<commit_message>
added untested post request
</commit_message>
<xml_diff>
--- a/Note.docx
+++ b/Note.docx
@@ -132,13 +132,54 @@
         </w:rPr>
         <w:t xml:space="preserve"> không</w:t>
       </w:r>
+      <w:r>
+        <w:rPr>
+          <w:lang w:val="en-US"/>
+        </w:rPr>
+        <w:t xml:space="preserve"> đồng nhất thông qua màn hình Serial.</w:t>
+      </w:r>
+    </w:p>
+    <w:p>
+      <w:pPr>
+        <w:jc w:val="both"/>
+        <w:rPr>
+          <w:lang w:val="en-US"/>
+        </w:rPr>
+      </w:pPr>
+      <w:r>
+        <w:rPr>
+          <w:lang w:val="en-US"/>
+        </w:rPr>
+        <w:t xml:space="preserve">Từ lúc tạo request cho tới lúc nhận response của get https là khoảng </w:t>
+      </w:r>
+      <w:r>
+        <w:rPr>
+          <w:b/>
+          <w:lang w:val="en-US"/>
+        </w:rPr>
+        <w:t>15s</w:t>
+      </w:r>
+      <w:r>
+        <w:rPr>
+          <w:lang w:val="en-US"/>
+        </w:rPr>
+        <w:t>.</w:t>
+      </w:r>
       <w:bookmarkStart w:id="0" w:name="_GoBack"/>
       <w:bookmarkEnd w:id="0"/>
-      <w:r>
-        <w:rPr>
-          <w:lang w:val="en-US"/>
-        </w:rPr>
-        <w:t xml:space="preserve"> đồng nhất thông qua màn hình Serial.</w:t>
+    </w:p>
+    <w:p>
+      <w:pPr>
+        <w:jc w:val="both"/>
+        <w:rPr>
+          <w:lang w:val="en-US"/>
+        </w:rPr>
+      </w:pPr>
+      <w:r>
+        <w:rPr>
+          <w:lang w:val="en-US"/>
+        </w:rPr>
+        <w:t xml:space="preserve"> </w:t>
       </w:r>
     </w:p>
     <w:p>

</xml_diff>

<commit_message>
added some info for note
</commit_message>
<xml_diff>
--- a/Note.docx
+++ b/Note.docx
@@ -148,54 +148,1003 @@
       </w:pPr>
       <w:r>
         <w:rPr>
-          <w:lang w:val="en-US"/>
-        </w:rPr>
-        <w:t xml:space="preserve">Từ lúc tạo request cho tới lúc nhận response của get https là khoảng </w:t>
+          <w:highlight w:val="yellow"/>
+          <w:lang w:val="en-US"/>
+        </w:rPr>
+        <w:t>Từ lúc tạo request cho tới lúc nhận response của</w:t>
+      </w:r>
+      <w:r>
+        <w:rPr>
+          <w:highlight w:val="yellow"/>
+          <w:lang w:val="en-US"/>
+        </w:rPr>
+        <w:t xml:space="preserve"> cả</w:t>
+      </w:r>
+      <w:r>
+        <w:rPr>
+          <w:highlight w:val="yellow"/>
+          <w:lang w:val="en-US"/>
+        </w:rPr>
+        <w:t xml:space="preserve"> get</w:t>
+      </w:r>
+      <w:r>
+        <w:rPr>
+          <w:highlight w:val="yellow"/>
+          <w:lang w:val="en-US"/>
+        </w:rPr>
+        <w:t xml:space="preserve"> và post</w:t>
+      </w:r>
+      <w:r>
+        <w:rPr>
+          <w:highlight w:val="yellow"/>
+          <w:lang w:val="en-US"/>
+        </w:rPr>
+        <w:t xml:space="preserve"> https là </w:t>
+      </w:r>
+      <w:r>
+        <w:rPr>
+          <w:highlight w:val="yellow"/>
+          <w:lang w:val="en-US"/>
+        </w:rPr>
+        <w:t>hơn</w:t>
+      </w:r>
+      <w:r>
+        <w:rPr>
+          <w:highlight w:val="yellow"/>
+          <w:lang w:val="en-US"/>
+        </w:rPr>
+        <w:t xml:space="preserve"> </w:t>
       </w:r>
       <w:r>
         <w:rPr>
           <w:b/>
-          <w:lang w:val="en-US"/>
-        </w:rPr>
-        <w:t>15s</w:t>
-      </w:r>
-      <w:r>
-        <w:rPr>
+          <w:highlight w:val="yellow"/>
+          <w:lang w:val="en-US"/>
+        </w:rPr>
+        <w:t>1</w:t>
+      </w:r>
+      <w:r>
+        <w:rPr>
+          <w:b/>
+          <w:highlight w:val="yellow"/>
+          <w:lang w:val="en-US"/>
+        </w:rPr>
+        <w:t>6</w:t>
+      </w:r>
+      <w:r>
+        <w:rPr>
+          <w:b/>
+          <w:highlight w:val="yellow"/>
+          <w:lang w:val="en-US"/>
+        </w:rPr>
+        <w:t>s</w:t>
+      </w:r>
+      <w:r>
+        <w:rPr>
+          <w:highlight w:val="yellow"/>
           <w:lang w:val="en-US"/>
         </w:rPr>
         <w:t>.</w:t>
       </w:r>
-      <w:bookmarkStart w:id="0" w:name="_GoBack"/>
-      <w:bookmarkEnd w:id="0"/>
-    </w:p>
-    <w:p>
-      <w:pPr>
-        <w:jc w:val="both"/>
-        <w:rPr>
-          <w:lang w:val="en-US"/>
-        </w:rPr>
-      </w:pPr>
-      <w:r>
-        <w:rPr>
-          <w:lang w:val="en-US"/>
-        </w:rPr>
-        <w:t xml:space="preserve"> </w:t>
-      </w:r>
-    </w:p>
-    <w:p>
-      <w:pPr>
-        <w:jc w:val="both"/>
+    </w:p>
+    <w:p>
+      <w:pPr>
+        <w:jc w:val="both"/>
+        <w:rPr>
+          <w:lang w:val="en-US"/>
+        </w:rPr>
+      </w:pPr>
+      <w:r>
+        <w:rPr>
+          <w:lang w:val="en-US"/>
+        </w:rPr>
+        <w:t xml:space="preserve">Tuy nhiên, </w:t>
+      </w:r>
+      <w:r>
+        <w:rPr>
+          <w:highlight w:val="yellow"/>
+          <w:lang w:val="en-US"/>
+        </w:rPr>
+        <w:t xml:space="preserve">chỉ mất </w:t>
+      </w:r>
+      <w:r>
         <w:rPr>
           <w:b/>
-          <w:lang w:val="en-US"/>
-        </w:rPr>
-      </w:pPr>
+          <w:highlight w:val="yellow"/>
+          <w:lang w:val="en-US"/>
+        </w:rPr>
+        <w:t>0.5</w:t>
+      </w:r>
       <w:r>
         <w:rPr>
           <w:b/>
-          <w:lang w:val="en-US"/>
-        </w:rPr>
-        <w:t>@ Gửi 1 chuỗi string giữa 2 Arduino</w:t>
+          <w:highlight w:val="yellow"/>
+          <w:lang w:val="en-US"/>
+        </w:rPr>
+        <w:t>s</w:t>
+      </w:r>
+      <w:r>
+        <w:rPr>
+          <w:highlight w:val="yellow"/>
+          <w:lang w:val="en-US"/>
+        </w:rPr>
+        <w:t xml:space="preserve"> để gửi request</w:t>
+      </w:r>
+      <w:r>
+        <w:rPr>
+          <w:lang w:val="en-US"/>
+        </w:rPr>
+        <w:t xml:space="preserve"> nếu ta không quan tâm đến response.</w:t>
+      </w:r>
+    </w:p>
+    <w:p>
+      <w:pPr>
+        <w:jc w:val="center"/>
+        <w:rPr>
+          <w:lang w:val="en-US"/>
+        </w:rPr>
+      </w:pPr>
+      <w:r>
+        <w:rPr>
+          <w:noProof/>
+        </w:rPr>
+        <w:drawing>
+          <wp:inline distT="0" distB="0" distL="0" distR="0" wp14:anchorId="2A36CE2B" wp14:editId="75C823E1">
+            <wp:extent cx="5667555" cy="4640290"/>
+            <wp:effectExtent l="0" t="0" r="0" b="8255"/>
+            <wp:docPr id="1" name="Picture 1"/>
+            <wp:cNvGraphicFramePr>
+              <a:graphicFrameLocks xmlns:a="http://schemas.openxmlformats.org/drawingml/2006/main" noChangeAspect="1"/>
+            </wp:cNvGraphicFramePr>
+            <a:graphic xmlns:a="http://schemas.openxmlformats.org/drawingml/2006/main">
+              <a:graphicData uri="http://schemas.openxmlformats.org/drawingml/2006/picture">
+                <pic:pic xmlns:pic="http://schemas.openxmlformats.org/drawingml/2006/picture">
+                  <pic:nvPicPr>
+                    <pic:cNvPr id="1" name=""/>
+                    <pic:cNvPicPr/>
+                  </pic:nvPicPr>
+                  <pic:blipFill>
+                    <a:blip r:embed="rId4"/>
+                    <a:stretch>
+                      <a:fillRect/>
+                    </a:stretch>
+                  </pic:blipFill>
+                  <pic:spPr>
+                    <a:xfrm>
+                      <a:off x="0" y="0"/>
+                      <a:ext cx="5673786" cy="4645391"/>
+                    </a:xfrm>
+                    <a:prstGeom prst="rect">
+                      <a:avLst/>
+                    </a:prstGeom>
+                  </pic:spPr>
+                </pic:pic>
+              </a:graphicData>
+            </a:graphic>
+          </wp:inline>
+        </w:drawing>
+      </w:r>
+    </w:p>
+    <w:p>
+      <w:pPr>
+        <w:shd w:val="clear" w:color="auto" w:fill="F2F2F2" w:themeFill="background1" w:themeFillShade="F2"/>
+        <w:spacing w:after="0" w:line="240" w:lineRule="auto"/>
+        <w:jc w:val="both"/>
+        <w:rPr>
+          <w:rFonts w:ascii="Consolas" w:hAnsi="Consolas"/>
+          <w:sz w:val="21"/>
+          <w:lang w:val="en-US"/>
+        </w:rPr>
+      </w:pPr>
+      <w:r>
+        <w:rPr>
+          <w:rFonts w:ascii="Consolas" w:hAnsi="Consolas"/>
+          <w:sz w:val="21"/>
+          <w:lang w:val="en-US"/>
+        </w:rPr>
+        <w:t xml:space="preserve">String </w:t>
+      </w:r>
+      <w:r>
+        <w:rPr>
+          <w:rFonts w:ascii="Consolas" w:hAnsi="Consolas"/>
+          <w:b/>
+          <w:sz w:val="21"/>
+          <w:lang w:val="en-US"/>
+        </w:rPr>
+        <w:t>sendHttpsGet</w:t>
+      </w:r>
+      <w:r>
+        <w:rPr>
+          <w:rFonts w:ascii="Consolas" w:hAnsi="Consolas"/>
+          <w:sz w:val="21"/>
+          <w:lang w:val="en-US"/>
+        </w:rPr>
+        <w:t xml:space="preserve">(WiFiClientSecure httpsClient, String host, int port, String url) {  </w:t>
+      </w:r>
+    </w:p>
+    <w:p>
+      <w:pPr>
+        <w:shd w:val="clear" w:color="auto" w:fill="F2F2F2" w:themeFill="background1" w:themeFillShade="F2"/>
+        <w:spacing w:after="0" w:line="240" w:lineRule="auto"/>
+        <w:jc w:val="both"/>
+        <w:rPr>
+          <w:rFonts w:ascii="Consolas" w:hAnsi="Consolas"/>
+          <w:sz w:val="21"/>
+          <w:lang w:val="en-US"/>
+        </w:rPr>
+      </w:pPr>
+      <w:r>
+        <w:rPr>
+          <w:rFonts w:ascii="Consolas" w:hAnsi="Consolas"/>
+          <w:sz w:val="21"/>
+          <w:lang w:val="en-US"/>
+        </w:rPr>
+        <w:t xml:space="preserve">  if (httpsClient.connect(host.c_str(), port)) {       </w:t>
+      </w:r>
+    </w:p>
+    <w:p>
+      <w:pPr>
+        <w:shd w:val="clear" w:color="auto" w:fill="F2F2F2" w:themeFill="background1" w:themeFillShade="F2"/>
+        <w:spacing w:after="0" w:line="240" w:lineRule="auto"/>
+        <w:jc w:val="both"/>
+        <w:rPr>
+          <w:rFonts w:ascii="Consolas" w:hAnsi="Consolas"/>
+          <w:sz w:val="21"/>
+          <w:lang w:val="en-US"/>
+        </w:rPr>
+      </w:pPr>
+      <w:r>
+        <w:rPr>
+          <w:rFonts w:ascii="Consolas" w:hAnsi="Consolas"/>
+          <w:sz w:val="21"/>
+          <w:lang w:val="en-US"/>
+        </w:rPr>
+        <w:t xml:space="preserve">    httpsClient.println("GET " + url + " HTTP/1.1");</w:t>
+      </w:r>
+    </w:p>
+    <w:p>
+      <w:pPr>
+        <w:shd w:val="clear" w:color="auto" w:fill="F2F2F2" w:themeFill="background1" w:themeFillShade="F2"/>
+        <w:spacing w:after="0" w:line="240" w:lineRule="auto"/>
+        <w:jc w:val="both"/>
+        <w:rPr>
+          <w:rFonts w:ascii="Consolas" w:hAnsi="Consolas"/>
+          <w:sz w:val="21"/>
+          <w:lang w:val="en-US"/>
+        </w:rPr>
+      </w:pPr>
+      <w:r>
+        <w:rPr>
+          <w:rFonts w:ascii="Consolas" w:hAnsi="Consolas"/>
+          <w:sz w:val="21"/>
+          <w:lang w:val="en-US"/>
+        </w:rPr>
+        <w:t xml:space="preserve">    httpsClient.println("Host: " + host);</w:t>
+      </w:r>
+    </w:p>
+    <w:p>
+      <w:pPr>
+        <w:shd w:val="clear" w:color="auto" w:fill="F2F2F2" w:themeFill="background1" w:themeFillShade="F2"/>
+        <w:spacing w:after="0" w:line="240" w:lineRule="auto"/>
+        <w:jc w:val="both"/>
+        <w:rPr>
+          <w:rFonts w:ascii="Consolas" w:hAnsi="Consolas"/>
+          <w:sz w:val="21"/>
+          <w:lang w:val="en-US"/>
+        </w:rPr>
+      </w:pPr>
+      <w:r>
+        <w:rPr>
+          <w:rFonts w:ascii="Consolas" w:hAnsi="Consolas"/>
+          <w:sz w:val="21"/>
+          <w:lang w:val="en-US"/>
+        </w:rPr>
+        <w:t xml:space="preserve">    httpsClient.println("User-Agent: ESP8266/Hieu");</w:t>
+      </w:r>
+    </w:p>
+    <w:p>
+      <w:pPr>
+        <w:shd w:val="clear" w:color="auto" w:fill="F2F2F2" w:themeFill="background1" w:themeFillShade="F2"/>
+        <w:spacing w:after="0" w:line="240" w:lineRule="auto"/>
+        <w:jc w:val="both"/>
+        <w:rPr>
+          <w:rFonts w:ascii="Consolas" w:hAnsi="Consolas"/>
+          <w:sz w:val="21"/>
+          <w:lang w:val="en-US"/>
+        </w:rPr>
+      </w:pPr>
+      <w:r>
+        <w:rPr>
+          <w:rFonts w:ascii="Consolas" w:hAnsi="Consolas"/>
+          <w:sz w:val="21"/>
+          <w:lang w:val="en-US"/>
+        </w:rPr>
+        <w:t xml:space="preserve">    httpsClient.println("Connection: close\r\n");    </w:t>
+      </w:r>
+    </w:p>
+    <w:p>
+      <w:pPr>
+        <w:shd w:val="clear" w:color="auto" w:fill="F2F2F2" w:themeFill="background1" w:themeFillShade="F2"/>
+        <w:spacing w:after="0" w:line="240" w:lineRule="auto"/>
+        <w:jc w:val="both"/>
+        <w:rPr>
+          <w:rFonts w:ascii="Consolas" w:hAnsi="Consolas"/>
+          <w:sz w:val="21"/>
+          <w:lang w:val="en-US"/>
+        </w:rPr>
+      </w:pPr>
+      <w:r>
+        <w:rPr>
+          <w:rFonts w:ascii="Consolas" w:hAnsi="Consolas"/>
+          <w:sz w:val="21"/>
+          <w:lang w:val="en-US"/>
+        </w:rPr>
+        <w:t xml:space="preserve">    </w:t>
+      </w:r>
+    </w:p>
+    <w:p>
+      <w:pPr>
+        <w:shd w:val="clear" w:color="auto" w:fill="F2F2F2" w:themeFill="background1" w:themeFillShade="F2"/>
+        <w:spacing w:after="0" w:line="240" w:lineRule="auto"/>
+        <w:jc w:val="both"/>
+        <w:rPr>
+          <w:rFonts w:ascii="Consolas" w:hAnsi="Consolas"/>
+          <w:sz w:val="21"/>
+          <w:lang w:val="en-US"/>
+        </w:rPr>
+      </w:pPr>
+      <w:r>
+        <w:rPr>
+          <w:rFonts w:ascii="Consolas" w:hAnsi="Consolas"/>
+          <w:sz w:val="21"/>
+          <w:lang w:val="en-US"/>
+        </w:rPr>
+        <w:t xml:space="preserve">    String response = httpsClient.readString();</w:t>
+      </w:r>
+    </w:p>
+    <w:p>
+      <w:pPr>
+        <w:shd w:val="clear" w:color="auto" w:fill="F2F2F2" w:themeFill="background1" w:themeFillShade="F2"/>
+        <w:spacing w:after="0" w:line="240" w:lineRule="auto"/>
+        <w:jc w:val="both"/>
+        <w:rPr>
+          <w:rFonts w:ascii="Consolas" w:hAnsi="Consolas"/>
+          <w:sz w:val="21"/>
+          <w:lang w:val="en-US"/>
+        </w:rPr>
+      </w:pPr>
+      <w:r>
+        <w:rPr>
+          <w:rFonts w:ascii="Consolas" w:hAnsi="Consolas"/>
+          <w:sz w:val="21"/>
+          <w:lang w:val="en-US"/>
+        </w:rPr>
+        <w:t xml:space="preserve">    int bodypos = response.indexOf("\r\n\r\n") + 4;    </w:t>
+      </w:r>
+    </w:p>
+    <w:p>
+      <w:pPr>
+        <w:shd w:val="clear" w:color="auto" w:fill="F2F2F2" w:themeFill="background1" w:themeFillShade="F2"/>
+        <w:spacing w:after="0" w:line="240" w:lineRule="auto"/>
+        <w:jc w:val="both"/>
+        <w:rPr>
+          <w:rFonts w:ascii="Consolas" w:hAnsi="Consolas"/>
+          <w:sz w:val="21"/>
+          <w:lang w:val="en-US"/>
+        </w:rPr>
+      </w:pPr>
+      <w:r>
+        <w:rPr>
+          <w:rFonts w:ascii="Consolas" w:hAnsi="Consolas"/>
+          <w:sz w:val="21"/>
+          <w:lang w:val="en-US"/>
+        </w:rPr>
+        <w:t xml:space="preserve">    return response.substring(bodypos);</w:t>
+      </w:r>
+    </w:p>
+    <w:p>
+      <w:pPr>
+        <w:shd w:val="clear" w:color="auto" w:fill="F2F2F2" w:themeFill="background1" w:themeFillShade="F2"/>
+        <w:spacing w:after="0" w:line="240" w:lineRule="auto"/>
+        <w:jc w:val="both"/>
+        <w:rPr>
+          <w:rFonts w:ascii="Consolas" w:hAnsi="Consolas"/>
+          <w:sz w:val="21"/>
+          <w:lang w:val="en-US"/>
+        </w:rPr>
+      </w:pPr>
+      <w:r>
+        <w:rPr>
+          <w:rFonts w:ascii="Consolas" w:hAnsi="Consolas"/>
+          <w:sz w:val="21"/>
+          <w:lang w:val="en-US"/>
+        </w:rPr>
+        <w:t xml:space="preserve">  }</w:t>
+      </w:r>
+    </w:p>
+    <w:p>
+      <w:pPr>
+        <w:shd w:val="clear" w:color="auto" w:fill="F2F2F2" w:themeFill="background1" w:themeFillShade="F2"/>
+        <w:spacing w:after="0" w:line="240" w:lineRule="auto"/>
+        <w:jc w:val="both"/>
+        <w:rPr>
+          <w:rFonts w:ascii="Consolas" w:hAnsi="Consolas"/>
+          <w:sz w:val="21"/>
+          <w:lang w:val="en-US"/>
+        </w:rPr>
+      </w:pPr>
+      <w:r>
+        <w:rPr>
+          <w:rFonts w:ascii="Consolas" w:hAnsi="Consolas"/>
+          <w:sz w:val="21"/>
+          <w:lang w:val="en-US"/>
+        </w:rPr>
+        <w:lastRenderedPageBreak/>
+        <w:t xml:space="preserve">  else {</w:t>
+      </w:r>
+    </w:p>
+    <w:p>
+      <w:pPr>
+        <w:shd w:val="clear" w:color="auto" w:fill="F2F2F2" w:themeFill="background1" w:themeFillShade="F2"/>
+        <w:spacing w:after="0" w:line="240" w:lineRule="auto"/>
+        <w:jc w:val="both"/>
+        <w:rPr>
+          <w:rFonts w:ascii="Consolas" w:hAnsi="Consolas"/>
+          <w:sz w:val="21"/>
+          <w:lang w:val="en-US"/>
+        </w:rPr>
+      </w:pPr>
+      <w:r>
+        <w:rPr>
+          <w:rFonts w:ascii="Consolas" w:hAnsi="Consolas"/>
+          <w:sz w:val="21"/>
+          <w:lang w:val="en-US"/>
+        </w:rPr>
+        <w:t xml:space="preserve">    return "ERROR";</w:t>
+      </w:r>
+    </w:p>
+    <w:p>
+      <w:pPr>
+        <w:shd w:val="clear" w:color="auto" w:fill="F2F2F2" w:themeFill="background1" w:themeFillShade="F2"/>
+        <w:spacing w:after="0" w:line="240" w:lineRule="auto"/>
+        <w:jc w:val="both"/>
+        <w:rPr>
+          <w:rFonts w:ascii="Consolas" w:hAnsi="Consolas"/>
+          <w:sz w:val="21"/>
+          <w:lang w:val="en-US"/>
+        </w:rPr>
+      </w:pPr>
+      <w:r>
+        <w:rPr>
+          <w:rFonts w:ascii="Consolas" w:hAnsi="Consolas"/>
+          <w:sz w:val="21"/>
+          <w:lang w:val="en-US"/>
+        </w:rPr>
+        <w:t xml:space="preserve">  }</w:t>
+      </w:r>
+    </w:p>
+    <w:p>
+      <w:pPr>
+        <w:shd w:val="clear" w:color="auto" w:fill="F2F2F2" w:themeFill="background1" w:themeFillShade="F2"/>
+        <w:spacing w:after="0" w:line="240" w:lineRule="auto"/>
+        <w:jc w:val="both"/>
+        <w:rPr>
+          <w:rFonts w:ascii="Consolas" w:hAnsi="Consolas"/>
+          <w:sz w:val="21"/>
+          <w:lang w:val="en-US"/>
+        </w:rPr>
+      </w:pPr>
+      <w:r>
+        <w:rPr>
+          <w:rFonts w:ascii="Consolas" w:hAnsi="Consolas"/>
+          <w:sz w:val="21"/>
+          <w:lang w:val="en-US"/>
+        </w:rPr>
+        <w:t>}</w:t>
+      </w:r>
+    </w:p>
+    <w:p>
+      <w:pPr>
+        <w:shd w:val="clear" w:color="auto" w:fill="F2F2F2" w:themeFill="background1" w:themeFillShade="F2"/>
+        <w:spacing w:after="0" w:line="240" w:lineRule="auto"/>
+        <w:jc w:val="both"/>
+        <w:rPr>
+          <w:rFonts w:ascii="Consolas" w:hAnsi="Consolas"/>
+          <w:sz w:val="21"/>
+          <w:lang w:val="en-US"/>
+        </w:rPr>
+      </w:pPr>
+    </w:p>
+    <w:p>
+      <w:pPr>
+        <w:shd w:val="clear" w:color="auto" w:fill="F2F2F2" w:themeFill="background1" w:themeFillShade="F2"/>
+        <w:spacing w:after="0" w:line="240" w:lineRule="auto"/>
+        <w:jc w:val="both"/>
+        <w:rPr>
+          <w:rFonts w:ascii="Consolas" w:hAnsi="Consolas"/>
+          <w:sz w:val="21"/>
+          <w:lang w:val="en-US"/>
+        </w:rPr>
+      </w:pPr>
+      <w:r>
+        <w:rPr>
+          <w:rFonts w:ascii="Consolas" w:hAnsi="Consolas"/>
+          <w:sz w:val="21"/>
+          <w:lang w:val="en-US"/>
+        </w:rPr>
+        <w:t xml:space="preserve">String </w:t>
+      </w:r>
+      <w:r>
+        <w:rPr>
+          <w:rFonts w:ascii="Consolas" w:hAnsi="Consolas"/>
+          <w:b/>
+          <w:sz w:val="21"/>
+          <w:lang w:val="en-US"/>
+        </w:rPr>
+        <w:t>sendHttpsPost</w:t>
+      </w:r>
+      <w:r>
+        <w:rPr>
+          <w:rFonts w:ascii="Consolas" w:hAnsi="Consolas"/>
+          <w:sz w:val="21"/>
+          <w:lang w:val="en-US"/>
+        </w:rPr>
+        <w:t>(WiFiClientSecure httpsClient, String host, int port, String url, String data) {</w:t>
+      </w:r>
+    </w:p>
+    <w:p>
+      <w:pPr>
+        <w:shd w:val="clear" w:color="auto" w:fill="F2F2F2" w:themeFill="background1" w:themeFillShade="F2"/>
+        <w:spacing w:after="0" w:line="240" w:lineRule="auto"/>
+        <w:jc w:val="both"/>
+        <w:rPr>
+          <w:rFonts w:ascii="Consolas" w:hAnsi="Consolas"/>
+          <w:sz w:val="21"/>
+          <w:lang w:val="en-US"/>
+        </w:rPr>
+      </w:pPr>
+      <w:r>
+        <w:rPr>
+          <w:rFonts w:ascii="Consolas" w:hAnsi="Consolas"/>
+          <w:sz w:val="21"/>
+          <w:lang w:val="en-US"/>
+        </w:rPr>
+        <w:t xml:space="preserve">  if (httpsClient.connect(host, port)) {    </w:t>
+      </w:r>
+    </w:p>
+    <w:p>
+      <w:pPr>
+        <w:shd w:val="clear" w:color="auto" w:fill="F2F2F2" w:themeFill="background1" w:themeFillShade="F2"/>
+        <w:spacing w:after="0" w:line="240" w:lineRule="auto"/>
+        <w:jc w:val="both"/>
+        <w:rPr>
+          <w:rFonts w:ascii="Consolas" w:hAnsi="Consolas"/>
+          <w:sz w:val="21"/>
+          <w:lang w:val="en-US"/>
+        </w:rPr>
+      </w:pPr>
+      <w:r>
+        <w:rPr>
+          <w:rFonts w:ascii="Consolas" w:hAnsi="Consolas"/>
+          <w:sz w:val="21"/>
+          <w:lang w:val="en-US"/>
+        </w:rPr>
+        <w:t xml:space="preserve">    httpsClient.println("POST " + url + " HTTP/1.1");</w:t>
+      </w:r>
+    </w:p>
+    <w:p>
+      <w:pPr>
+        <w:shd w:val="clear" w:color="auto" w:fill="F2F2F2" w:themeFill="background1" w:themeFillShade="F2"/>
+        <w:spacing w:after="0" w:line="240" w:lineRule="auto"/>
+        <w:jc w:val="both"/>
+        <w:rPr>
+          <w:rFonts w:ascii="Consolas" w:hAnsi="Consolas"/>
+          <w:sz w:val="21"/>
+          <w:lang w:val="en-US"/>
+        </w:rPr>
+      </w:pPr>
+      <w:r>
+        <w:rPr>
+          <w:rFonts w:ascii="Consolas" w:hAnsi="Consolas"/>
+          <w:sz w:val="21"/>
+          <w:lang w:val="en-US"/>
+        </w:rPr>
+        <w:t xml:space="preserve">    httpsClient.println("Host: " + host);</w:t>
+      </w:r>
+    </w:p>
+    <w:p>
+      <w:pPr>
+        <w:shd w:val="clear" w:color="auto" w:fill="F2F2F2" w:themeFill="background1" w:themeFillShade="F2"/>
+        <w:spacing w:after="0" w:line="240" w:lineRule="auto"/>
+        <w:jc w:val="both"/>
+        <w:rPr>
+          <w:rFonts w:ascii="Consolas" w:hAnsi="Consolas"/>
+          <w:sz w:val="21"/>
+          <w:lang w:val="en-US"/>
+        </w:rPr>
+      </w:pPr>
+      <w:r>
+        <w:rPr>
+          <w:rFonts w:ascii="Consolas" w:hAnsi="Consolas"/>
+          <w:sz w:val="21"/>
+          <w:lang w:val="en-US"/>
+        </w:rPr>
+        <w:t xml:space="preserve">    httpsClient.println("User-Agent: ESP8266/Hieu");</w:t>
+      </w:r>
+    </w:p>
+    <w:p>
+      <w:pPr>
+        <w:shd w:val="clear" w:color="auto" w:fill="F2F2F2" w:themeFill="background1" w:themeFillShade="F2"/>
+        <w:spacing w:after="0" w:line="240" w:lineRule="auto"/>
+        <w:jc w:val="both"/>
+        <w:rPr>
+          <w:rFonts w:ascii="Consolas" w:hAnsi="Consolas"/>
+          <w:sz w:val="21"/>
+          <w:lang w:val="en-US"/>
+        </w:rPr>
+      </w:pPr>
+      <w:r>
+        <w:rPr>
+          <w:rFonts w:ascii="Consolas" w:hAnsi="Consolas"/>
+          <w:sz w:val="21"/>
+          <w:lang w:val="en-US"/>
+        </w:rPr>
+        <w:t xml:space="preserve">    httpsClient.println("Connection: close");</w:t>
+      </w:r>
+    </w:p>
+    <w:p>
+      <w:pPr>
+        <w:shd w:val="clear" w:color="auto" w:fill="F2F2F2" w:themeFill="background1" w:themeFillShade="F2"/>
+        <w:spacing w:after="0" w:line="240" w:lineRule="auto"/>
+        <w:jc w:val="both"/>
+        <w:rPr>
+          <w:rFonts w:ascii="Consolas" w:hAnsi="Consolas"/>
+          <w:sz w:val="21"/>
+          <w:lang w:val="en-US"/>
+        </w:rPr>
+      </w:pPr>
+      <w:r>
+        <w:rPr>
+          <w:rFonts w:ascii="Consolas" w:hAnsi="Consolas"/>
+          <w:sz w:val="21"/>
+          <w:lang w:val="en-US"/>
+        </w:rPr>
+        <w:t xml:space="preserve">    httpsClient.println("Content-Type: </w:t>
+      </w:r>
+      <w:r>
+        <w:rPr>
+          <w:rFonts w:ascii="Consolas" w:hAnsi="Consolas"/>
+          <w:b/>
+          <w:sz w:val="21"/>
+          <w:lang w:val="en-US"/>
+        </w:rPr>
+        <w:t>text/plain</w:t>
+      </w:r>
+      <w:r>
+        <w:rPr>
+          <w:rFonts w:ascii="Consolas" w:hAnsi="Consolas"/>
+          <w:sz w:val="21"/>
+          <w:lang w:val="en-US"/>
+        </w:rPr>
+        <w:t>; charset=UTF-8");</w:t>
+      </w:r>
+    </w:p>
+    <w:p>
+      <w:pPr>
+        <w:shd w:val="clear" w:color="auto" w:fill="F2F2F2" w:themeFill="background1" w:themeFillShade="F2"/>
+        <w:spacing w:after="0" w:line="240" w:lineRule="auto"/>
+        <w:jc w:val="both"/>
+        <w:rPr>
+          <w:rFonts w:ascii="Consolas" w:hAnsi="Consolas"/>
+          <w:sz w:val="21"/>
+          <w:lang w:val="en-US"/>
+        </w:rPr>
+      </w:pPr>
+      <w:r>
+        <w:rPr>
+          <w:rFonts w:ascii="Consolas" w:hAnsi="Consolas"/>
+          <w:sz w:val="21"/>
+          <w:lang w:val="en-US"/>
+        </w:rPr>
+        <w:t xml:space="preserve">    httpsClient.print("Content-Length: ");</w:t>
+      </w:r>
+    </w:p>
+    <w:p>
+      <w:pPr>
+        <w:shd w:val="clear" w:color="auto" w:fill="F2F2F2" w:themeFill="background1" w:themeFillShade="F2"/>
+        <w:spacing w:after="0" w:line="240" w:lineRule="auto"/>
+        <w:jc w:val="both"/>
+        <w:rPr>
+          <w:rFonts w:ascii="Consolas" w:hAnsi="Consolas"/>
+          <w:sz w:val="21"/>
+          <w:lang w:val="en-US"/>
+        </w:rPr>
+      </w:pPr>
+      <w:r>
+        <w:rPr>
+          <w:rFonts w:ascii="Consolas" w:hAnsi="Consolas"/>
+          <w:sz w:val="21"/>
+          <w:lang w:val="en-US"/>
+        </w:rPr>
+        <w:t xml:space="preserve">    httpsClient.println(data.length());</w:t>
+      </w:r>
+    </w:p>
+    <w:p>
+      <w:pPr>
+        <w:shd w:val="clear" w:color="auto" w:fill="F2F2F2" w:themeFill="background1" w:themeFillShade="F2"/>
+        <w:spacing w:after="0" w:line="240" w:lineRule="auto"/>
+        <w:jc w:val="both"/>
+        <w:rPr>
+          <w:rFonts w:ascii="Consolas" w:hAnsi="Consolas"/>
+          <w:sz w:val="21"/>
+          <w:lang w:val="en-US"/>
+        </w:rPr>
+      </w:pPr>
+      <w:r>
+        <w:rPr>
+          <w:rFonts w:ascii="Consolas" w:hAnsi="Consolas"/>
+          <w:sz w:val="21"/>
+          <w:lang w:val="en-US"/>
+        </w:rPr>
+        <w:t xml:space="preserve">    httpsClient.println();</w:t>
+      </w:r>
+    </w:p>
+    <w:p>
+      <w:pPr>
+        <w:shd w:val="clear" w:color="auto" w:fill="F2F2F2" w:themeFill="background1" w:themeFillShade="F2"/>
+        <w:spacing w:after="0" w:line="240" w:lineRule="auto"/>
+        <w:jc w:val="both"/>
+        <w:rPr>
+          <w:rFonts w:ascii="Consolas" w:hAnsi="Consolas"/>
+          <w:sz w:val="21"/>
+          <w:lang w:val="en-US"/>
+        </w:rPr>
+      </w:pPr>
+      <w:r>
+        <w:rPr>
+          <w:rFonts w:ascii="Consolas" w:hAnsi="Consolas"/>
+          <w:sz w:val="21"/>
+          <w:lang w:val="en-US"/>
+        </w:rPr>
+        <w:t xml:space="preserve">    httpsClient.println(data);</w:t>
+      </w:r>
+    </w:p>
+    <w:p>
+      <w:pPr>
+        <w:shd w:val="clear" w:color="auto" w:fill="F2F2F2" w:themeFill="background1" w:themeFillShade="F2"/>
+        <w:spacing w:after="0" w:line="240" w:lineRule="auto"/>
+        <w:jc w:val="both"/>
+        <w:rPr>
+          <w:rFonts w:ascii="Consolas" w:hAnsi="Consolas"/>
+          <w:sz w:val="21"/>
+          <w:lang w:val="en-US"/>
+        </w:rPr>
+      </w:pPr>
+      <w:r>
+        <w:rPr>
+          <w:rFonts w:ascii="Consolas" w:hAnsi="Consolas"/>
+          <w:sz w:val="21"/>
+          <w:lang w:val="en-US"/>
+        </w:rPr>
+        <w:t xml:space="preserve">    delay(10);</w:t>
+      </w:r>
+    </w:p>
+    <w:p>
+      <w:pPr>
+        <w:shd w:val="clear" w:color="auto" w:fill="F2F2F2" w:themeFill="background1" w:themeFillShade="F2"/>
+        <w:spacing w:after="0" w:line="240" w:lineRule="auto"/>
+        <w:jc w:val="both"/>
+        <w:rPr>
+          <w:rFonts w:ascii="Consolas" w:hAnsi="Consolas"/>
+          <w:sz w:val="21"/>
+          <w:lang w:val="en-US"/>
+        </w:rPr>
+      </w:pPr>
+      <w:r>
+        <w:rPr>
+          <w:rFonts w:ascii="Consolas" w:hAnsi="Consolas"/>
+          <w:sz w:val="21"/>
+          <w:lang w:val="en-US"/>
+        </w:rPr>
+        <w:t xml:space="preserve">    </w:t>
+      </w:r>
+    </w:p>
+    <w:p>
+      <w:pPr>
+        <w:shd w:val="clear" w:color="auto" w:fill="F2F2F2" w:themeFill="background1" w:themeFillShade="F2"/>
+        <w:spacing w:after="0" w:line="240" w:lineRule="auto"/>
+        <w:jc w:val="both"/>
+        <w:rPr>
+          <w:rFonts w:ascii="Consolas" w:hAnsi="Consolas"/>
+          <w:sz w:val="21"/>
+          <w:lang w:val="en-US"/>
+        </w:rPr>
+      </w:pPr>
+      <w:r>
+        <w:rPr>
+          <w:rFonts w:ascii="Consolas" w:hAnsi="Consolas"/>
+          <w:sz w:val="21"/>
+          <w:lang w:val="en-US"/>
+        </w:rPr>
+        <w:t xml:space="preserve">    String response = httpsClient.readString();</w:t>
+      </w:r>
+    </w:p>
+    <w:p>
+      <w:pPr>
+        <w:shd w:val="clear" w:color="auto" w:fill="F2F2F2" w:themeFill="background1" w:themeFillShade="F2"/>
+        <w:spacing w:after="0" w:line="240" w:lineRule="auto"/>
+        <w:jc w:val="both"/>
+        <w:rPr>
+          <w:rFonts w:ascii="Consolas" w:hAnsi="Consolas"/>
+          <w:sz w:val="21"/>
+          <w:lang w:val="en-US"/>
+        </w:rPr>
+      </w:pPr>
+      <w:r>
+        <w:rPr>
+          <w:rFonts w:ascii="Consolas" w:hAnsi="Consolas"/>
+          <w:sz w:val="21"/>
+          <w:lang w:val="en-US"/>
+        </w:rPr>
+        <w:t xml:space="preserve">    int bodypos =  response.indexOf("\r\n\r\n") + 4;    </w:t>
+      </w:r>
+    </w:p>
+    <w:p>
+      <w:pPr>
+        <w:shd w:val="clear" w:color="auto" w:fill="F2F2F2" w:themeFill="background1" w:themeFillShade="F2"/>
+        <w:spacing w:after="0" w:line="240" w:lineRule="auto"/>
+        <w:jc w:val="both"/>
+        <w:rPr>
+          <w:rFonts w:ascii="Consolas" w:hAnsi="Consolas"/>
+          <w:sz w:val="21"/>
+          <w:lang w:val="en-US"/>
+        </w:rPr>
+      </w:pPr>
+      <w:r>
+        <w:rPr>
+          <w:rFonts w:ascii="Consolas" w:hAnsi="Consolas"/>
+          <w:sz w:val="21"/>
+          <w:lang w:val="en-US"/>
+        </w:rPr>
+        <w:t xml:space="preserve">    return response.substring(bodypos);</w:t>
+      </w:r>
+    </w:p>
+    <w:p>
+      <w:pPr>
+        <w:shd w:val="clear" w:color="auto" w:fill="F2F2F2" w:themeFill="background1" w:themeFillShade="F2"/>
+        <w:spacing w:after="0" w:line="240" w:lineRule="auto"/>
+        <w:jc w:val="both"/>
+        <w:rPr>
+          <w:rFonts w:ascii="Consolas" w:hAnsi="Consolas"/>
+          <w:sz w:val="21"/>
+          <w:lang w:val="en-US"/>
+        </w:rPr>
+      </w:pPr>
+      <w:r>
+        <w:rPr>
+          <w:rFonts w:ascii="Consolas" w:hAnsi="Consolas"/>
+          <w:sz w:val="21"/>
+          <w:lang w:val="en-US"/>
+        </w:rPr>
+        <w:t xml:space="preserve">  }</w:t>
+      </w:r>
+    </w:p>
+    <w:p>
+      <w:pPr>
+        <w:shd w:val="clear" w:color="auto" w:fill="F2F2F2" w:themeFill="background1" w:themeFillShade="F2"/>
+        <w:spacing w:after="0" w:line="240" w:lineRule="auto"/>
+        <w:jc w:val="both"/>
+        <w:rPr>
+          <w:rFonts w:ascii="Consolas" w:hAnsi="Consolas"/>
+          <w:sz w:val="21"/>
+          <w:lang w:val="en-US"/>
+        </w:rPr>
+      </w:pPr>
+      <w:r>
+        <w:rPr>
+          <w:rFonts w:ascii="Consolas" w:hAnsi="Consolas"/>
+          <w:sz w:val="21"/>
+          <w:lang w:val="en-US"/>
+        </w:rPr>
+        <w:t xml:space="preserve">  else {</w:t>
+      </w:r>
+    </w:p>
+    <w:p>
+      <w:pPr>
+        <w:shd w:val="clear" w:color="auto" w:fill="F2F2F2" w:themeFill="background1" w:themeFillShade="F2"/>
+        <w:spacing w:after="0" w:line="240" w:lineRule="auto"/>
+        <w:jc w:val="both"/>
+        <w:rPr>
+          <w:rFonts w:ascii="Consolas" w:hAnsi="Consolas"/>
+          <w:sz w:val="21"/>
+          <w:lang w:val="en-US"/>
+        </w:rPr>
+      </w:pPr>
+      <w:r>
+        <w:rPr>
+          <w:rFonts w:ascii="Consolas" w:hAnsi="Consolas"/>
+          <w:sz w:val="21"/>
+          <w:lang w:val="en-US"/>
+        </w:rPr>
+        <w:t xml:space="preserve">    return "ERROR";    </w:t>
+      </w:r>
+    </w:p>
+    <w:p>
+      <w:pPr>
+        <w:shd w:val="clear" w:color="auto" w:fill="F2F2F2" w:themeFill="background1" w:themeFillShade="F2"/>
+        <w:spacing w:after="0" w:line="240" w:lineRule="auto"/>
+        <w:jc w:val="both"/>
+        <w:rPr>
+          <w:rFonts w:ascii="Consolas" w:hAnsi="Consolas"/>
+          <w:sz w:val="21"/>
+          <w:lang w:val="en-US"/>
+        </w:rPr>
+      </w:pPr>
+      <w:r>
+        <w:rPr>
+          <w:rFonts w:ascii="Consolas" w:hAnsi="Consolas"/>
+          <w:sz w:val="21"/>
+          <w:lang w:val="en-US"/>
+        </w:rPr>
+        <w:t xml:space="preserve">  }</w:t>
+      </w:r>
+    </w:p>
+    <w:p>
+      <w:pPr>
+        <w:shd w:val="clear" w:color="auto" w:fill="F2F2F2" w:themeFill="background1" w:themeFillShade="F2"/>
+        <w:spacing w:after="0" w:line="240" w:lineRule="auto"/>
+        <w:jc w:val="both"/>
+        <w:rPr>
+          <w:rFonts w:ascii="Consolas" w:hAnsi="Consolas"/>
+          <w:sz w:val="21"/>
+          <w:lang w:val="en-US"/>
+        </w:rPr>
+      </w:pPr>
+      <w:r>
+        <w:rPr>
+          <w:rFonts w:ascii="Consolas" w:hAnsi="Consolas"/>
+          <w:sz w:val="21"/>
+          <w:lang w:val="en-US"/>
+        </w:rPr>
+        <w:t>}</w:t>
+      </w:r>
+    </w:p>
+    <w:p>
+      <w:pPr>
+        <w:jc w:val="both"/>
+        <w:rPr>
+          <w:lang w:val="en-US"/>
+        </w:rPr>
+      </w:pPr>
+    </w:p>
+    <w:p>
+      <w:pPr>
+        <w:jc w:val="both"/>
+        <w:rPr>
+          <w:b/>
+          <w:lang w:val="en-US"/>
+        </w:rPr>
+      </w:pPr>
+      <w:r>
+        <w:rPr>
+          <w:b/>
+          <w:lang w:val="en-US"/>
+        </w:rPr>
+        <w:t xml:space="preserve">@ Gửi </w:t>
+      </w:r>
+      <w:r>
+        <w:rPr>
+          <w:b/>
+          <w:lang w:val="en-US"/>
+        </w:rPr>
+        <w:t>một</w:t>
+      </w:r>
+      <w:r>
+        <w:rPr>
+          <w:b/>
+          <w:lang w:val="en-US"/>
+        </w:rPr>
+        <w:t xml:space="preserve"> chuỗi string giữa 2 Arduino</w:t>
       </w:r>
     </w:p>
     <w:p>
@@ -408,20 +1357,11 @@
     <w:p>
       <w:pPr>
         <w:rPr>
-          <w:rFonts w:ascii="Consolas" w:hAnsi="Consolas"/>
-          <w:color w:val="222222"/>
-          <w:sz w:val="20"/>
-          <w:szCs w:val="20"/>
-          <w:shd w:val="clear" w:color="auto" w:fill="FFFFFF"/>
-        </w:rPr>
-      </w:pPr>
-    </w:p>
-    <w:p>
-      <w:pPr>
-        <w:rPr>
-          <w:lang w:val="en-US"/>
-        </w:rPr>
-      </w:pPr>
+          <w:lang w:val="en-US"/>
+        </w:rPr>
+      </w:pPr>
+      <w:bookmarkStart w:id="0" w:name="_GoBack"/>
+      <w:bookmarkEnd w:id="0"/>
     </w:p>
     <w:sectPr>
       <w:pgSz w:w="11906" w:h="16838"/>

</xml_diff>

<commit_message>
found buffer serial mystery :)
</commit_message>
<xml_diff>
--- a/Note.docx
+++ b/Note.docx
@@ -15,11 +15,62 @@
           <w:b/>
           <w:lang w:val="en-US"/>
         </w:rPr>
-        <w:t>Môn THCNTT3</w:t>
-      </w:r>
-    </w:p>
-    <w:p>
-      <w:pPr>
+        <w:t>Course:</w:t>
+      </w:r>
+      <w:r>
+        <w:rPr>
+          <w:b/>
+          <w:lang w:val="en-US"/>
+        </w:rPr>
+        <w:t xml:space="preserve"> THCNTT3</w:t>
+      </w:r>
+    </w:p>
+    <w:p>
+      <w:pPr>
+        <w:jc w:val="both"/>
+        <w:rPr>
+          <w:b/>
+          <w:lang w:val="en-US"/>
+        </w:rPr>
+      </w:pPr>
+      <w:r>
+        <w:rPr>
+          <w:b/>
+          <w:lang w:val="en-US"/>
+        </w:rPr>
+        <w:t>Project: OmniCare</w:t>
+      </w:r>
+    </w:p>
+    <w:p>
+      <w:pPr>
+        <w:jc w:val="both"/>
+        <w:rPr>
+          <w:b/>
+          <w:lang w:val="en-US"/>
+        </w:rPr>
+      </w:pPr>
+      <w:r>
+        <w:rPr>
+          <w:b/>
+          <w:lang w:val="en-US"/>
+        </w:rPr>
+        <w:t>Author: Hieu Pham</w:t>
+      </w:r>
+    </w:p>
+    <w:p>
+      <w:pPr>
+        <w:jc w:val="both"/>
+        <w:rPr>
+          <w:b/>
+          <w:lang w:val="en-US"/>
+        </w:rPr>
+      </w:pPr>
+    </w:p>
+    <w:p>
+      <w:pPr>
+        <w:pBdr>
+          <w:top w:val="single" w:sz="4" w:space="1" w:color="auto"/>
+        </w:pBdr>
         <w:jc w:val="both"/>
         <w:rPr>
           <w:b/>
@@ -475,6 +526,7 @@
           <w:sz w:val="21"/>
           <w:lang w:val="en-US"/>
         </w:rPr>
+        <w:lastRenderedPageBreak/>
         <w:t xml:space="preserve">    httpsClient.println("Host: " + host);</w:t>
       </w:r>
     </w:p>
@@ -615,694 +667,841 @@
           <w:sz w:val="21"/>
           <w:lang w:val="en-US"/>
         </w:rPr>
+        <w:t xml:space="preserve">  }</w:t>
+      </w:r>
+    </w:p>
+    <w:p>
+      <w:pPr>
+        <w:shd w:val="clear" w:color="auto" w:fill="F2F2F2" w:themeFill="background1" w:themeFillShade="F2"/>
+        <w:spacing w:after="0" w:line="240" w:lineRule="auto"/>
+        <w:jc w:val="both"/>
+        <w:rPr>
+          <w:rFonts w:ascii="Consolas" w:hAnsi="Consolas"/>
+          <w:sz w:val="21"/>
+          <w:lang w:val="en-US"/>
+        </w:rPr>
+      </w:pPr>
+      <w:r>
+        <w:rPr>
+          <w:rFonts w:ascii="Consolas" w:hAnsi="Consolas"/>
+          <w:sz w:val="21"/>
+          <w:lang w:val="en-US"/>
+        </w:rPr>
+        <w:t xml:space="preserve">  else {</w:t>
+      </w:r>
+    </w:p>
+    <w:p>
+      <w:pPr>
+        <w:shd w:val="clear" w:color="auto" w:fill="F2F2F2" w:themeFill="background1" w:themeFillShade="F2"/>
+        <w:spacing w:after="0" w:line="240" w:lineRule="auto"/>
+        <w:jc w:val="both"/>
+        <w:rPr>
+          <w:rFonts w:ascii="Consolas" w:hAnsi="Consolas"/>
+          <w:sz w:val="21"/>
+          <w:lang w:val="en-US"/>
+        </w:rPr>
+      </w:pPr>
+      <w:r>
+        <w:rPr>
+          <w:rFonts w:ascii="Consolas" w:hAnsi="Consolas"/>
+          <w:sz w:val="21"/>
+          <w:lang w:val="en-US"/>
+        </w:rPr>
+        <w:t xml:space="preserve">    return "ERROR";</w:t>
+      </w:r>
+    </w:p>
+    <w:p>
+      <w:pPr>
+        <w:shd w:val="clear" w:color="auto" w:fill="F2F2F2" w:themeFill="background1" w:themeFillShade="F2"/>
+        <w:spacing w:after="0" w:line="240" w:lineRule="auto"/>
+        <w:jc w:val="both"/>
+        <w:rPr>
+          <w:rFonts w:ascii="Consolas" w:hAnsi="Consolas"/>
+          <w:sz w:val="21"/>
+          <w:lang w:val="en-US"/>
+        </w:rPr>
+      </w:pPr>
+      <w:r>
+        <w:rPr>
+          <w:rFonts w:ascii="Consolas" w:hAnsi="Consolas"/>
+          <w:sz w:val="21"/>
+          <w:lang w:val="en-US"/>
+        </w:rPr>
+        <w:t xml:space="preserve">  }</w:t>
+      </w:r>
+    </w:p>
+    <w:p>
+      <w:pPr>
+        <w:shd w:val="clear" w:color="auto" w:fill="F2F2F2" w:themeFill="background1" w:themeFillShade="F2"/>
+        <w:spacing w:after="0" w:line="240" w:lineRule="auto"/>
+        <w:jc w:val="both"/>
+        <w:rPr>
+          <w:rFonts w:ascii="Consolas" w:hAnsi="Consolas"/>
+          <w:sz w:val="21"/>
+          <w:lang w:val="en-US"/>
+        </w:rPr>
+      </w:pPr>
+      <w:r>
+        <w:rPr>
+          <w:rFonts w:ascii="Consolas" w:hAnsi="Consolas"/>
+          <w:sz w:val="21"/>
+          <w:lang w:val="en-US"/>
+        </w:rPr>
+        <w:t>}</w:t>
+      </w:r>
+    </w:p>
+    <w:p>
+      <w:pPr>
+        <w:shd w:val="clear" w:color="auto" w:fill="F2F2F2" w:themeFill="background1" w:themeFillShade="F2"/>
+        <w:spacing w:after="0" w:line="240" w:lineRule="auto"/>
+        <w:jc w:val="both"/>
+        <w:rPr>
+          <w:rFonts w:ascii="Consolas" w:hAnsi="Consolas"/>
+          <w:sz w:val="21"/>
+          <w:lang w:val="en-US"/>
+        </w:rPr>
+      </w:pPr>
+    </w:p>
+    <w:p>
+      <w:pPr>
+        <w:shd w:val="clear" w:color="auto" w:fill="F2F2F2" w:themeFill="background1" w:themeFillShade="F2"/>
+        <w:spacing w:after="0" w:line="240" w:lineRule="auto"/>
+        <w:jc w:val="both"/>
+        <w:rPr>
+          <w:rFonts w:ascii="Consolas" w:hAnsi="Consolas"/>
+          <w:sz w:val="21"/>
+          <w:lang w:val="en-US"/>
+        </w:rPr>
+      </w:pPr>
+      <w:r>
+        <w:rPr>
+          <w:rFonts w:ascii="Consolas" w:hAnsi="Consolas"/>
+          <w:sz w:val="21"/>
+          <w:lang w:val="en-US"/>
+        </w:rPr>
+        <w:t xml:space="preserve">String </w:t>
+      </w:r>
+      <w:r>
+        <w:rPr>
+          <w:rFonts w:ascii="Consolas" w:hAnsi="Consolas"/>
+          <w:b/>
+          <w:sz w:val="21"/>
+          <w:lang w:val="en-US"/>
+        </w:rPr>
+        <w:t>sendHttpsPost</w:t>
+      </w:r>
+      <w:r>
+        <w:rPr>
+          <w:rFonts w:ascii="Consolas" w:hAnsi="Consolas"/>
+          <w:sz w:val="21"/>
+          <w:lang w:val="en-US"/>
+        </w:rPr>
+        <w:t>(WiFiClientSecure httpsClient, String host, int port, String url, String data) {</w:t>
+      </w:r>
+    </w:p>
+    <w:p>
+      <w:pPr>
+        <w:shd w:val="clear" w:color="auto" w:fill="F2F2F2" w:themeFill="background1" w:themeFillShade="F2"/>
+        <w:spacing w:after="0" w:line="240" w:lineRule="auto"/>
+        <w:jc w:val="both"/>
+        <w:rPr>
+          <w:rFonts w:ascii="Consolas" w:hAnsi="Consolas"/>
+          <w:sz w:val="21"/>
+          <w:lang w:val="en-US"/>
+        </w:rPr>
+      </w:pPr>
+      <w:r>
+        <w:rPr>
+          <w:rFonts w:ascii="Consolas" w:hAnsi="Consolas"/>
+          <w:sz w:val="21"/>
+          <w:lang w:val="en-US"/>
+        </w:rPr>
+        <w:t xml:space="preserve">  if (httpsClient.connect(host, port)) {    </w:t>
+      </w:r>
+    </w:p>
+    <w:p>
+      <w:pPr>
+        <w:shd w:val="clear" w:color="auto" w:fill="F2F2F2" w:themeFill="background1" w:themeFillShade="F2"/>
+        <w:spacing w:after="0" w:line="240" w:lineRule="auto"/>
+        <w:jc w:val="both"/>
+        <w:rPr>
+          <w:rFonts w:ascii="Consolas" w:hAnsi="Consolas"/>
+          <w:sz w:val="21"/>
+          <w:lang w:val="en-US"/>
+        </w:rPr>
+      </w:pPr>
+      <w:r>
+        <w:rPr>
+          <w:rFonts w:ascii="Consolas" w:hAnsi="Consolas"/>
+          <w:sz w:val="21"/>
+          <w:lang w:val="en-US"/>
+        </w:rPr>
+        <w:t xml:space="preserve">    httpsClient.println("POST " + url + " HTTP/1.1");</w:t>
+      </w:r>
+    </w:p>
+    <w:p>
+      <w:pPr>
+        <w:shd w:val="clear" w:color="auto" w:fill="F2F2F2" w:themeFill="background1" w:themeFillShade="F2"/>
+        <w:spacing w:after="0" w:line="240" w:lineRule="auto"/>
+        <w:jc w:val="both"/>
+        <w:rPr>
+          <w:rFonts w:ascii="Consolas" w:hAnsi="Consolas"/>
+          <w:sz w:val="21"/>
+          <w:lang w:val="en-US"/>
+        </w:rPr>
+      </w:pPr>
+      <w:r>
+        <w:rPr>
+          <w:rFonts w:ascii="Consolas" w:hAnsi="Consolas"/>
+          <w:sz w:val="21"/>
+          <w:lang w:val="en-US"/>
+        </w:rPr>
+        <w:t xml:space="preserve">    httpsClient.println("Host: " + host);</w:t>
+      </w:r>
+    </w:p>
+    <w:p>
+      <w:pPr>
+        <w:shd w:val="clear" w:color="auto" w:fill="F2F2F2" w:themeFill="background1" w:themeFillShade="F2"/>
+        <w:spacing w:after="0" w:line="240" w:lineRule="auto"/>
+        <w:jc w:val="both"/>
+        <w:rPr>
+          <w:rFonts w:ascii="Consolas" w:hAnsi="Consolas"/>
+          <w:sz w:val="21"/>
+          <w:lang w:val="en-US"/>
+        </w:rPr>
+      </w:pPr>
+      <w:r>
+        <w:rPr>
+          <w:rFonts w:ascii="Consolas" w:hAnsi="Consolas"/>
+          <w:sz w:val="21"/>
+          <w:lang w:val="en-US"/>
+        </w:rPr>
+        <w:t xml:space="preserve">    httpsClient.println("User-Agent: ESP8266/Hieu");</w:t>
+      </w:r>
+    </w:p>
+    <w:p>
+      <w:pPr>
+        <w:shd w:val="clear" w:color="auto" w:fill="F2F2F2" w:themeFill="background1" w:themeFillShade="F2"/>
+        <w:spacing w:after="0" w:line="240" w:lineRule="auto"/>
+        <w:jc w:val="both"/>
+        <w:rPr>
+          <w:rFonts w:ascii="Consolas" w:hAnsi="Consolas"/>
+          <w:sz w:val="21"/>
+          <w:lang w:val="en-US"/>
+        </w:rPr>
+      </w:pPr>
+      <w:r>
+        <w:rPr>
+          <w:rFonts w:ascii="Consolas" w:hAnsi="Consolas"/>
+          <w:sz w:val="21"/>
+          <w:lang w:val="en-US"/>
+        </w:rPr>
+        <w:t xml:space="preserve">    httpsClient.println("Connection: close");</w:t>
+      </w:r>
+    </w:p>
+    <w:p>
+      <w:pPr>
+        <w:shd w:val="clear" w:color="auto" w:fill="F2F2F2" w:themeFill="background1" w:themeFillShade="F2"/>
+        <w:spacing w:after="0" w:line="240" w:lineRule="auto"/>
+        <w:jc w:val="both"/>
+        <w:rPr>
+          <w:rFonts w:ascii="Consolas" w:hAnsi="Consolas"/>
+          <w:sz w:val="21"/>
+          <w:lang w:val="en-US"/>
+        </w:rPr>
+      </w:pPr>
+      <w:r>
+        <w:rPr>
+          <w:rFonts w:ascii="Consolas" w:hAnsi="Consolas"/>
+          <w:sz w:val="21"/>
+          <w:lang w:val="en-US"/>
+        </w:rPr>
+        <w:t xml:space="preserve">    httpsClient.println("Content-Type: </w:t>
+      </w:r>
+      <w:r>
+        <w:rPr>
+          <w:rFonts w:ascii="Consolas" w:hAnsi="Consolas"/>
+          <w:b/>
+          <w:sz w:val="21"/>
+          <w:lang w:val="en-US"/>
+        </w:rPr>
+        <w:t>text/plain</w:t>
+      </w:r>
+      <w:r>
+        <w:rPr>
+          <w:rFonts w:ascii="Consolas" w:hAnsi="Consolas"/>
+          <w:sz w:val="21"/>
+          <w:lang w:val="en-US"/>
+        </w:rPr>
+        <w:t>; charset=UTF-8");</w:t>
+      </w:r>
+    </w:p>
+    <w:p>
+      <w:pPr>
+        <w:shd w:val="clear" w:color="auto" w:fill="F2F2F2" w:themeFill="background1" w:themeFillShade="F2"/>
+        <w:spacing w:after="0" w:line="240" w:lineRule="auto"/>
+        <w:jc w:val="both"/>
+        <w:rPr>
+          <w:rFonts w:ascii="Consolas" w:hAnsi="Consolas"/>
+          <w:sz w:val="21"/>
+          <w:lang w:val="en-US"/>
+        </w:rPr>
+      </w:pPr>
+      <w:r>
+        <w:rPr>
+          <w:rFonts w:ascii="Consolas" w:hAnsi="Consolas"/>
+          <w:sz w:val="21"/>
+          <w:lang w:val="en-US"/>
+        </w:rPr>
+        <w:t xml:space="preserve">    httpsClient.print("Content-Length: ");</w:t>
+      </w:r>
+    </w:p>
+    <w:p>
+      <w:pPr>
+        <w:shd w:val="clear" w:color="auto" w:fill="F2F2F2" w:themeFill="background1" w:themeFillShade="F2"/>
+        <w:spacing w:after="0" w:line="240" w:lineRule="auto"/>
+        <w:jc w:val="both"/>
+        <w:rPr>
+          <w:rFonts w:ascii="Consolas" w:hAnsi="Consolas"/>
+          <w:sz w:val="21"/>
+          <w:lang w:val="en-US"/>
+        </w:rPr>
+      </w:pPr>
+      <w:r>
+        <w:rPr>
+          <w:rFonts w:ascii="Consolas" w:hAnsi="Consolas"/>
+          <w:sz w:val="21"/>
+          <w:lang w:val="en-US"/>
+        </w:rPr>
+        <w:t xml:space="preserve">    httpsClient.println(data.length());</w:t>
+      </w:r>
+    </w:p>
+    <w:p>
+      <w:pPr>
+        <w:shd w:val="clear" w:color="auto" w:fill="F2F2F2" w:themeFill="background1" w:themeFillShade="F2"/>
+        <w:spacing w:after="0" w:line="240" w:lineRule="auto"/>
+        <w:jc w:val="both"/>
+        <w:rPr>
+          <w:rFonts w:ascii="Consolas" w:hAnsi="Consolas"/>
+          <w:sz w:val="21"/>
+          <w:lang w:val="en-US"/>
+        </w:rPr>
+      </w:pPr>
+      <w:r>
+        <w:rPr>
+          <w:rFonts w:ascii="Consolas" w:hAnsi="Consolas"/>
+          <w:sz w:val="21"/>
+          <w:lang w:val="en-US"/>
+        </w:rPr>
+        <w:t xml:space="preserve">    httpsClient.println();</w:t>
+      </w:r>
+    </w:p>
+    <w:p>
+      <w:pPr>
+        <w:shd w:val="clear" w:color="auto" w:fill="F2F2F2" w:themeFill="background1" w:themeFillShade="F2"/>
+        <w:spacing w:after="0" w:line="240" w:lineRule="auto"/>
+        <w:jc w:val="both"/>
+        <w:rPr>
+          <w:rFonts w:ascii="Consolas" w:hAnsi="Consolas"/>
+          <w:sz w:val="21"/>
+          <w:lang w:val="en-US"/>
+        </w:rPr>
+      </w:pPr>
+      <w:r>
+        <w:rPr>
+          <w:rFonts w:ascii="Consolas" w:hAnsi="Consolas"/>
+          <w:sz w:val="21"/>
+          <w:lang w:val="en-US"/>
+        </w:rPr>
+        <w:t xml:space="preserve">    httpsClient.println(data);</w:t>
+      </w:r>
+    </w:p>
+    <w:p>
+      <w:pPr>
+        <w:shd w:val="clear" w:color="auto" w:fill="F2F2F2" w:themeFill="background1" w:themeFillShade="F2"/>
+        <w:spacing w:after="0" w:line="240" w:lineRule="auto"/>
+        <w:jc w:val="both"/>
+        <w:rPr>
+          <w:rFonts w:ascii="Consolas" w:hAnsi="Consolas"/>
+          <w:sz w:val="21"/>
+          <w:lang w:val="en-US"/>
+        </w:rPr>
+      </w:pPr>
+      <w:r>
+        <w:rPr>
+          <w:rFonts w:ascii="Consolas" w:hAnsi="Consolas"/>
+          <w:sz w:val="21"/>
+          <w:lang w:val="en-US"/>
+        </w:rPr>
+        <w:t xml:space="preserve">    delay(10);</w:t>
+      </w:r>
+    </w:p>
+    <w:p>
+      <w:pPr>
+        <w:shd w:val="clear" w:color="auto" w:fill="F2F2F2" w:themeFill="background1" w:themeFillShade="F2"/>
+        <w:spacing w:after="0" w:line="240" w:lineRule="auto"/>
+        <w:jc w:val="both"/>
+        <w:rPr>
+          <w:rFonts w:ascii="Consolas" w:hAnsi="Consolas"/>
+          <w:sz w:val="21"/>
+          <w:lang w:val="en-US"/>
+        </w:rPr>
+      </w:pPr>
+      <w:r>
+        <w:rPr>
+          <w:rFonts w:ascii="Consolas" w:hAnsi="Consolas"/>
+          <w:sz w:val="21"/>
+          <w:lang w:val="en-US"/>
+        </w:rPr>
+        <w:t xml:space="preserve">    </w:t>
+      </w:r>
+    </w:p>
+    <w:p>
+      <w:pPr>
+        <w:shd w:val="clear" w:color="auto" w:fill="F2F2F2" w:themeFill="background1" w:themeFillShade="F2"/>
+        <w:spacing w:after="0" w:line="240" w:lineRule="auto"/>
+        <w:jc w:val="both"/>
+        <w:rPr>
+          <w:rFonts w:ascii="Consolas" w:hAnsi="Consolas"/>
+          <w:sz w:val="21"/>
+          <w:lang w:val="en-US"/>
+        </w:rPr>
+      </w:pPr>
+      <w:r>
+        <w:rPr>
+          <w:rFonts w:ascii="Consolas" w:hAnsi="Consolas"/>
+          <w:sz w:val="21"/>
+          <w:lang w:val="en-US"/>
+        </w:rPr>
+        <w:t xml:space="preserve">    String response = httpsClient.readString();</w:t>
+      </w:r>
+    </w:p>
+    <w:p>
+      <w:pPr>
+        <w:shd w:val="clear" w:color="auto" w:fill="F2F2F2" w:themeFill="background1" w:themeFillShade="F2"/>
+        <w:spacing w:after="0" w:line="240" w:lineRule="auto"/>
+        <w:jc w:val="both"/>
+        <w:rPr>
+          <w:rFonts w:ascii="Consolas" w:hAnsi="Consolas"/>
+          <w:sz w:val="21"/>
+          <w:lang w:val="en-US"/>
+        </w:rPr>
+      </w:pPr>
+      <w:r>
+        <w:rPr>
+          <w:rFonts w:ascii="Consolas" w:hAnsi="Consolas"/>
+          <w:sz w:val="21"/>
+          <w:lang w:val="en-US"/>
+        </w:rPr>
+        <w:t xml:space="preserve">    int bodypos =  response.indexOf("\r\n\r\n") + 4;    </w:t>
+      </w:r>
+    </w:p>
+    <w:p>
+      <w:pPr>
+        <w:shd w:val="clear" w:color="auto" w:fill="F2F2F2" w:themeFill="background1" w:themeFillShade="F2"/>
+        <w:spacing w:after="0" w:line="240" w:lineRule="auto"/>
+        <w:jc w:val="both"/>
+        <w:rPr>
+          <w:rFonts w:ascii="Consolas" w:hAnsi="Consolas"/>
+          <w:sz w:val="21"/>
+          <w:lang w:val="en-US"/>
+        </w:rPr>
+      </w:pPr>
+      <w:r>
+        <w:rPr>
+          <w:rFonts w:ascii="Consolas" w:hAnsi="Consolas"/>
+          <w:sz w:val="21"/>
+          <w:lang w:val="en-US"/>
+        </w:rPr>
+        <w:t xml:space="preserve">    return response.substring(bodypos);</w:t>
+      </w:r>
+    </w:p>
+    <w:p>
+      <w:pPr>
+        <w:shd w:val="clear" w:color="auto" w:fill="F2F2F2" w:themeFill="background1" w:themeFillShade="F2"/>
+        <w:spacing w:after="0" w:line="240" w:lineRule="auto"/>
+        <w:jc w:val="both"/>
+        <w:rPr>
+          <w:rFonts w:ascii="Consolas" w:hAnsi="Consolas"/>
+          <w:sz w:val="21"/>
+          <w:lang w:val="en-US"/>
+        </w:rPr>
+      </w:pPr>
+      <w:r>
+        <w:rPr>
+          <w:rFonts w:ascii="Consolas" w:hAnsi="Consolas"/>
+          <w:sz w:val="21"/>
+          <w:lang w:val="en-US"/>
+        </w:rPr>
+        <w:t xml:space="preserve">  }</w:t>
+      </w:r>
+    </w:p>
+    <w:p>
+      <w:pPr>
+        <w:shd w:val="clear" w:color="auto" w:fill="F2F2F2" w:themeFill="background1" w:themeFillShade="F2"/>
+        <w:spacing w:after="0" w:line="240" w:lineRule="auto"/>
+        <w:jc w:val="both"/>
+        <w:rPr>
+          <w:rFonts w:ascii="Consolas" w:hAnsi="Consolas"/>
+          <w:sz w:val="21"/>
+          <w:lang w:val="en-US"/>
+        </w:rPr>
+      </w:pPr>
+      <w:r>
+        <w:rPr>
+          <w:rFonts w:ascii="Consolas" w:hAnsi="Consolas"/>
+          <w:sz w:val="21"/>
+          <w:lang w:val="en-US"/>
+        </w:rPr>
+        <w:t xml:space="preserve">  else {</w:t>
+      </w:r>
+    </w:p>
+    <w:p>
+      <w:pPr>
+        <w:shd w:val="clear" w:color="auto" w:fill="F2F2F2" w:themeFill="background1" w:themeFillShade="F2"/>
+        <w:spacing w:after="0" w:line="240" w:lineRule="auto"/>
+        <w:jc w:val="both"/>
+        <w:rPr>
+          <w:rFonts w:ascii="Consolas" w:hAnsi="Consolas"/>
+          <w:sz w:val="21"/>
+          <w:lang w:val="en-US"/>
+        </w:rPr>
+      </w:pPr>
+      <w:r>
+        <w:rPr>
+          <w:rFonts w:ascii="Consolas" w:hAnsi="Consolas"/>
+          <w:sz w:val="21"/>
+          <w:lang w:val="en-US"/>
+        </w:rPr>
+        <w:t xml:space="preserve">    return "ERROR";    </w:t>
+      </w:r>
+    </w:p>
+    <w:p>
+      <w:pPr>
+        <w:shd w:val="clear" w:color="auto" w:fill="F2F2F2" w:themeFill="background1" w:themeFillShade="F2"/>
+        <w:spacing w:after="0" w:line="240" w:lineRule="auto"/>
+        <w:jc w:val="both"/>
+        <w:rPr>
+          <w:rFonts w:ascii="Consolas" w:hAnsi="Consolas"/>
+          <w:sz w:val="21"/>
+          <w:lang w:val="en-US"/>
+        </w:rPr>
+      </w:pPr>
+      <w:r>
+        <w:rPr>
+          <w:rFonts w:ascii="Consolas" w:hAnsi="Consolas"/>
+          <w:sz w:val="21"/>
+          <w:lang w:val="en-US"/>
+        </w:rPr>
+        <w:t xml:space="preserve">  }</w:t>
+      </w:r>
+    </w:p>
+    <w:p>
+      <w:pPr>
+        <w:shd w:val="clear" w:color="auto" w:fill="F2F2F2" w:themeFill="background1" w:themeFillShade="F2"/>
+        <w:spacing w:after="0" w:line="240" w:lineRule="auto"/>
+        <w:jc w:val="both"/>
+        <w:rPr>
+          <w:rFonts w:ascii="Consolas" w:hAnsi="Consolas"/>
+          <w:sz w:val="21"/>
+          <w:lang w:val="en-US"/>
+        </w:rPr>
+      </w:pPr>
+      <w:r>
+        <w:rPr>
+          <w:rFonts w:ascii="Consolas" w:hAnsi="Consolas"/>
+          <w:sz w:val="21"/>
+          <w:lang w:val="en-US"/>
+        </w:rPr>
+        <w:t>}</w:t>
+      </w:r>
+    </w:p>
+    <w:p>
+      <w:pPr>
+        <w:jc w:val="both"/>
+        <w:rPr>
+          <w:lang w:val="en-US"/>
+        </w:rPr>
+      </w:pPr>
+    </w:p>
+    <w:p>
+      <w:pPr>
+        <w:pBdr>
+          <w:top w:val="single" w:sz="4" w:space="1" w:color="auto"/>
+        </w:pBdr>
+        <w:jc w:val="both"/>
+        <w:rPr>
+          <w:b/>
+          <w:lang w:val="en-US"/>
+        </w:rPr>
+      </w:pPr>
+      <w:r>
+        <w:rPr>
+          <w:b/>
+          <w:lang w:val="en-US"/>
+        </w:rPr>
+        <w:t xml:space="preserve">@ </w:t>
+      </w:r>
+      <w:r>
+        <w:rPr>
+          <w:b/>
+          <w:lang w:val="en-US"/>
+        </w:rPr>
+        <w:t xml:space="preserve">Thư viện </w:t>
+      </w:r>
+      <w:r>
+        <w:rPr>
+          <w:b/>
+          <w:lang w:val="en-US"/>
+        </w:rPr>
+        <w:t>ArduinoQueue</w:t>
+      </w:r>
+    </w:p>
+    <w:p>
+      <w:pPr>
+        <w:jc w:val="both"/>
+        <w:rPr>
+          <w:lang w:val="en-US"/>
+        </w:rPr>
+      </w:pPr>
+      <w:r>
+        <w:rPr>
+          <w:lang w:val="en-US"/>
+        </w:rPr>
+        <w:t xml:space="preserve">Có nhiều thư viện hỗ trợ queue trong môi trường C++, </w:t>
+      </w:r>
+      <w:r>
+        <w:rPr>
+          <w:lang w:val="en-US"/>
+        </w:rPr>
+        <w:t>tôi</w:t>
+      </w:r>
+      <w:r>
+        <w:rPr>
+          <w:lang w:val="en-US"/>
+        </w:rPr>
+        <w:t xml:space="preserve"> sẽ dùng</w:t>
+      </w:r>
+      <w:r>
+        <w:rPr>
+          <w:lang w:val="en-US"/>
+        </w:rPr>
+        <w:t xml:space="preserve"> nó</w:t>
+      </w:r>
+      <w:r>
+        <w:rPr>
+          <w:lang w:val="en-US"/>
+        </w:rPr>
+        <w:t xml:space="preserve"> để enqueue signal, và cứ sau 1 giây sẽ dequeue 1 signal</w:t>
+      </w:r>
+      <w:r>
+        <w:rPr>
+          <w:lang w:val="en-US"/>
+        </w:rPr>
+        <w:t xml:space="preserve"> và đồng thời gửi signal đó sang cho nodeMCU</w:t>
+      </w:r>
+      <w:r>
+        <w:rPr>
+          <w:lang w:val="en-US"/>
+        </w:rPr>
+        <w:t>. Mục đích là để tránh việc nodeMCU không kịp gửi hết post request chứa signal đến server</w:t>
+      </w:r>
+      <w:r>
+        <w:rPr>
+          <w:lang w:val="en-US"/>
+        </w:rPr>
+        <w:t xml:space="preserve"> (1 request tốn 0.5s, trong 0.5s đó esp8266 không loop tiếp)</w:t>
+      </w:r>
+      <w:r>
+        <w:rPr>
+          <w:lang w:val="en-US"/>
+        </w:rPr>
+        <w:t>.</w:t>
+      </w:r>
+    </w:p>
+    <w:p>
+      <w:pPr>
+        <w:jc w:val="both"/>
+        <w:rPr>
+          <w:lang w:val="en-US"/>
+        </w:rPr>
+      </w:pPr>
+    </w:p>
+    <w:p>
+      <w:pPr>
+        <w:pBdr>
+          <w:top w:val="single" w:sz="4" w:space="1" w:color="auto"/>
+        </w:pBdr>
+        <w:jc w:val="both"/>
+        <w:rPr>
+          <w:b/>
+          <w:lang w:val="en-US"/>
+        </w:rPr>
+      </w:pPr>
+      <w:r>
+        <w:rPr>
+          <w:b/>
+          <w:lang w:val="en-US"/>
+        </w:rPr>
+        <w:t xml:space="preserve">@ NRF24L01 </w:t>
+      </w:r>
+      <w:r>
+        <w:rPr>
+          <w:b/>
+          <w:lang w:val="en-US"/>
+        </w:rPr>
+        <w:t>T</w:t>
+      </w:r>
+      <w:r>
+        <w:rPr>
+          <w:b/>
+          <w:lang w:val="en-US"/>
+        </w:rPr>
+        <w:t>ransceiver</w:t>
+      </w:r>
+    </w:p>
+    <w:p>
+      <w:pPr>
+        <w:jc w:val="both"/>
+        <w:rPr>
+          <w:lang w:val="en-US"/>
+        </w:rPr>
+      </w:pPr>
+      <w:r>
+        <w:rPr>
+          <w:lang w:val="en-US"/>
+        </w:rPr>
+        <w:t xml:space="preserve">Có 2.4 GHz band, </w:t>
+      </w:r>
+      <w:r>
+        <w:rPr>
+          <w:lang w:val="en-US"/>
+        </w:rPr>
+        <w:t xml:space="preserve">1.9 - 3.6V, </w:t>
+      </w:r>
+      <w:r>
+        <w:rPr>
+          <w:lang w:val="en-US"/>
+        </w:rPr>
+        <w:t xml:space="preserve">có thể giao tiếp tối đa 6 NRF2401 khác, khoảng cách là 100m. </w:t>
+      </w:r>
+    </w:p>
+    <w:p>
+      <w:pPr>
+        <w:jc w:val="both"/>
+        <w:rPr>
+          <w:lang w:val="en-US"/>
+        </w:rPr>
+      </w:pPr>
+      <w:r>
+        <w:t xml:space="preserve">Tutorial: </w:t>
+      </w:r>
+      <w:r>
+        <w:t>https://www.youtube.com/watch?v=7rcVeFFHcFM</w:t>
+      </w:r>
+    </w:p>
+    <w:p>
+      <w:pPr>
+        <w:jc w:val="both"/>
+        <w:rPr>
+          <w:lang w:val="en-US"/>
+        </w:rPr>
+      </w:pPr>
+    </w:p>
+    <w:p>
+      <w:pPr>
+        <w:pBdr>
+          <w:top w:val="single" w:sz="4" w:space="1" w:color="auto"/>
+        </w:pBdr>
+        <w:jc w:val="both"/>
+        <w:rPr>
+          <w:b/>
+          <w:lang w:val="en-US"/>
+        </w:rPr>
+      </w:pPr>
+      <w:r>
+        <w:rPr>
+          <w:lang w:val="en-US"/>
+        </w:rPr>
+        <w:t xml:space="preserve"> </w:t>
+      </w:r>
+      <w:r>
+        <w:rPr>
+          <w:b/>
+          <w:lang w:val="en-US"/>
+        </w:rPr>
+        <w:t># Arduino Serial</w:t>
+      </w:r>
+    </w:p>
+    <w:p>
+      <w:pPr>
+        <w:jc w:val="both"/>
+        <w:rPr>
+          <w:b/>
+          <w:lang w:val="en-US"/>
+        </w:rPr>
+      </w:pPr>
+      <w:r>
+        <w:rPr>
+          <w:b/>
+          <w:lang w:val="en-US"/>
+        </w:rPr>
+        <w:t xml:space="preserve">@ Gửi </w:t>
+      </w:r>
+      <w:r>
+        <w:rPr>
+          <w:b/>
+          <w:lang w:val="en-US"/>
+        </w:rPr>
+        <w:t>một</w:t>
+      </w:r>
+      <w:r>
+        <w:rPr>
+          <w:b/>
+          <w:lang w:val="en-US"/>
+        </w:rPr>
+        <w:t xml:space="preserve"> chuỗi string giữa 2 Arduino</w:t>
+      </w:r>
+    </w:p>
+    <w:p>
+      <w:pPr>
+        <w:jc w:val="both"/>
+        <w:rPr>
+          <w:lang w:val="en-US"/>
+        </w:rPr>
+      </w:pPr>
+      <w:r>
+        <w:rPr>
+          <w:lang w:val="en-US"/>
+        </w:rPr>
         <w:lastRenderedPageBreak/>
-        <w:t xml:space="preserve">  }</w:t>
-      </w:r>
-    </w:p>
-    <w:p>
-      <w:pPr>
-        <w:shd w:val="clear" w:color="auto" w:fill="F2F2F2" w:themeFill="background1" w:themeFillShade="F2"/>
-        <w:spacing w:after="0" w:line="240" w:lineRule="auto"/>
-        <w:jc w:val="both"/>
-        <w:rPr>
-          <w:rFonts w:ascii="Consolas" w:hAnsi="Consolas"/>
-          <w:sz w:val="21"/>
-          <w:lang w:val="en-US"/>
-        </w:rPr>
-      </w:pPr>
-      <w:r>
-        <w:rPr>
-          <w:rFonts w:ascii="Consolas" w:hAnsi="Consolas"/>
-          <w:sz w:val="21"/>
-          <w:lang w:val="en-US"/>
-        </w:rPr>
-        <w:t xml:space="preserve">  else {</w:t>
-      </w:r>
-    </w:p>
-    <w:p>
-      <w:pPr>
-        <w:shd w:val="clear" w:color="auto" w:fill="F2F2F2" w:themeFill="background1" w:themeFillShade="F2"/>
-        <w:spacing w:after="0" w:line="240" w:lineRule="auto"/>
-        <w:jc w:val="both"/>
-        <w:rPr>
-          <w:rFonts w:ascii="Consolas" w:hAnsi="Consolas"/>
-          <w:sz w:val="21"/>
-          <w:lang w:val="en-US"/>
-        </w:rPr>
-      </w:pPr>
-      <w:r>
-        <w:rPr>
-          <w:rFonts w:ascii="Consolas" w:hAnsi="Consolas"/>
-          <w:sz w:val="21"/>
-          <w:lang w:val="en-US"/>
-        </w:rPr>
-        <w:t xml:space="preserve">    return "ERROR";</w:t>
-      </w:r>
-    </w:p>
-    <w:p>
-      <w:pPr>
-        <w:shd w:val="clear" w:color="auto" w:fill="F2F2F2" w:themeFill="background1" w:themeFillShade="F2"/>
-        <w:spacing w:after="0" w:line="240" w:lineRule="auto"/>
-        <w:jc w:val="both"/>
-        <w:rPr>
-          <w:rFonts w:ascii="Consolas" w:hAnsi="Consolas"/>
-          <w:sz w:val="21"/>
-          <w:lang w:val="en-US"/>
-        </w:rPr>
-      </w:pPr>
-      <w:r>
-        <w:rPr>
-          <w:rFonts w:ascii="Consolas" w:hAnsi="Consolas"/>
-          <w:sz w:val="21"/>
-          <w:lang w:val="en-US"/>
-        </w:rPr>
-        <w:t xml:space="preserve">  }</w:t>
-      </w:r>
-    </w:p>
-    <w:p>
-      <w:pPr>
-        <w:shd w:val="clear" w:color="auto" w:fill="F2F2F2" w:themeFill="background1" w:themeFillShade="F2"/>
-        <w:spacing w:after="0" w:line="240" w:lineRule="auto"/>
-        <w:jc w:val="both"/>
-        <w:rPr>
-          <w:rFonts w:ascii="Consolas" w:hAnsi="Consolas"/>
-          <w:sz w:val="21"/>
-          <w:lang w:val="en-US"/>
-        </w:rPr>
-      </w:pPr>
-      <w:r>
-        <w:rPr>
-          <w:rFonts w:ascii="Consolas" w:hAnsi="Consolas"/>
-          <w:sz w:val="21"/>
-          <w:lang w:val="en-US"/>
-        </w:rPr>
-        <w:t>}</w:t>
-      </w:r>
-    </w:p>
-    <w:p>
-      <w:pPr>
-        <w:shd w:val="clear" w:color="auto" w:fill="F2F2F2" w:themeFill="background1" w:themeFillShade="F2"/>
-        <w:spacing w:after="0" w:line="240" w:lineRule="auto"/>
-        <w:jc w:val="both"/>
-        <w:rPr>
-          <w:rFonts w:ascii="Consolas" w:hAnsi="Consolas"/>
-          <w:sz w:val="21"/>
-          <w:lang w:val="en-US"/>
-        </w:rPr>
-      </w:pPr>
-    </w:p>
-    <w:p>
-      <w:pPr>
-        <w:shd w:val="clear" w:color="auto" w:fill="F2F2F2" w:themeFill="background1" w:themeFillShade="F2"/>
-        <w:spacing w:after="0" w:line="240" w:lineRule="auto"/>
-        <w:jc w:val="both"/>
-        <w:rPr>
-          <w:rFonts w:ascii="Consolas" w:hAnsi="Consolas"/>
-          <w:sz w:val="21"/>
-          <w:lang w:val="en-US"/>
-        </w:rPr>
-      </w:pPr>
-      <w:r>
-        <w:rPr>
-          <w:rFonts w:ascii="Consolas" w:hAnsi="Consolas"/>
-          <w:sz w:val="21"/>
-          <w:lang w:val="en-US"/>
-        </w:rPr>
-        <w:t xml:space="preserve">String </w:t>
-      </w:r>
-      <w:r>
-        <w:rPr>
-          <w:rFonts w:ascii="Consolas" w:hAnsi="Consolas"/>
-          <w:b/>
-          <w:sz w:val="21"/>
-          <w:lang w:val="en-US"/>
-        </w:rPr>
-        <w:t>sendHttpsPost</w:t>
-      </w:r>
-      <w:r>
-        <w:rPr>
-          <w:rFonts w:ascii="Consolas" w:hAnsi="Consolas"/>
-          <w:sz w:val="21"/>
-          <w:lang w:val="en-US"/>
-        </w:rPr>
-        <w:t>(WiFiClientSecure httpsClient, String host, int port, String url, String data) {</w:t>
-      </w:r>
-    </w:p>
-    <w:p>
-      <w:pPr>
-        <w:shd w:val="clear" w:color="auto" w:fill="F2F2F2" w:themeFill="background1" w:themeFillShade="F2"/>
-        <w:spacing w:after="0" w:line="240" w:lineRule="auto"/>
-        <w:jc w:val="both"/>
-        <w:rPr>
-          <w:rFonts w:ascii="Consolas" w:hAnsi="Consolas"/>
-          <w:sz w:val="21"/>
-          <w:lang w:val="en-US"/>
-        </w:rPr>
-      </w:pPr>
-      <w:r>
-        <w:rPr>
-          <w:rFonts w:ascii="Consolas" w:hAnsi="Consolas"/>
-          <w:sz w:val="21"/>
-          <w:lang w:val="en-US"/>
-        </w:rPr>
-        <w:t xml:space="preserve">  if (httpsClient.connect(host, port)) {    </w:t>
-      </w:r>
-    </w:p>
-    <w:p>
-      <w:pPr>
-        <w:shd w:val="clear" w:color="auto" w:fill="F2F2F2" w:themeFill="background1" w:themeFillShade="F2"/>
-        <w:spacing w:after="0" w:line="240" w:lineRule="auto"/>
-        <w:jc w:val="both"/>
-        <w:rPr>
-          <w:rFonts w:ascii="Consolas" w:hAnsi="Consolas"/>
-          <w:sz w:val="21"/>
-          <w:lang w:val="en-US"/>
-        </w:rPr>
-      </w:pPr>
-      <w:r>
-        <w:rPr>
-          <w:rFonts w:ascii="Consolas" w:hAnsi="Consolas"/>
-          <w:sz w:val="21"/>
-          <w:lang w:val="en-US"/>
-        </w:rPr>
-        <w:t xml:space="preserve">    httpsClient.println("POST " + url + " HTTP/1.1");</w:t>
-      </w:r>
-    </w:p>
-    <w:p>
-      <w:pPr>
-        <w:shd w:val="clear" w:color="auto" w:fill="F2F2F2" w:themeFill="background1" w:themeFillShade="F2"/>
-        <w:spacing w:after="0" w:line="240" w:lineRule="auto"/>
-        <w:jc w:val="both"/>
-        <w:rPr>
-          <w:rFonts w:ascii="Consolas" w:hAnsi="Consolas"/>
-          <w:sz w:val="21"/>
-          <w:lang w:val="en-US"/>
-        </w:rPr>
-      </w:pPr>
-      <w:r>
-        <w:rPr>
-          <w:rFonts w:ascii="Consolas" w:hAnsi="Consolas"/>
-          <w:sz w:val="21"/>
-          <w:lang w:val="en-US"/>
-        </w:rPr>
-        <w:t xml:space="preserve">    httpsClient.println("Host: " + host);</w:t>
-      </w:r>
-    </w:p>
-    <w:p>
-      <w:pPr>
-        <w:shd w:val="clear" w:color="auto" w:fill="F2F2F2" w:themeFill="background1" w:themeFillShade="F2"/>
-        <w:spacing w:after="0" w:line="240" w:lineRule="auto"/>
-        <w:jc w:val="both"/>
-        <w:rPr>
-          <w:rFonts w:ascii="Consolas" w:hAnsi="Consolas"/>
-          <w:sz w:val="21"/>
-          <w:lang w:val="en-US"/>
-        </w:rPr>
-      </w:pPr>
-      <w:r>
-        <w:rPr>
-          <w:rFonts w:ascii="Consolas" w:hAnsi="Consolas"/>
-          <w:sz w:val="21"/>
-          <w:lang w:val="en-US"/>
-        </w:rPr>
-        <w:t xml:space="preserve">    httpsClient.println("User-Agent: ESP8266/Hieu");</w:t>
-      </w:r>
-    </w:p>
-    <w:p>
-      <w:pPr>
-        <w:shd w:val="clear" w:color="auto" w:fill="F2F2F2" w:themeFill="background1" w:themeFillShade="F2"/>
-        <w:spacing w:after="0" w:line="240" w:lineRule="auto"/>
-        <w:jc w:val="both"/>
-        <w:rPr>
-          <w:rFonts w:ascii="Consolas" w:hAnsi="Consolas"/>
-          <w:sz w:val="21"/>
-          <w:lang w:val="en-US"/>
-        </w:rPr>
-      </w:pPr>
-      <w:r>
-        <w:rPr>
-          <w:rFonts w:ascii="Consolas" w:hAnsi="Consolas"/>
-          <w:sz w:val="21"/>
-          <w:lang w:val="en-US"/>
-        </w:rPr>
-        <w:t xml:space="preserve">    httpsClient.println("Connection: close");</w:t>
-      </w:r>
-    </w:p>
-    <w:p>
-      <w:pPr>
-        <w:shd w:val="clear" w:color="auto" w:fill="F2F2F2" w:themeFill="background1" w:themeFillShade="F2"/>
-        <w:spacing w:after="0" w:line="240" w:lineRule="auto"/>
-        <w:jc w:val="both"/>
-        <w:rPr>
-          <w:rFonts w:ascii="Consolas" w:hAnsi="Consolas"/>
-          <w:sz w:val="21"/>
-          <w:lang w:val="en-US"/>
-        </w:rPr>
-      </w:pPr>
-      <w:r>
-        <w:rPr>
-          <w:rFonts w:ascii="Consolas" w:hAnsi="Consolas"/>
-          <w:sz w:val="21"/>
-          <w:lang w:val="en-US"/>
-        </w:rPr>
-        <w:t xml:space="preserve">    httpsClient.println("Content-Type: </w:t>
-      </w:r>
-      <w:r>
-        <w:rPr>
-          <w:rFonts w:ascii="Consolas" w:hAnsi="Consolas"/>
-          <w:b/>
-          <w:sz w:val="21"/>
-          <w:lang w:val="en-US"/>
-        </w:rPr>
-        <w:t>text/plain</w:t>
-      </w:r>
-      <w:r>
-        <w:rPr>
-          <w:rFonts w:ascii="Consolas" w:hAnsi="Consolas"/>
-          <w:sz w:val="21"/>
-          <w:lang w:val="en-US"/>
-        </w:rPr>
-        <w:t>; charset=UTF-8");</w:t>
-      </w:r>
-    </w:p>
-    <w:p>
-      <w:pPr>
-        <w:shd w:val="clear" w:color="auto" w:fill="F2F2F2" w:themeFill="background1" w:themeFillShade="F2"/>
-        <w:spacing w:after="0" w:line="240" w:lineRule="auto"/>
-        <w:jc w:val="both"/>
-        <w:rPr>
-          <w:rFonts w:ascii="Consolas" w:hAnsi="Consolas"/>
-          <w:sz w:val="21"/>
-          <w:lang w:val="en-US"/>
-        </w:rPr>
-      </w:pPr>
-      <w:r>
-        <w:rPr>
-          <w:rFonts w:ascii="Consolas" w:hAnsi="Consolas"/>
-          <w:sz w:val="21"/>
-          <w:lang w:val="en-US"/>
-        </w:rPr>
-        <w:t xml:space="preserve">    httpsClient.print("Content-Length: ");</w:t>
-      </w:r>
-    </w:p>
-    <w:p>
-      <w:pPr>
-        <w:shd w:val="clear" w:color="auto" w:fill="F2F2F2" w:themeFill="background1" w:themeFillShade="F2"/>
-        <w:spacing w:after="0" w:line="240" w:lineRule="auto"/>
-        <w:jc w:val="both"/>
-        <w:rPr>
-          <w:rFonts w:ascii="Consolas" w:hAnsi="Consolas"/>
-          <w:sz w:val="21"/>
-          <w:lang w:val="en-US"/>
-        </w:rPr>
-      </w:pPr>
-      <w:r>
-        <w:rPr>
-          <w:rFonts w:ascii="Consolas" w:hAnsi="Consolas"/>
-          <w:sz w:val="21"/>
-          <w:lang w:val="en-US"/>
-        </w:rPr>
-        <w:t xml:space="preserve">    httpsClient.println(data.length());</w:t>
-      </w:r>
-    </w:p>
-    <w:p>
-      <w:pPr>
-        <w:shd w:val="clear" w:color="auto" w:fill="F2F2F2" w:themeFill="background1" w:themeFillShade="F2"/>
-        <w:spacing w:after="0" w:line="240" w:lineRule="auto"/>
-        <w:jc w:val="both"/>
-        <w:rPr>
-          <w:rFonts w:ascii="Consolas" w:hAnsi="Consolas"/>
-          <w:sz w:val="21"/>
-          <w:lang w:val="en-US"/>
-        </w:rPr>
-      </w:pPr>
-      <w:r>
-        <w:rPr>
-          <w:rFonts w:ascii="Consolas" w:hAnsi="Consolas"/>
-          <w:sz w:val="21"/>
-          <w:lang w:val="en-US"/>
-        </w:rPr>
-        <w:t xml:space="preserve">    httpsClient.println();</w:t>
-      </w:r>
-    </w:p>
-    <w:p>
-      <w:pPr>
-        <w:shd w:val="clear" w:color="auto" w:fill="F2F2F2" w:themeFill="background1" w:themeFillShade="F2"/>
-        <w:spacing w:after="0" w:line="240" w:lineRule="auto"/>
-        <w:jc w:val="both"/>
-        <w:rPr>
-          <w:rFonts w:ascii="Consolas" w:hAnsi="Consolas"/>
-          <w:sz w:val="21"/>
-          <w:lang w:val="en-US"/>
-        </w:rPr>
-      </w:pPr>
-      <w:r>
-        <w:rPr>
-          <w:rFonts w:ascii="Consolas" w:hAnsi="Consolas"/>
-          <w:sz w:val="21"/>
-          <w:lang w:val="en-US"/>
-        </w:rPr>
-        <w:t xml:space="preserve">    httpsClient.println(data);</w:t>
-      </w:r>
-    </w:p>
-    <w:p>
-      <w:pPr>
-        <w:shd w:val="clear" w:color="auto" w:fill="F2F2F2" w:themeFill="background1" w:themeFillShade="F2"/>
-        <w:spacing w:after="0" w:line="240" w:lineRule="auto"/>
-        <w:jc w:val="both"/>
-        <w:rPr>
-          <w:rFonts w:ascii="Consolas" w:hAnsi="Consolas"/>
-          <w:sz w:val="21"/>
-          <w:lang w:val="en-US"/>
-        </w:rPr>
-      </w:pPr>
-      <w:r>
-        <w:rPr>
-          <w:rFonts w:ascii="Consolas" w:hAnsi="Consolas"/>
-          <w:sz w:val="21"/>
-          <w:lang w:val="en-US"/>
-        </w:rPr>
-        <w:t xml:space="preserve">    delay(10);</w:t>
-      </w:r>
-    </w:p>
-    <w:p>
-      <w:pPr>
-        <w:shd w:val="clear" w:color="auto" w:fill="F2F2F2" w:themeFill="background1" w:themeFillShade="F2"/>
-        <w:spacing w:after="0" w:line="240" w:lineRule="auto"/>
-        <w:jc w:val="both"/>
-        <w:rPr>
-          <w:rFonts w:ascii="Consolas" w:hAnsi="Consolas"/>
-          <w:sz w:val="21"/>
-          <w:lang w:val="en-US"/>
-        </w:rPr>
-      </w:pPr>
-      <w:r>
-        <w:rPr>
-          <w:rFonts w:ascii="Consolas" w:hAnsi="Consolas"/>
-          <w:sz w:val="21"/>
-          <w:lang w:val="en-US"/>
-        </w:rPr>
-        <w:t xml:space="preserve">    </w:t>
-      </w:r>
-    </w:p>
-    <w:p>
-      <w:pPr>
-        <w:shd w:val="clear" w:color="auto" w:fill="F2F2F2" w:themeFill="background1" w:themeFillShade="F2"/>
-        <w:spacing w:after="0" w:line="240" w:lineRule="auto"/>
-        <w:jc w:val="both"/>
-        <w:rPr>
-          <w:rFonts w:ascii="Consolas" w:hAnsi="Consolas"/>
-          <w:sz w:val="21"/>
-          <w:lang w:val="en-US"/>
-        </w:rPr>
-      </w:pPr>
-      <w:r>
-        <w:rPr>
-          <w:rFonts w:ascii="Consolas" w:hAnsi="Consolas"/>
-          <w:sz w:val="21"/>
-          <w:lang w:val="en-US"/>
-        </w:rPr>
-        <w:t xml:space="preserve">    String response = httpsClient.readString();</w:t>
-      </w:r>
-    </w:p>
-    <w:p>
-      <w:pPr>
-        <w:shd w:val="clear" w:color="auto" w:fill="F2F2F2" w:themeFill="background1" w:themeFillShade="F2"/>
-        <w:spacing w:after="0" w:line="240" w:lineRule="auto"/>
-        <w:jc w:val="both"/>
-        <w:rPr>
-          <w:rFonts w:ascii="Consolas" w:hAnsi="Consolas"/>
-          <w:sz w:val="21"/>
-          <w:lang w:val="en-US"/>
-        </w:rPr>
-      </w:pPr>
-      <w:r>
-        <w:rPr>
-          <w:rFonts w:ascii="Consolas" w:hAnsi="Consolas"/>
-          <w:sz w:val="21"/>
-          <w:lang w:val="en-US"/>
-        </w:rPr>
-        <w:t xml:space="preserve">    int bodypos =  response.indexOf("\r\n\r\n") + 4;    </w:t>
-      </w:r>
-    </w:p>
-    <w:p>
-      <w:pPr>
-        <w:shd w:val="clear" w:color="auto" w:fill="F2F2F2" w:themeFill="background1" w:themeFillShade="F2"/>
-        <w:spacing w:after="0" w:line="240" w:lineRule="auto"/>
-        <w:jc w:val="both"/>
-        <w:rPr>
-          <w:rFonts w:ascii="Consolas" w:hAnsi="Consolas"/>
-          <w:sz w:val="21"/>
-          <w:lang w:val="en-US"/>
-        </w:rPr>
-      </w:pPr>
-      <w:r>
-        <w:rPr>
-          <w:rFonts w:ascii="Consolas" w:hAnsi="Consolas"/>
-          <w:sz w:val="21"/>
-          <w:lang w:val="en-US"/>
-        </w:rPr>
-        <w:t xml:space="preserve">    return response.substring(bodypos);</w:t>
-      </w:r>
-    </w:p>
-    <w:p>
-      <w:pPr>
-        <w:shd w:val="clear" w:color="auto" w:fill="F2F2F2" w:themeFill="background1" w:themeFillShade="F2"/>
-        <w:spacing w:after="0" w:line="240" w:lineRule="auto"/>
-        <w:jc w:val="both"/>
-        <w:rPr>
-          <w:rFonts w:ascii="Consolas" w:hAnsi="Consolas"/>
-          <w:sz w:val="21"/>
-          <w:lang w:val="en-US"/>
-        </w:rPr>
-      </w:pPr>
-      <w:r>
-        <w:rPr>
-          <w:rFonts w:ascii="Consolas" w:hAnsi="Consolas"/>
-          <w:sz w:val="21"/>
-          <w:lang w:val="en-US"/>
-        </w:rPr>
-        <w:t xml:space="preserve">  }</w:t>
-      </w:r>
-    </w:p>
-    <w:p>
-      <w:pPr>
-        <w:shd w:val="clear" w:color="auto" w:fill="F2F2F2" w:themeFill="background1" w:themeFillShade="F2"/>
-        <w:spacing w:after="0" w:line="240" w:lineRule="auto"/>
-        <w:jc w:val="both"/>
-        <w:rPr>
-          <w:rFonts w:ascii="Consolas" w:hAnsi="Consolas"/>
-          <w:sz w:val="21"/>
-          <w:lang w:val="en-US"/>
-        </w:rPr>
-      </w:pPr>
-      <w:r>
-        <w:rPr>
-          <w:rFonts w:ascii="Consolas" w:hAnsi="Consolas"/>
-          <w:sz w:val="21"/>
-          <w:lang w:val="en-US"/>
-        </w:rPr>
-        <w:t xml:space="preserve">  else {</w:t>
-      </w:r>
-    </w:p>
-    <w:p>
-      <w:pPr>
-        <w:shd w:val="clear" w:color="auto" w:fill="F2F2F2" w:themeFill="background1" w:themeFillShade="F2"/>
-        <w:spacing w:after="0" w:line="240" w:lineRule="auto"/>
-        <w:jc w:val="both"/>
-        <w:rPr>
-          <w:rFonts w:ascii="Consolas" w:hAnsi="Consolas"/>
-          <w:sz w:val="21"/>
-          <w:lang w:val="en-US"/>
-        </w:rPr>
-      </w:pPr>
-      <w:r>
-        <w:rPr>
-          <w:rFonts w:ascii="Consolas" w:hAnsi="Consolas"/>
-          <w:sz w:val="21"/>
-          <w:lang w:val="en-US"/>
-        </w:rPr>
-        <w:t xml:space="preserve">    return "ERROR";    </w:t>
-      </w:r>
-    </w:p>
-    <w:p>
-      <w:pPr>
-        <w:shd w:val="clear" w:color="auto" w:fill="F2F2F2" w:themeFill="background1" w:themeFillShade="F2"/>
-        <w:spacing w:after="0" w:line="240" w:lineRule="auto"/>
-        <w:jc w:val="both"/>
-        <w:rPr>
-          <w:rFonts w:ascii="Consolas" w:hAnsi="Consolas"/>
-          <w:sz w:val="21"/>
-          <w:lang w:val="en-US"/>
-        </w:rPr>
-      </w:pPr>
-      <w:r>
-        <w:rPr>
-          <w:rFonts w:ascii="Consolas" w:hAnsi="Consolas"/>
-          <w:sz w:val="21"/>
-          <w:lang w:val="en-US"/>
-        </w:rPr>
-        <w:t xml:space="preserve">  }</w:t>
-      </w:r>
-    </w:p>
-    <w:p>
-      <w:pPr>
-        <w:shd w:val="clear" w:color="auto" w:fill="F2F2F2" w:themeFill="background1" w:themeFillShade="F2"/>
-        <w:spacing w:after="0" w:line="240" w:lineRule="auto"/>
-        <w:jc w:val="both"/>
-        <w:rPr>
-          <w:rFonts w:ascii="Consolas" w:hAnsi="Consolas"/>
-          <w:sz w:val="21"/>
-          <w:lang w:val="en-US"/>
-        </w:rPr>
-      </w:pPr>
-      <w:r>
-        <w:rPr>
-          <w:rFonts w:ascii="Consolas" w:hAnsi="Consolas"/>
-          <w:sz w:val="21"/>
-          <w:lang w:val="en-US"/>
-        </w:rPr>
-        <w:t>}</w:t>
-      </w:r>
-    </w:p>
-    <w:p>
-      <w:pPr>
-        <w:jc w:val="both"/>
-        <w:rPr>
-          <w:lang w:val="en-US"/>
-        </w:rPr>
-      </w:pPr>
-    </w:p>
-    <w:p>
-      <w:pPr>
-        <w:jc w:val="both"/>
-        <w:rPr>
-          <w:b/>
-          <w:lang w:val="en-US"/>
-        </w:rPr>
-      </w:pPr>
-      <w:r>
-        <w:rPr>
-          <w:b/>
-          <w:lang w:val="en-US"/>
-        </w:rPr>
-        <w:t xml:space="preserve">@ Gửi </w:t>
-      </w:r>
-      <w:r>
-        <w:rPr>
-          <w:b/>
-          <w:lang w:val="en-US"/>
-        </w:rPr>
-        <w:t>một</w:t>
-      </w:r>
-      <w:r>
-        <w:rPr>
-          <w:b/>
-          <w:lang w:val="en-US"/>
-        </w:rPr>
-        <w:t xml:space="preserve"> chuỗi string giữa 2 Arduino</w:t>
-      </w:r>
-    </w:p>
-    <w:p>
-      <w:pPr>
-        <w:jc w:val="both"/>
-        <w:rPr>
-          <w:lang w:val="en-US"/>
-        </w:rPr>
-      </w:pPr>
-      <w:r>
-        <w:rPr>
-          <w:lang w:val="en-US"/>
-        </w:rPr>
-        <w:t>Khi dùng serial để giao tiếp giữa 2 Arduino, ta phải đảm bảo chúng sử dụng chung 1 nguồn điện (ví dụ như được lấy từ cùng một máy tính…</w:t>
-      </w:r>
-      <w:r>
-        <w:rPr>
-          <w:lang w:val="en-US"/>
-        </w:rPr>
-        <w:t>)</w:t>
-      </w:r>
-      <w:r>
-        <w:rPr>
-          <w:lang w:val="en-US"/>
-        </w:rPr>
-        <w:t>, nếu không thì Serial không hoạt động</w:t>
-      </w:r>
-      <w:r>
-        <w:rPr>
-          <w:lang w:val="en-US"/>
-        </w:rPr>
-        <w:t>.</w:t>
-      </w:r>
-    </w:p>
-    <w:p>
-      <w:pPr>
-        <w:jc w:val="both"/>
-        <w:rPr>
-          <w:lang w:val="en-US"/>
-        </w:rPr>
-      </w:pPr>
-      <w:r>
-        <w:rPr>
-          <w:lang w:val="en-US"/>
-        </w:rPr>
-        <w:t>Vì tốc độ loop của arduino nhanh hơn quá trình truyề</w:t>
-      </w:r>
-      <w:r>
-        <w:rPr>
-          <w:lang w:val="en-US"/>
-        </w:rPr>
-        <w:t>n Serial, nên khi</w:t>
-      </w:r>
-      <w:r>
-        <w:rPr>
-          <w:lang w:val="en-US"/>
-        </w:rPr>
-        <w:t xml:space="preserve"> ta truyền 1 string dài bằng Serial.write() thì khi Arduino </w:t>
-      </w:r>
-      <w:r>
-        <w:rPr>
-          <w:lang w:val="en-US"/>
-        </w:rPr>
-        <w:t>còn lại</w:t>
-      </w:r>
-      <w:r>
-        <w:rPr>
-          <w:lang w:val="en-US"/>
-        </w:rPr>
-        <w:t xml:space="preserve"> nhận bằng Serial.read(), nó sẽ chỉ đọc </w:t>
-      </w:r>
-      <w:r>
-        <w:rPr>
-          <w:lang w:val="en-US"/>
-        </w:rPr>
-        <w:t xml:space="preserve">được </w:t>
-      </w:r>
-      <w:r>
-        <w:rPr>
-          <w:lang w:val="en-US"/>
-        </w:rPr>
-        <w:t>một vài character đầu rồi thực thi tiếp các dòng lệnh tiếp theo.</w:t>
-      </w:r>
-      <w:r>
-        <w:rPr>
-          <w:lang w:val="en-US"/>
-        </w:rPr>
-        <w:t xml:space="preserve"> Vì vậy, tôi xử dụng hàm while để chờ đến khi nào Serial đã gửi xong mới cho phép aruidno được loop tiếp.</w:t>
-      </w:r>
-    </w:p>
-    <w:p>
-      <w:pPr>
-        <w:jc w:val="both"/>
-        <w:rPr>
-          <w:lang w:val="en-US"/>
-        </w:rPr>
-      </w:pPr>
-      <w:r>
-        <w:rPr>
-          <w:lang w:val="en-US"/>
-        </w:rPr>
-        <w:t>Fix:</w:t>
+        <w:t>Khi dùng serial để giao tiếp giữa 2 Arduino, ta phải đảm bảo 2 arduino này sử dụng chung 1 nguồn điện (ví dụ như được lấy từ cùng một máy tính…), nếu không thì Serial không hoạt động.</w:t>
+      </w:r>
+    </w:p>
+    <w:p>
+      <w:pPr>
+        <w:jc w:val="both"/>
+        <w:rPr>
+          <w:lang w:val="en-US"/>
+        </w:rPr>
+      </w:pPr>
+      <w:r>
+        <w:rPr>
+          <w:lang w:val="en-US"/>
+        </w:rPr>
+        <w:t xml:space="preserve">Vì tốc độ loop của arduino nhanh hơn quá trình nhận Serial signal, nên khi ta truyền 1 string dài bằng Serial.write() từ Arduino 1 thì khi Arduino 2 nhận bằng Serial.read(), nó sẽ chỉ đọc được một </w:t>
+      </w:r>
+      <w:r>
+        <w:rPr>
+          <w:lang w:val="en-US"/>
+        </w:rPr>
+        <w:t>1</w:t>
+      </w:r>
+      <w:r>
+        <w:rPr>
+          <w:lang w:val="en-US"/>
+        </w:rPr>
+        <w:t xml:space="preserve"> char đầu rồi thực thi tiếp các dòng lệnh tiếp theo. Vì vậy, tôi sử dụng hàm while để chờ đến khi nào đọc hết Serial signal được gửi rồi mới cho phép Aruidno 2 được loop tiếp.</w:t>
       </w:r>
     </w:p>
     <w:p>
@@ -1454,6 +1653,17 @@
       </w:pPr>
     </w:p>
     <w:p>
+      <w:r>
+        <w:t>Lưu ý: Serial.read() chỉ đọc 1 byte tại 1 thời điểm</w:t>
+      </w:r>
+      <w:r>
+        <w:t>, và sẽ remove 1 byte đó khỏi buffer sau khi đọc</w:t>
+      </w:r>
+      <w:r>
+        <w:t>.</w:t>
+      </w:r>
+    </w:p>
+    <w:p>
       <w:pPr>
         <w:jc w:val="both"/>
         <w:rPr>
@@ -1477,137 +1687,185 @@
         <w:rPr>
           <w:lang w:val="en-US"/>
         </w:rPr>
+        <w:t>. Arduino không thể đồng thời nhận 2 Serial signals từ 2 cổng khác nhau (Đây chỉ là phỏng đoán, vì trong đồ án 2 tôi nhận thấy có tình trạng arduino giữ lại serial signal mà không hề xóa hết các signal chưa được read, nhưng giữ lại trong bao lâu thì tôi không tìm được tài liệu).</w:t>
+      </w:r>
+    </w:p>
+    <w:p>
+      <w:pPr>
+        <w:jc w:val="both"/>
+        <w:rPr>
+          <w:lang w:val="en-US"/>
+        </w:rPr>
+      </w:pPr>
+    </w:p>
+    <w:p>
+      <w:pPr>
+        <w:jc w:val="both"/>
+        <w:rPr>
+          <w:b/>
+          <w:lang w:val="en-US"/>
+        </w:rPr>
+      </w:pPr>
+      <w:r>
+        <w:rPr>
+          <w:b/>
+          <w:lang w:val="en-US"/>
+        </w:rPr>
+        <w:t>@ Serial.flush()</w:t>
+      </w:r>
+    </w:p>
+    <w:p>
+      <w:pPr>
+        <w:jc w:val="both"/>
+        <w:rPr>
+          <w:b/>
+          <w:lang w:val="en-US"/>
+        </w:rPr>
+      </w:pPr>
+      <w:r>
+        <w:t xml:space="preserve">Tutorial: </w:t>
+      </w:r>
+      <w:r>
+        <w:t>https://www.baldengineer.com/when-do-you-use-the-arduinos-to-use-serial-flush.html</w:t>
+      </w:r>
+    </w:p>
+    <w:p>
+      <w:pPr>
+        <w:jc w:val="both"/>
+        <w:rPr>
+          <w:lang w:val="en-US"/>
+        </w:rPr>
+      </w:pPr>
+      <w:r>
+        <w:rPr>
+          <w:lang w:val="en-US"/>
+        </w:rPr>
+        <w:t>Serial.flush bắt buộc arduino phải đợi quá trình transmit dữ liệu thực hiện xong rồi mới đi đến dòng lệnh tiếp theo. Nếu không có Serial.flush, quá trình transmit sẽ diễn ra ở background, arduino thực hiện tiếp câu lệnh tiếp theo. Dữ liệu sẽ được đưa vào buffer và transmit ở background.</w:t>
+      </w:r>
+    </w:p>
+    <w:p>
+      <w:pPr>
+        <w:jc w:val="both"/>
+        <w:rPr>
+          <w:lang w:val="en-US"/>
+        </w:rPr>
+      </w:pPr>
+    </w:p>
+    <w:p>
+      <w:pPr>
+        <w:jc w:val="both"/>
+        <w:rPr>
+          <w:b/>
+          <w:lang w:val="en-US"/>
+        </w:rPr>
+      </w:pPr>
+      <w:r>
+        <w:rPr>
+          <w:b/>
+          <w:lang w:val="en-US"/>
+        </w:rPr>
+        <w:t>@ Buffer</w:t>
+      </w:r>
+    </w:p>
+    <w:p>
+      <w:pPr>
+        <w:jc w:val="both"/>
+        <w:rPr>
+          <w:lang w:val="en-US"/>
+        </w:rPr>
+      </w:pPr>
+      <w:r>
+        <w:rPr>
+          <w:lang w:val="en-US"/>
+        </w:rPr>
+        <w:t xml:space="preserve">Từ những tài liệu tôi đọc trên mạng, tôi có thể đưa dến kết luận rằng Serial có một nơi chứa dữ liệu gọi lại </w:t>
+      </w:r>
+      <w:r>
+        <w:rPr>
+          <w:b/>
+          <w:highlight w:val="yellow"/>
+          <w:lang w:val="en-US"/>
+        </w:rPr>
+        <w:t>buffer</w:t>
+      </w:r>
+      <w:r>
+        <w:rPr>
+          <w:lang w:val="en-US"/>
+        </w:rPr>
         <w:t xml:space="preserve">. </w:t>
       </w:r>
-      <w:r>
-        <w:rPr>
-          <w:lang w:val="en-US"/>
-        </w:rPr>
-        <w:t xml:space="preserve">Arduino không thể </w:t>
-      </w:r>
-      <w:r>
-        <w:rPr>
-          <w:lang w:val="en-US"/>
-        </w:rPr>
-        <w:t>đồng thời</w:t>
-      </w:r>
-      <w:r>
-        <w:rPr>
-          <w:lang w:val="en-US"/>
-        </w:rPr>
-        <w:t xml:space="preserve"> </w:t>
-      </w:r>
-      <w:r>
-        <w:rPr>
-          <w:lang w:val="en-US"/>
-        </w:rPr>
-        <w:t>nhận 2 Serial signals</w:t>
-      </w:r>
-      <w:r>
-        <w:rPr>
-          <w:lang w:val="en-US"/>
-        </w:rPr>
-        <w:t xml:space="preserve"> từ 2 cổng khác nhau.</w:t>
-      </w:r>
+    </w:p>
+    <w:p>
+      <w:pPr>
+        <w:jc w:val="both"/>
+        <w:rPr>
+          <w:lang w:val="en-US"/>
+        </w:rPr>
+      </w:pPr>
+      <w:r>
+        <w:rPr>
+          <w:lang w:val="en-US"/>
+        </w:rPr>
+        <w:t>Đối với Transmit arduino (TX pin): Khi hàm Serial.write("value") được gọi, value đó sẽ được chuyển vào buffer, arduino sẽ thực hiện dòng lện tiếp theo; trong lúc đó, Serial sẽ transmit dần từng byte của value trong buffer ở background. Nếu muốn arduino chờ quá trình transmit thì dùng Serial.flush (đọc ở dưới).</w:t>
+      </w:r>
+    </w:p>
+    <w:p>
+      <w:pPr>
+        <w:jc w:val="both"/>
+        <w:rPr>
+          <w:lang w:val="en-US"/>
+        </w:rPr>
+      </w:pPr>
+      <w:r>
+        <w:rPr>
+          <w:lang w:val="en-US"/>
+        </w:rPr>
+        <w:t>Đối vối Receive arduino (RX pin): value</w:t>
+      </w:r>
+      <w:r>
+        <w:rPr>
+          <w:lang w:val="en-US"/>
+        </w:rPr>
+        <w:t xml:space="preserve"> mà</w:t>
+      </w:r>
+      <w:r>
+        <w:rPr>
+          <w:lang w:val="en-US"/>
+        </w:rPr>
+        <w:t xml:space="preserve"> được transmit từ một arduino khác sẽ được lưu vào buffer. Nếu</w:t>
+      </w:r>
+      <w:r>
+        <w:rPr>
+          <w:lang w:val="en-US"/>
+        </w:rPr>
+        <w:t xml:space="preserve"> buffer đó không rỗng thì Serial.available() sẽ trả về số lượng byte có trong buffer. Hàm Serial.read() sẽ dequeue 1 byte ra khỏi buffer.</w:t>
+      </w:r>
+    </w:p>
+    <w:p>
+      <w:pPr>
+        <w:jc w:val="both"/>
+        <w:rPr>
+          <w:lang w:val="en-US"/>
+        </w:rPr>
+      </w:pPr>
+    </w:p>
+    <w:p>
+      <w:pPr>
+        <w:jc w:val="both"/>
+        <w:rPr>
+          <w:lang w:val="en-US"/>
+        </w:rPr>
+      </w:pPr>
+    </w:p>
+    <w:p>
+      <w:pPr>
+        <w:jc w:val="both"/>
+        <w:rPr>
+          <w:lang w:val="en-US"/>
+        </w:rPr>
+      </w:pPr>
       <w:bookmarkStart w:id="0" w:name="_GoBack"/>
       <w:bookmarkEnd w:id="0"/>
-    </w:p>
-    <w:p>
-      <w:pPr>
-        <w:jc w:val="both"/>
-        <w:rPr>
-          <w:b/>
-          <w:lang w:val="en-US"/>
-        </w:rPr>
-      </w:pPr>
-      <w:r>
-        <w:rPr>
-          <w:b/>
-          <w:lang w:val="en-US"/>
-        </w:rPr>
-        <w:t xml:space="preserve">@ </w:t>
-      </w:r>
-      <w:r>
-        <w:rPr>
-          <w:b/>
-          <w:lang w:val="en-US"/>
-        </w:rPr>
-        <w:t xml:space="preserve">Thư viện </w:t>
-      </w:r>
-      <w:r>
-        <w:rPr>
-          <w:b/>
-          <w:lang w:val="en-US"/>
-        </w:rPr>
-        <w:t>ArduinoQueue</w:t>
-      </w:r>
-    </w:p>
-    <w:p>
-      <w:pPr>
-        <w:jc w:val="both"/>
-        <w:rPr>
-          <w:lang w:val="en-US"/>
-        </w:rPr>
-      </w:pPr>
-      <w:r>
-        <w:rPr>
-          <w:lang w:val="en-US"/>
-        </w:rPr>
-        <w:lastRenderedPageBreak/>
-        <w:t xml:space="preserve">Có nhiều thư viện hỗ trợ queue trong môi trường C++, </w:t>
-      </w:r>
-      <w:r>
-        <w:rPr>
-          <w:lang w:val="en-US"/>
-        </w:rPr>
-        <w:t>tôi</w:t>
-      </w:r>
-      <w:r>
-        <w:rPr>
-          <w:lang w:val="en-US"/>
-        </w:rPr>
-        <w:t xml:space="preserve"> sẽ dùng</w:t>
-      </w:r>
-      <w:r>
-        <w:rPr>
-          <w:lang w:val="en-US"/>
-        </w:rPr>
-        <w:t xml:space="preserve"> nó</w:t>
-      </w:r>
-      <w:r>
-        <w:rPr>
-          <w:lang w:val="en-US"/>
-        </w:rPr>
-        <w:t xml:space="preserve"> để enqueue signal, và cứ sau 1 giây sẽ dequeue 1 signal</w:t>
-      </w:r>
-      <w:r>
-        <w:rPr>
-          <w:lang w:val="en-US"/>
-        </w:rPr>
-        <w:t xml:space="preserve"> và đồng thời gửi signal đó sang cho nodeMCU</w:t>
-      </w:r>
-      <w:r>
-        <w:rPr>
-          <w:lang w:val="en-US"/>
-        </w:rPr>
-        <w:t>. Mục đích là để tránh việc nodeMCU không kịp gửi hết post request chứa signal đến server.</w:t>
-      </w:r>
-    </w:p>
-    <w:p>
-      <w:pPr>
-        <w:jc w:val="both"/>
-        <w:rPr>
-          <w:lang w:val="en-US"/>
-        </w:rPr>
-      </w:pPr>
-    </w:p>
-    <w:p>
-      <w:pPr>
-        <w:jc w:val="both"/>
-        <w:rPr>
-          <w:lang w:val="en-US"/>
-        </w:rPr>
-      </w:pPr>
     </w:p>
     <w:p>
       <w:pPr>
@@ -2108,6 +2366,18 @@
       <w:szCs w:val="18"/>
     </w:rPr>
   </w:style>
+  <w:style w:type="character" w:styleId="Hyperlink">
+    <w:name w:val="Hyperlink"/>
+    <w:basedOn w:val="DefaultParagraphFont"/>
+    <w:uiPriority w:val="99"/>
+    <w:semiHidden/>
+    <w:unhideWhenUsed/>
+    <w:rsid w:val="00D73A85"/>
+    <w:rPr>
+      <w:color w:val="0000FF"/>
+      <w:u w:val="single"/>
+    </w:rPr>
+  </w:style>
 </w:styles>
 </file>
 

</xml_diff>

<commit_message>
added image of arduino fire
</commit_message>
<xml_diff>
--- a/Note.docx
+++ b/Note.docx
@@ -68,6 +68,96 @@
     </w:p>
     <w:p>
       <w:pPr>
+        <w:shd w:val="clear" w:color="auto" w:fill="DEEAF6" w:themeFill="accent1" w:themeFillTint="33"/>
+        <w:jc w:val="both"/>
+        <w:rPr>
+          <w:b/>
+          <w:lang w:val="en-US"/>
+        </w:rPr>
+      </w:pPr>
+      <w:r>
+        <w:rPr>
+          <w:b/>
+          <w:lang w:val="en-US"/>
+        </w:rPr>
+        <w:t>@ Project</w:t>
+      </w:r>
+    </w:p>
+    <w:p>
+      <w:pPr>
+        <w:jc w:val="both"/>
+        <w:rPr>
+          <w:lang w:val="en-US"/>
+        </w:rPr>
+      </w:pPr>
+      <w:r>
+        <w:rPr>
+          <w:lang w:val="en-US"/>
+        </w:rPr>
+        <w:t xml:space="preserve">1. </w:t>
+      </w:r>
+      <w:r>
+        <w:rPr>
+          <w:lang w:val="en-US"/>
+        </w:rPr>
+        <w:t>Hình thành schema cho project.</w:t>
+      </w:r>
+    </w:p>
+    <w:p>
+      <w:pPr>
+        <w:jc w:val="both"/>
+        <w:rPr>
+          <w:lang w:val="en-US"/>
+        </w:rPr>
+      </w:pPr>
+      <w:r>
+        <w:rPr>
+          <w:lang w:val="en-US"/>
+        </w:rPr>
+        <w:t xml:space="preserve">2. </w:t>
+      </w:r>
+      <w:r>
+        <w:rPr>
+          <w:lang w:val="en-US"/>
+        </w:rPr>
+        <w:t>Thử nghiệm các công nghệ, đảm bảo schema khả thi.</w:t>
+      </w:r>
+    </w:p>
+    <w:p>
+      <w:pPr>
+        <w:jc w:val="both"/>
+        <w:rPr>
+          <w:lang w:val="en-US"/>
+        </w:rPr>
+      </w:pPr>
+      <w:r>
+        <w:rPr>
+          <w:highlight w:val="yellow"/>
+          <w:lang w:val="en-US"/>
+        </w:rPr>
+        <w:t>3. N</w:t>
+      </w:r>
+      <w:bookmarkStart w:id="0" w:name="_GoBack"/>
+      <w:bookmarkEnd w:id="0"/>
+      <w:r>
+        <w:rPr>
+          <w:highlight w:val="yellow"/>
+          <w:lang w:val="en-US"/>
+        </w:rPr>
+        <w:t>ghĩ cách để biết component có đang kết nối hay không.</w:t>
+      </w:r>
+    </w:p>
+    <w:p>
+      <w:pPr>
+        <w:jc w:val="both"/>
+        <w:rPr>
+          <w:b/>
+          <w:lang w:val="en-US"/>
+        </w:rPr>
+      </w:pPr>
+    </w:p>
+    <w:p>
+      <w:pPr>
         <w:pBdr>
           <w:top w:val="single" w:sz="4" w:space="1" w:color="auto"/>
         </w:pBdr>
@@ -395,6 +485,7 @@
         <w:rPr>
           <w:noProof/>
         </w:rPr>
+        <w:lastRenderedPageBreak/>
         <w:drawing>
           <wp:inline distT="0" distB="0" distL="0" distR="0" wp14:anchorId="2A36CE2B" wp14:editId="75C823E1">
             <wp:extent cx="5667555" cy="4640290"/>
@@ -526,573 +617,573 @@
           <w:sz w:val="21"/>
           <w:lang w:val="en-US"/>
         </w:rPr>
+        <w:t xml:space="preserve">    httpsClient.println("Host: " + host);</w:t>
+      </w:r>
+    </w:p>
+    <w:p>
+      <w:pPr>
+        <w:shd w:val="clear" w:color="auto" w:fill="F2F2F2" w:themeFill="background1" w:themeFillShade="F2"/>
+        <w:spacing w:after="0" w:line="240" w:lineRule="auto"/>
+        <w:jc w:val="both"/>
+        <w:rPr>
+          <w:rFonts w:ascii="Consolas" w:hAnsi="Consolas"/>
+          <w:sz w:val="21"/>
+          <w:lang w:val="en-US"/>
+        </w:rPr>
+      </w:pPr>
+      <w:r>
+        <w:rPr>
+          <w:rFonts w:ascii="Consolas" w:hAnsi="Consolas"/>
+          <w:sz w:val="21"/>
+          <w:lang w:val="en-US"/>
+        </w:rPr>
+        <w:t xml:space="preserve">    httpsClient.println("User-Agent: ESP8266/Hieu");</w:t>
+      </w:r>
+    </w:p>
+    <w:p>
+      <w:pPr>
+        <w:shd w:val="clear" w:color="auto" w:fill="F2F2F2" w:themeFill="background1" w:themeFillShade="F2"/>
+        <w:spacing w:after="0" w:line="240" w:lineRule="auto"/>
+        <w:jc w:val="both"/>
+        <w:rPr>
+          <w:rFonts w:ascii="Consolas" w:hAnsi="Consolas"/>
+          <w:sz w:val="21"/>
+          <w:lang w:val="en-US"/>
+        </w:rPr>
+      </w:pPr>
+      <w:r>
+        <w:rPr>
+          <w:rFonts w:ascii="Consolas" w:hAnsi="Consolas"/>
+          <w:sz w:val="21"/>
+          <w:lang w:val="en-US"/>
+        </w:rPr>
+        <w:t xml:space="preserve">    httpsClient.println("Connection: close\r\n");    </w:t>
+      </w:r>
+    </w:p>
+    <w:p>
+      <w:pPr>
+        <w:shd w:val="clear" w:color="auto" w:fill="F2F2F2" w:themeFill="background1" w:themeFillShade="F2"/>
+        <w:spacing w:after="0" w:line="240" w:lineRule="auto"/>
+        <w:jc w:val="both"/>
+        <w:rPr>
+          <w:rFonts w:ascii="Consolas" w:hAnsi="Consolas"/>
+          <w:sz w:val="21"/>
+          <w:lang w:val="en-US"/>
+        </w:rPr>
+      </w:pPr>
+      <w:r>
+        <w:rPr>
+          <w:rFonts w:ascii="Consolas" w:hAnsi="Consolas"/>
+          <w:sz w:val="21"/>
+          <w:lang w:val="en-US"/>
+        </w:rPr>
+        <w:t xml:space="preserve">    </w:t>
+      </w:r>
+    </w:p>
+    <w:p>
+      <w:pPr>
+        <w:shd w:val="clear" w:color="auto" w:fill="F2F2F2" w:themeFill="background1" w:themeFillShade="F2"/>
+        <w:spacing w:after="0" w:line="240" w:lineRule="auto"/>
+        <w:jc w:val="both"/>
+        <w:rPr>
+          <w:rFonts w:ascii="Consolas" w:hAnsi="Consolas"/>
+          <w:sz w:val="21"/>
+          <w:lang w:val="en-US"/>
+        </w:rPr>
+      </w:pPr>
+      <w:r>
+        <w:rPr>
+          <w:rFonts w:ascii="Consolas" w:hAnsi="Consolas"/>
+          <w:sz w:val="21"/>
+          <w:lang w:val="en-US"/>
+        </w:rPr>
+        <w:t xml:space="preserve">    String response = httpsClient.readString();</w:t>
+      </w:r>
+    </w:p>
+    <w:p>
+      <w:pPr>
+        <w:shd w:val="clear" w:color="auto" w:fill="F2F2F2" w:themeFill="background1" w:themeFillShade="F2"/>
+        <w:spacing w:after="0" w:line="240" w:lineRule="auto"/>
+        <w:jc w:val="both"/>
+        <w:rPr>
+          <w:rFonts w:ascii="Consolas" w:hAnsi="Consolas"/>
+          <w:sz w:val="21"/>
+          <w:lang w:val="en-US"/>
+        </w:rPr>
+      </w:pPr>
+      <w:r>
+        <w:rPr>
+          <w:rFonts w:ascii="Consolas" w:hAnsi="Consolas"/>
+          <w:sz w:val="21"/>
+          <w:lang w:val="en-US"/>
+        </w:rPr>
+        <w:t xml:space="preserve">    int bodypos = response.indexOf("\r\n\r\n") + 4;    </w:t>
+      </w:r>
+    </w:p>
+    <w:p>
+      <w:pPr>
+        <w:shd w:val="clear" w:color="auto" w:fill="F2F2F2" w:themeFill="background1" w:themeFillShade="F2"/>
+        <w:spacing w:after="0" w:line="240" w:lineRule="auto"/>
+        <w:jc w:val="both"/>
+        <w:rPr>
+          <w:rFonts w:ascii="Consolas" w:hAnsi="Consolas"/>
+          <w:sz w:val="21"/>
+          <w:lang w:val="en-US"/>
+        </w:rPr>
+      </w:pPr>
+      <w:r>
+        <w:rPr>
+          <w:rFonts w:ascii="Consolas" w:hAnsi="Consolas"/>
+          <w:sz w:val="21"/>
+          <w:lang w:val="en-US"/>
+        </w:rPr>
+        <w:t xml:space="preserve">    return response.substring(bodypos);</w:t>
+      </w:r>
+    </w:p>
+    <w:p>
+      <w:pPr>
+        <w:shd w:val="clear" w:color="auto" w:fill="F2F2F2" w:themeFill="background1" w:themeFillShade="F2"/>
+        <w:spacing w:after="0" w:line="240" w:lineRule="auto"/>
+        <w:jc w:val="both"/>
+        <w:rPr>
+          <w:rFonts w:ascii="Consolas" w:hAnsi="Consolas"/>
+          <w:sz w:val="21"/>
+          <w:lang w:val="en-US"/>
+        </w:rPr>
+      </w:pPr>
+      <w:r>
+        <w:rPr>
+          <w:rFonts w:ascii="Consolas" w:hAnsi="Consolas"/>
+          <w:sz w:val="21"/>
+          <w:lang w:val="en-US"/>
+        </w:rPr>
+        <w:t xml:space="preserve">  }</w:t>
+      </w:r>
+    </w:p>
+    <w:p>
+      <w:pPr>
+        <w:shd w:val="clear" w:color="auto" w:fill="F2F2F2" w:themeFill="background1" w:themeFillShade="F2"/>
+        <w:spacing w:after="0" w:line="240" w:lineRule="auto"/>
+        <w:jc w:val="both"/>
+        <w:rPr>
+          <w:rFonts w:ascii="Consolas" w:hAnsi="Consolas"/>
+          <w:sz w:val="21"/>
+          <w:lang w:val="en-US"/>
+        </w:rPr>
+      </w:pPr>
+      <w:r>
+        <w:rPr>
+          <w:rFonts w:ascii="Consolas" w:hAnsi="Consolas"/>
+          <w:sz w:val="21"/>
+          <w:lang w:val="en-US"/>
+        </w:rPr>
+        <w:t xml:space="preserve">  else {</w:t>
+      </w:r>
+    </w:p>
+    <w:p>
+      <w:pPr>
+        <w:shd w:val="clear" w:color="auto" w:fill="F2F2F2" w:themeFill="background1" w:themeFillShade="F2"/>
+        <w:spacing w:after="0" w:line="240" w:lineRule="auto"/>
+        <w:jc w:val="both"/>
+        <w:rPr>
+          <w:rFonts w:ascii="Consolas" w:hAnsi="Consolas"/>
+          <w:sz w:val="21"/>
+          <w:lang w:val="en-US"/>
+        </w:rPr>
+      </w:pPr>
+      <w:r>
+        <w:rPr>
+          <w:rFonts w:ascii="Consolas" w:hAnsi="Consolas"/>
+          <w:sz w:val="21"/>
+          <w:lang w:val="en-US"/>
+        </w:rPr>
+        <w:t xml:space="preserve">    return "ERROR";</w:t>
+      </w:r>
+    </w:p>
+    <w:p>
+      <w:pPr>
+        <w:shd w:val="clear" w:color="auto" w:fill="F2F2F2" w:themeFill="background1" w:themeFillShade="F2"/>
+        <w:spacing w:after="0" w:line="240" w:lineRule="auto"/>
+        <w:jc w:val="both"/>
+        <w:rPr>
+          <w:rFonts w:ascii="Consolas" w:hAnsi="Consolas"/>
+          <w:sz w:val="21"/>
+          <w:lang w:val="en-US"/>
+        </w:rPr>
+      </w:pPr>
+      <w:r>
+        <w:rPr>
+          <w:rFonts w:ascii="Consolas" w:hAnsi="Consolas"/>
+          <w:sz w:val="21"/>
+          <w:lang w:val="en-US"/>
+        </w:rPr>
+        <w:t xml:space="preserve">  }</w:t>
+      </w:r>
+    </w:p>
+    <w:p>
+      <w:pPr>
+        <w:shd w:val="clear" w:color="auto" w:fill="F2F2F2" w:themeFill="background1" w:themeFillShade="F2"/>
+        <w:spacing w:after="0" w:line="240" w:lineRule="auto"/>
+        <w:jc w:val="both"/>
+        <w:rPr>
+          <w:rFonts w:ascii="Consolas" w:hAnsi="Consolas"/>
+          <w:sz w:val="21"/>
+          <w:lang w:val="en-US"/>
+        </w:rPr>
+      </w:pPr>
+      <w:r>
+        <w:rPr>
+          <w:rFonts w:ascii="Consolas" w:hAnsi="Consolas"/>
+          <w:sz w:val="21"/>
+          <w:lang w:val="en-US"/>
+        </w:rPr>
+        <w:t>}</w:t>
+      </w:r>
+    </w:p>
+    <w:p>
+      <w:pPr>
+        <w:shd w:val="clear" w:color="auto" w:fill="F2F2F2" w:themeFill="background1" w:themeFillShade="F2"/>
+        <w:spacing w:after="0" w:line="240" w:lineRule="auto"/>
+        <w:jc w:val="both"/>
+        <w:rPr>
+          <w:rFonts w:ascii="Consolas" w:hAnsi="Consolas"/>
+          <w:sz w:val="21"/>
+          <w:lang w:val="en-US"/>
+        </w:rPr>
+      </w:pPr>
+    </w:p>
+    <w:p>
+      <w:pPr>
+        <w:shd w:val="clear" w:color="auto" w:fill="F2F2F2" w:themeFill="background1" w:themeFillShade="F2"/>
+        <w:spacing w:after="0" w:line="240" w:lineRule="auto"/>
+        <w:jc w:val="both"/>
+        <w:rPr>
+          <w:rFonts w:ascii="Consolas" w:hAnsi="Consolas"/>
+          <w:sz w:val="21"/>
+          <w:lang w:val="en-US"/>
+        </w:rPr>
+      </w:pPr>
+      <w:r>
+        <w:rPr>
+          <w:rFonts w:ascii="Consolas" w:hAnsi="Consolas"/>
+          <w:sz w:val="21"/>
+          <w:lang w:val="en-US"/>
+        </w:rPr>
+        <w:t xml:space="preserve">String </w:t>
+      </w:r>
+      <w:r>
+        <w:rPr>
+          <w:rFonts w:ascii="Consolas" w:hAnsi="Consolas"/>
+          <w:b/>
+          <w:sz w:val="21"/>
+          <w:lang w:val="en-US"/>
+        </w:rPr>
+        <w:t>sendHttpsPost</w:t>
+      </w:r>
+      <w:r>
+        <w:rPr>
+          <w:rFonts w:ascii="Consolas" w:hAnsi="Consolas"/>
+          <w:sz w:val="21"/>
+          <w:lang w:val="en-US"/>
+        </w:rPr>
+        <w:t>(WiFiClientSecure httpsClient, String host, int port, String url, String data) {</w:t>
+      </w:r>
+    </w:p>
+    <w:p>
+      <w:pPr>
+        <w:shd w:val="clear" w:color="auto" w:fill="F2F2F2" w:themeFill="background1" w:themeFillShade="F2"/>
+        <w:spacing w:after="0" w:line="240" w:lineRule="auto"/>
+        <w:jc w:val="both"/>
+        <w:rPr>
+          <w:rFonts w:ascii="Consolas" w:hAnsi="Consolas"/>
+          <w:sz w:val="21"/>
+          <w:lang w:val="en-US"/>
+        </w:rPr>
+      </w:pPr>
+      <w:r>
+        <w:rPr>
+          <w:rFonts w:ascii="Consolas" w:hAnsi="Consolas"/>
+          <w:sz w:val="21"/>
+          <w:lang w:val="en-US"/>
+        </w:rPr>
+        <w:t xml:space="preserve">  if (httpsClient.connect(host, port)) {    </w:t>
+      </w:r>
+    </w:p>
+    <w:p>
+      <w:pPr>
+        <w:shd w:val="clear" w:color="auto" w:fill="F2F2F2" w:themeFill="background1" w:themeFillShade="F2"/>
+        <w:spacing w:after="0" w:line="240" w:lineRule="auto"/>
+        <w:jc w:val="both"/>
+        <w:rPr>
+          <w:rFonts w:ascii="Consolas" w:hAnsi="Consolas"/>
+          <w:sz w:val="21"/>
+          <w:lang w:val="en-US"/>
+        </w:rPr>
+      </w:pPr>
+      <w:r>
+        <w:rPr>
+          <w:rFonts w:ascii="Consolas" w:hAnsi="Consolas"/>
+          <w:sz w:val="21"/>
+          <w:lang w:val="en-US"/>
+        </w:rPr>
+        <w:t xml:space="preserve">    httpsClient.println("POST " + url + " HTTP/1.1");</w:t>
+      </w:r>
+    </w:p>
+    <w:p>
+      <w:pPr>
+        <w:shd w:val="clear" w:color="auto" w:fill="F2F2F2" w:themeFill="background1" w:themeFillShade="F2"/>
+        <w:spacing w:after="0" w:line="240" w:lineRule="auto"/>
+        <w:jc w:val="both"/>
+        <w:rPr>
+          <w:rFonts w:ascii="Consolas" w:hAnsi="Consolas"/>
+          <w:sz w:val="21"/>
+          <w:lang w:val="en-US"/>
+        </w:rPr>
+      </w:pPr>
+      <w:r>
+        <w:rPr>
+          <w:rFonts w:ascii="Consolas" w:hAnsi="Consolas"/>
+          <w:sz w:val="21"/>
+          <w:lang w:val="en-US"/>
+        </w:rPr>
+        <w:t xml:space="preserve">    httpsClient.println("Host: " + host);</w:t>
+      </w:r>
+    </w:p>
+    <w:p>
+      <w:pPr>
+        <w:shd w:val="clear" w:color="auto" w:fill="F2F2F2" w:themeFill="background1" w:themeFillShade="F2"/>
+        <w:spacing w:after="0" w:line="240" w:lineRule="auto"/>
+        <w:jc w:val="both"/>
+        <w:rPr>
+          <w:rFonts w:ascii="Consolas" w:hAnsi="Consolas"/>
+          <w:sz w:val="21"/>
+          <w:lang w:val="en-US"/>
+        </w:rPr>
+      </w:pPr>
+      <w:r>
+        <w:rPr>
+          <w:rFonts w:ascii="Consolas" w:hAnsi="Consolas"/>
+          <w:sz w:val="21"/>
+          <w:lang w:val="en-US"/>
+        </w:rPr>
+        <w:t xml:space="preserve">    httpsClient.println("User-Agent: ESP8266/Hieu");</w:t>
+      </w:r>
+    </w:p>
+    <w:p>
+      <w:pPr>
+        <w:shd w:val="clear" w:color="auto" w:fill="F2F2F2" w:themeFill="background1" w:themeFillShade="F2"/>
+        <w:spacing w:after="0" w:line="240" w:lineRule="auto"/>
+        <w:jc w:val="both"/>
+        <w:rPr>
+          <w:rFonts w:ascii="Consolas" w:hAnsi="Consolas"/>
+          <w:sz w:val="21"/>
+          <w:lang w:val="en-US"/>
+        </w:rPr>
+      </w:pPr>
+      <w:r>
+        <w:rPr>
+          <w:rFonts w:ascii="Consolas" w:hAnsi="Consolas"/>
+          <w:sz w:val="21"/>
+          <w:lang w:val="en-US"/>
+        </w:rPr>
+        <w:t xml:space="preserve">    httpsClient.println("Connection: close");</w:t>
+      </w:r>
+    </w:p>
+    <w:p>
+      <w:pPr>
+        <w:shd w:val="clear" w:color="auto" w:fill="F2F2F2" w:themeFill="background1" w:themeFillShade="F2"/>
+        <w:spacing w:after="0" w:line="240" w:lineRule="auto"/>
+        <w:jc w:val="both"/>
+        <w:rPr>
+          <w:rFonts w:ascii="Consolas" w:hAnsi="Consolas"/>
+          <w:sz w:val="21"/>
+          <w:lang w:val="en-US"/>
+        </w:rPr>
+      </w:pPr>
+      <w:r>
+        <w:rPr>
+          <w:rFonts w:ascii="Consolas" w:hAnsi="Consolas"/>
+          <w:sz w:val="21"/>
+          <w:lang w:val="en-US"/>
+        </w:rPr>
+        <w:t xml:space="preserve">    httpsClient.println("Content-Type: </w:t>
+      </w:r>
+      <w:r>
+        <w:rPr>
+          <w:rFonts w:ascii="Consolas" w:hAnsi="Consolas"/>
+          <w:b/>
+          <w:sz w:val="21"/>
+          <w:lang w:val="en-US"/>
+        </w:rPr>
+        <w:t>text/plain</w:t>
+      </w:r>
+      <w:r>
+        <w:rPr>
+          <w:rFonts w:ascii="Consolas" w:hAnsi="Consolas"/>
+          <w:sz w:val="21"/>
+          <w:lang w:val="en-US"/>
+        </w:rPr>
+        <w:t>; charset=UTF-8");</w:t>
+      </w:r>
+    </w:p>
+    <w:p>
+      <w:pPr>
+        <w:shd w:val="clear" w:color="auto" w:fill="F2F2F2" w:themeFill="background1" w:themeFillShade="F2"/>
+        <w:spacing w:after="0" w:line="240" w:lineRule="auto"/>
+        <w:jc w:val="both"/>
+        <w:rPr>
+          <w:rFonts w:ascii="Consolas" w:hAnsi="Consolas"/>
+          <w:sz w:val="21"/>
+          <w:lang w:val="en-US"/>
+        </w:rPr>
+      </w:pPr>
+      <w:r>
+        <w:rPr>
+          <w:rFonts w:ascii="Consolas" w:hAnsi="Consolas"/>
+          <w:sz w:val="21"/>
+          <w:lang w:val="en-US"/>
+        </w:rPr>
+        <w:t xml:space="preserve">    httpsClient.print("Content-Length: ");</w:t>
+      </w:r>
+    </w:p>
+    <w:p>
+      <w:pPr>
+        <w:shd w:val="clear" w:color="auto" w:fill="F2F2F2" w:themeFill="background1" w:themeFillShade="F2"/>
+        <w:spacing w:after="0" w:line="240" w:lineRule="auto"/>
+        <w:jc w:val="both"/>
+        <w:rPr>
+          <w:rFonts w:ascii="Consolas" w:hAnsi="Consolas"/>
+          <w:sz w:val="21"/>
+          <w:lang w:val="en-US"/>
+        </w:rPr>
+      </w:pPr>
+      <w:r>
+        <w:rPr>
+          <w:rFonts w:ascii="Consolas" w:hAnsi="Consolas"/>
+          <w:sz w:val="21"/>
+          <w:lang w:val="en-US"/>
+        </w:rPr>
+        <w:t xml:space="preserve">    httpsClient.println(data.length());</w:t>
+      </w:r>
+    </w:p>
+    <w:p>
+      <w:pPr>
+        <w:shd w:val="clear" w:color="auto" w:fill="F2F2F2" w:themeFill="background1" w:themeFillShade="F2"/>
+        <w:spacing w:after="0" w:line="240" w:lineRule="auto"/>
+        <w:jc w:val="both"/>
+        <w:rPr>
+          <w:rFonts w:ascii="Consolas" w:hAnsi="Consolas"/>
+          <w:sz w:val="21"/>
+          <w:lang w:val="en-US"/>
+        </w:rPr>
+      </w:pPr>
+      <w:r>
+        <w:rPr>
+          <w:rFonts w:ascii="Consolas" w:hAnsi="Consolas"/>
+          <w:sz w:val="21"/>
+          <w:lang w:val="en-US"/>
+        </w:rPr>
+        <w:t xml:space="preserve">    httpsClient.println();</w:t>
+      </w:r>
+    </w:p>
+    <w:p>
+      <w:pPr>
+        <w:shd w:val="clear" w:color="auto" w:fill="F2F2F2" w:themeFill="background1" w:themeFillShade="F2"/>
+        <w:spacing w:after="0" w:line="240" w:lineRule="auto"/>
+        <w:jc w:val="both"/>
+        <w:rPr>
+          <w:rFonts w:ascii="Consolas" w:hAnsi="Consolas"/>
+          <w:sz w:val="21"/>
+          <w:lang w:val="en-US"/>
+        </w:rPr>
+      </w:pPr>
+      <w:r>
+        <w:rPr>
+          <w:rFonts w:ascii="Consolas" w:hAnsi="Consolas"/>
+          <w:sz w:val="21"/>
+          <w:lang w:val="en-US"/>
+        </w:rPr>
+        <w:t xml:space="preserve">    httpsClient.println(data);</w:t>
+      </w:r>
+    </w:p>
+    <w:p>
+      <w:pPr>
+        <w:shd w:val="clear" w:color="auto" w:fill="F2F2F2" w:themeFill="background1" w:themeFillShade="F2"/>
+        <w:spacing w:after="0" w:line="240" w:lineRule="auto"/>
+        <w:jc w:val="both"/>
+        <w:rPr>
+          <w:rFonts w:ascii="Consolas" w:hAnsi="Consolas"/>
+          <w:sz w:val="21"/>
+          <w:lang w:val="en-US"/>
+        </w:rPr>
+      </w:pPr>
+      <w:r>
+        <w:rPr>
+          <w:rFonts w:ascii="Consolas" w:hAnsi="Consolas"/>
+          <w:sz w:val="21"/>
+          <w:lang w:val="en-US"/>
+        </w:rPr>
+        <w:t xml:space="preserve">    delay(10);</w:t>
+      </w:r>
+    </w:p>
+    <w:p>
+      <w:pPr>
+        <w:shd w:val="clear" w:color="auto" w:fill="F2F2F2" w:themeFill="background1" w:themeFillShade="F2"/>
+        <w:spacing w:after="0" w:line="240" w:lineRule="auto"/>
+        <w:jc w:val="both"/>
+        <w:rPr>
+          <w:rFonts w:ascii="Consolas" w:hAnsi="Consolas"/>
+          <w:sz w:val="21"/>
+          <w:lang w:val="en-US"/>
+        </w:rPr>
+      </w:pPr>
+      <w:r>
+        <w:rPr>
+          <w:rFonts w:ascii="Consolas" w:hAnsi="Consolas"/>
+          <w:sz w:val="21"/>
+          <w:lang w:val="en-US"/>
+        </w:rPr>
+        <w:t xml:space="preserve">    </w:t>
+      </w:r>
+    </w:p>
+    <w:p>
+      <w:pPr>
+        <w:shd w:val="clear" w:color="auto" w:fill="F2F2F2" w:themeFill="background1" w:themeFillShade="F2"/>
+        <w:spacing w:after="0" w:line="240" w:lineRule="auto"/>
+        <w:jc w:val="both"/>
+        <w:rPr>
+          <w:rFonts w:ascii="Consolas" w:hAnsi="Consolas"/>
+          <w:sz w:val="21"/>
+          <w:lang w:val="en-US"/>
+        </w:rPr>
+      </w:pPr>
+      <w:r>
+        <w:rPr>
+          <w:rFonts w:ascii="Consolas" w:hAnsi="Consolas"/>
+          <w:sz w:val="21"/>
+          <w:lang w:val="en-US"/>
+        </w:rPr>
+        <w:t xml:space="preserve">    String response = httpsClient.readString();</w:t>
+      </w:r>
+    </w:p>
+    <w:p>
+      <w:pPr>
+        <w:shd w:val="clear" w:color="auto" w:fill="F2F2F2" w:themeFill="background1" w:themeFillShade="F2"/>
+        <w:spacing w:after="0" w:line="240" w:lineRule="auto"/>
+        <w:jc w:val="both"/>
+        <w:rPr>
+          <w:rFonts w:ascii="Consolas" w:hAnsi="Consolas"/>
+          <w:sz w:val="21"/>
+          <w:lang w:val="en-US"/>
+        </w:rPr>
+      </w:pPr>
+      <w:r>
+        <w:rPr>
+          <w:rFonts w:ascii="Consolas" w:hAnsi="Consolas"/>
+          <w:sz w:val="21"/>
+          <w:lang w:val="en-US"/>
+        </w:rPr>
         <w:lastRenderedPageBreak/>
-        <w:t xml:space="preserve">    httpsClient.println("Host: " + host);</w:t>
-      </w:r>
-    </w:p>
-    <w:p>
-      <w:pPr>
-        <w:shd w:val="clear" w:color="auto" w:fill="F2F2F2" w:themeFill="background1" w:themeFillShade="F2"/>
-        <w:spacing w:after="0" w:line="240" w:lineRule="auto"/>
-        <w:jc w:val="both"/>
-        <w:rPr>
-          <w:rFonts w:ascii="Consolas" w:hAnsi="Consolas"/>
-          <w:sz w:val="21"/>
-          <w:lang w:val="en-US"/>
-        </w:rPr>
-      </w:pPr>
-      <w:r>
-        <w:rPr>
-          <w:rFonts w:ascii="Consolas" w:hAnsi="Consolas"/>
-          <w:sz w:val="21"/>
-          <w:lang w:val="en-US"/>
-        </w:rPr>
-        <w:t xml:space="preserve">    httpsClient.println("User-Agent: ESP8266/Hieu");</w:t>
-      </w:r>
-    </w:p>
-    <w:p>
-      <w:pPr>
-        <w:shd w:val="clear" w:color="auto" w:fill="F2F2F2" w:themeFill="background1" w:themeFillShade="F2"/>
-        <w:spacing w:after="0" w:line="240" w:lineRule="auto"/>
-        <w:jc w:val="both"/>
-        <w:rPr>
-          <w:rFonts w:ascii="Consolas" w:hAnsi="Consolas"/>
-          <w:sz w:val="21"/>
-          <w:lang w:val="en-US"/>
-        </w:rPr>
-      </w:pPr>
-      <w:r>
-        <w:rPr>
-          <w:rFonts w:ascii="Consolas" w:hAnsi="Consolas"/>
-          <w:sz w:val="21"/>
-          <w:lang w:val="en-US"/>
-        </w:rPr>
-        <w:t xml:space="preserve">    httpsClient.println("Connection: close\r\n");    </w:t>
-      </w:r>
-    </w:p>
-    <w:p>
-      <w:pPr>
-        <w:shd w:val="clear" w:color="auto" w:fill="F2F2F2" w:themeFill="background1" w:themeFillShade="F2"/>
-        <w:spacing w:after="0" w:line="240" w:lineRule="auto"/>
-        <w:jc w:val="both"/>
-        <w:rPr>
-          <w:rFonts w:ascii="Consolas" w:hAnsi="Consolas"/>
-          <w:sz w:val="21"/>
-          <w:lang w:val="en-US"/>
-        </w:rPr>
-      </w:pPr>
-      <w:r>
-        <w:rPr>
-          <w:rFonts w:ascii="Consolas" w:hAnsi="Consolas"/>
-          <w:sz w:val="21"/>
-          <w:lang w:val="en-US"/>
-        </w:rPr>
-        <w:t xml:space="preserve">    </w:t>
-      </w:r>
-    </w:p>
-    <w:p>
-      <w:pPr>
-        <w:shd w:val="clear" w:color="auto" w:fill="F2F2F2" w:themeFill="background1" w:themeFillShade="F2"/>
-        <w:spacing w:after="0" w:line="240" w:lineRule="auto"/>
-        <w:jc w:val="both"/>
-        <w:rPr>
-          <w:rFonts w:ascii="Consolas" w:hAnsi="Consolas"/>
-          <w:sz w:val="21"/>
-          <w:lang w:val="en-US"/>
-        </w:rPr>
-      </w:pPr>
-      <w:r>
-        <w:rPr>
-          <w:rFonts w:ascii="Consolas" w:hAnsi="Consolas"/>
-          <w:sz w:val="21"/>
-          <w:lang w:val="en-US"/>
-        </w:rPr>
-        <w:t xml:space="preserve">    String response = httpsClient.readString();</w:t>
-      </w:r>
-    </w:p>
-    <w:p>
-      <w:pPr>
-        <w:shd w:val="clear" w:color="auto" w:fill="F2F2F2" w:themeFill="background1" w:themeFillShade="F2"/>
-        <w:spacing w:after="0" w:line="240" w:lineRule="auto"/>
-        <w:jc w:val="both"/>
-        <w:rPr>
-          <w:rFonts w:ascii="Consolas" w:hAnsi="Consolas"/>
-          <w:sz w:val="21"/>
-          <w:lang w:val="en-US"/>
-        </w:rPr>
-      </w:pPr>
-      <w:r>
-        <w:rPr>
-          <w:rFonts w:ascii="Consolas" w:hAnsi="Consolas"/>
-          <w:sz w:val="21"/>
-          <w:lang w:val="en-US"/>
-        </w:rPr>
-        <w:t xml:space="preserve">    int bodypos = response.indexOf("\r\n\r\n") + 4;    </w:t>
-      </w:r>
-    </w:p>
-    <w:p>
-      <w:pPr>
-        <w:shd w:val="clear" w:color="auto" w:fill="F2F2F2" w:themeFill="background1" w:themeFillShade="F2"/>
-        <w:spacing w:after="0" w:line="240" w:lineRule="auto"/>
-        <w:jc w:val="both"/>
-        <w:rPr>
-          <w:rFonts w:ascii="Consolas" w:hAnsi="Consolas"/>
-          <w:sz w:val="21"/>
-          <w:lang w:val="en-US"/>
-        </w:rPr>
-      </w:pPr>
-      <w:r>
-        <w:rPr>
-          <w:rFonts w:ascii="Consolas" w:hAnsi="Consolas"/>
-          <w:sz w:val="21"/>
-          <w:lang w:val="en-US"/>
-        </w:rPr>
-        <w:t xml:space="preserve">    return response.substring(bodypos);</w:t>
-      </w:r>
-    </w:p>
-    <w:p>
-      <w:pPr>
-        <w:shd w:val="clear" w:color="auto" w:fill="F2F2F2" w:themeFill="background1" w:themeFillShade="F2"/>
-        <w:spacing w:after="0" w:line="240" w:lineRule="auto"/>
-        <w:jc w:val="both"/>
-        <w:rPr>
-          <w:rFonts w:ascii="Consolas" w:hAnsi="Consolas"/>
-          <w:sz w:val="21"/>
-          <w:lang w:val="en-US"/>
-        </w:rPr>
-      </w:pPr>
-      <w:r>
-        <w:rPr>
-          <w:rFonts w:ascii="Consolas" w:hAnsi="Consolas"/>
-          <w:sz w:val="21"/>
-          <w:lang w:val="en-US"/>
-        </w:rPr>
-        <w:t xml:space="preserve">  }</w:t>
-      </w:r>
-    </w:p>
-    <w:p>
-      <w:pPr>
-        <w:shd w:val="clear" w:color="auto" w:fill="F2F2F2" w:themeFill="background1" w:themeFillShade="F2"/>
-        <w:spacing w:after="0" w:line="240" w:lineRule="auto"/>
-        <w:jc w:val="both"/>
-        <w:rPr>
-          <w:rFonts w:ascii="Consolas" w:hAnsi="Consolas"/>
-          <w:sz w:val="21"/>
-          <w:lang w:val="en-US"/>
-        </w:rPr>
-      </w:pPr>
-      <w:r>
-        <w:rPr>
-          <w:rFonts w:ascii="Consolas" w:hAnsi="Consolas"/>
-          <w:sz w:val="21"/>
-          <w:lang w:val="en-US"/>
-        </w:rPr>
-        <w:t xml:space="preserve">  else {</w:t>
-      </w:r>
-    </w:p>
-    <w:p>
-      <w:pPr>
-        <w:shd w:val="clear" w:color="auto" w:fill="F2F2F2" w:themeFill="background1" w:themeFillShade="F2"/>
-        <w:spacing w:after="0" w:line="240" w:lineRule="auto"/>
-        <w:jc w:val="both"/>
-        <w:rPr>
-          <w:rFonts w:ascii="Consolas" w:hAnsi="Consolas"/>
-          <w:sz w:val="21"/>
-          <w:lang w:val="en-US"/>
-        </w:rPr>
-      </w:pPr>
-      <w:r>
-        <w:rPr>
-          <w:rFonts w:ascii="Consolas" w:hAnsi="Consolas"/>
-          <w:sz w:val="21"/>
-          <w:lang w:val="en-US"/>
-        </w:rPr>
-        <w:t xml:space="preserve">    return "ERROR";</w:t>
-      </w:r>
-    </w:p>
-    <w:p>
-      <w:pPr>
-        <w:shd w:val="clear" w:color="auto" w:fill="F2F2F2" w:themeFill="background1" w:themeFillShade="F2"/>
-        <w:spacing w:after="0" w:line="240" w:lineRule="auto"/>
-        <w:jc w:val="both"/>
-        <w:rPr>
-          <w:rFonts w:ascii="Consolas" w:hAnsi="Consolas"/>
-          <w:sz w:val="21"/>
-          <w:lang w:val="en-US"/>
-        </w:rPr>
-      </w:pPr>
-      <w:r>
-        <w:rPr>
-          <w:rFonts w:ascii="Consolas" w:hAnsi="Consolas"/>
-          <w:sz w:val="21"/>
-          <w:lang w:val="en-US"/>
-        </w:rPr>
-        <w:t xml:space="preserve">  }</w:t>
-      </w:r>
-    </w:p>
-    <w:p>
-      <w:pPr>
-        <w:shd w:val="clear" w:color="auto" w:fill="F2F2F2" w:themeFill="background1" w:themeFillShade="F2"/>
-        <w:spacing w:after="0" w:line="240" w:lineRule="auto"/>
-        <w:jc w:val="both"/>
-        <w:rPr>
-          <w:rFonts w:ascii="Consolas" w:hAnsi="Consolas"/>
-          <w:sz w:val="21"/>
-          <w:lang w:val="en-US"/>
-        </w:rPr>
-      </w:pPr>
-      <w:r>
-        <w:rPr>
-          <w:rFonts w:ascii="Consolas" w:hAnsi="Consolas"/>
-          <w:sz w:val="21"/>
-          <w:lang w:val="en-US"/>
-        </w:rPr>
-        <w:t>}</w:t>
-      </w:r>
-    </w:p>
-    <w:p>
-      <w:pPr>
-        <w:shd w:val="clear" w:color="auto" w:fill="F2F2F2" w:themeFill="background1" w:themeFillShade="F2"/>
-        <w:spacing w:after="0" w:line="240" w:lineRule="auto"/>
-        <w:jc w:val="both"/>
-        <w:rPr>
-          <w:rFonts w:ascii="Consolas" w:hAnsi="Consolas"/>
-          <w:sz w:val="21"/>
-          <w:lang w:val="en-US"/>
-        </w:rPr>
-      </w:pPr>
-    </w:p>
-    <w:p>
-      <w:pPr>
-        <w:shd w:val="clear" w:color="auto" w:fill="F2F2F2" w:themeFill="background1" w:themeFillShade="F2"/>
-        <w:spacing w:after="0" w:line="240" w:lineRule="auto"/>
-        <w:jc w:val="both"/>
-        <w:rPr>
-          <w:rFonts w:ascii="Consolas" w:hAnsi="Consolas"/>
-          <w:sz w:val="21"/>
-          <w:lang w:val="en-US"/>
-        </w:rPr>
-      </w:pPr>
-      <w:r>
-        <w:rPr>
-          <w:rFonts w:ascii="Consolas" w:hAnsi="Consolas"/>
-          <w:sz w:val="21"/>
-          <w:lang w:val="en-US"/>
-        </w:rPr>
-        <w:t xml:space="preserve">String </w:t>
-      </w:r>
-      <w:r>
-        <w:rPr>
-          <w:rFonts w:ascii="Consolas" w:hAnsi="Consolas"/>
-          <w:b/>
-          <w:sz w:val="21"/>
-          <w:lang w:val="en-US"/>
-        </w:rPr>
-        <w:t>sendHttpsPost</w:t>
-      </w:r>
-      <w:r>
-        <w:rPr>
-          <w:rFonts w:ascii="Consolas" w:hAnsi="Consolas"/>
-          <w:sz w:val="21"/>
-          <w:lang w:val="en-US"/>
-        </w:rPr>
-        <w:t>(WiFiClientSecure httpsClient, String host, int port, String url, String data) {</w:t>
-      </w:r>
-    </w:p>
-    <w:p>
-      <w:pPr>
-        <w:shd w:val="clear" w:color="auto" w:fill="F2F2F2" w:themeFill="background1" w:themeFillShade="F2"/>
-        <w:spacing w:after="0" w:line="240" w:lineRule="auto"/>
-        <w:jc w:val="both"/>
-        <w:rPr>
-          <w:rFonts w:ascii="Consolas" w:hAnsi="Consolas"/>
-          <w:sz w:val="21"/>
-          <w:lang w:val="en-US"/>
-        </w:rPr>
-      </w:pPr>
-      <w:r>
-        <w:rPr>
-          <w:rFonts w:ascii="Consolas" w:hAnsi="Consolas"/>
-          <w:sz w:val="21"/>
-          <w:lang w:val="en-US"/>
-        </w:rPr>
-        <w:t xml:space="preserve">  if (httpsClient.connect(host, port)) {    </w:t>
-      </w:r>
-    </w:p>
-    <w:p>
-      <w:pPr>
-        <w:shd w:val="clear" w:color="auto" w:fill="F2F2F2" w:themeFill="background1" w:themeFillShade="F2"/>
-        <w:spacing w:after="0" w:line="240" w:lineRule="auto"/>
-        <w:jc w:val="both"/>
-        <w:rPr>
-          <w:rFonts w:ascii="Consolas" w:hAnsi="Consolas"/>
-          <w:sz w:val="21"/>
-          <w:lang w:val="en-US"/>
-        </w:rPr>
-      </w:pPr>
-      <w:r>
-        <w:rPr>
-          <w:rFonts w:ascii="Consolas" w:hAnsi="Consolas"/>
-          <w:sz w:val="21"/>
-          <w:lang w:val="en-US"/>
-        </w:rPr>
-        <w:t xml:space="preserve">    httpsClient.println("POST " + url + " HTTP/1.1");</w:t>
-      </w:r>
-    </w:p>
-    <w:p>
-      <w:pPr>
-        <w:shd w:val="clear" w:color="auto" w:fill="F2F2F2" w:themeFill="background1" w:themeFillShade="F2"/>
-        <w:spacing w:after="0" w:line="240" w:lineRule="auto"/>
-        <w:jc w:val="both"/>
-        <w:rPr>
-          <w:rFonts w:ascii="Consolas" w:hAnsi="Consolas"/>
-          <w:sz w:val="21"/>
-          <w:lang w:val="en-US"/>
-        </w:rPr>
-      </w:pPr>
-      <w:r>
-        <w:rPr>
-          <w:rFonts w:ascii="Consolas" w:hAnsi="Consolas"/>
-          <w:sz w:val="21"/>
-          <w:lang w:val="en-US"/>
-        </w:rPr>
-        <w:t xml:space="preserve">    httpsClient.println("Host: " + host);</w:t>
-      </w:r>
-    </w:p>
-    <w:p>
-      <w:pPr>
-        <w:shd w:val="clear" w:color="auto" w:fill="F2F2F2" w:themeFill="background1" w:themeFillShade="F2"/>
-        <w:spacing w:after="0" w:line="240" w:lineRule="auto"/>
-        <w:jc w:val="both"/>
-        <w:rPr>
-          <w:rFonts w:ascii="Consolas" w:hAnsi="Consolas"/>
-          <w:sz w:val="21"/>
-          <w:lang w:val="en-US"/>
-        </w:rPr>
-      </w:pPr>
-      <w:r>
-        <w:rPr>
-          <w:rFonts w:ascii="Consolas" w:hAnsi="Consolas"/>
-          <w:sz w:val="21"/>
-          <w:lang w:val="en-US"/>
-        </w:rPr>
-        <w:t xml:space="preserve">    httpsClient.println("User-Agent: ESP8266/Hieu");</w:t>
-      </w:r>
-    </w:p>
-    <w:p>
-      <w:pPr>
-        <w:shd w:val="clear" w:color="auto" w:fill="F2F2F2" w:themeFill="background1" w:themeFillShade="F2"/>
-        <w:spacing w:after="0" w:line="240" w:lineRule="auto"/>
-        <w:jc w:val="both"/>
-        <w:rPr>
-          <w:rFonts w:ascii="Consolas" w:hAnsi="Consolas"/>
-          <w:sz w:val="21"/>
-          <w:lang w:val="en-US"/>
-        </w:rPr>
-      </w:pPr>
-      <w:r>
-        <w:rPr>
-          <w:rFonts w:ascii="Consolas" w:hAnsi="Consolas"/>
-          <w:sz w:val="21"/>
-          <w:lang w:val="en-US"/>
-        </w:rPr>
-        <w:t xml:space="preserve">    httpsClient.println("Connection: close");</w:t>
-      </w:r>
-    </w:p>
-    <w:p>
-      <w:pPr>
-        <w:shd w:val="clear" w:color="auto" w:fill="F2F2F2" w:themeFill="background1" w:themeFillShade="F2"/>
-        <w:spacing w:after="0" w:line="240" w:lineRule="auto"/>
-        <w:jc w:val="both"/>
-        <w:rPr>
-          <w:rFonts w:ascii="Consolas" w:hAnsi="Consolas"/>
-          <w:sz w:val="21"/>
-          <w:lang w:val="en-US"/>
-        </w:rPr>
-      </w:pPr>
-      <w:r>
-        <w:rPr>
-          <w:rFonts w:ascii="Consolas" w:hAnsi="Consolas"/>
-          <w:sz w:val="21"/>
-          <w:lang w:val="en-US"/>
-        </w:rPr>
-        <w:t xml:space="preserve">    httpsClient.println("Content-Type: </w:t>
-      </w:r>
-      <w:r>
-        <w:rPr>
-          <w:rFonts w:ascii="Consolas" w:hAnsi="Consolas"/>
-          <w:b/>
-          <w:sz w:val="21"/>
-          <w:lang w:val="en-US"/>
-        </w:rPr>
-        <w:t>text/plain</w:t>
-      </w:r>
-      <w:r>
-        <w:rPr>
-          <w:rFonts w:ascii="Consolas" w:hAnsi="Consolas"/>
-          <w:sz w:val="21"/>
-          <w:lang w:val="en-US"/>
-        </w:rPr>
-        <w:t>; charset=UTF-8");</w:t>
-      </w:r>
-    </w:p>
-    <w:p>
-      <w:pPr>
-        <w:shd w:val="clear" w:color="auto" w:fill="F2F2F2" w:themeFill="background1" w:themeFillShade="F2"/>
-        <w:spacing w:after="0" w:line="240" w:lineRule="auto"/>
-        <w:jc w:val="both"/>
-        <w:rPr>
-          <w:rFonts w:ascii="Consolas" w:hAnsi="Consolas"/>
-          <w:sz w:val="21"/>
-          <w:lang w:val="en-US"/>
-        </w:rPr>
-      </w:pPr>
-      <w:r>
-        <w:rPr>
-          <w:rFonts w:ascii="Consolas" w:hAnsi="Consolas"/>
-          <w:sz w:val="21"/>
-          <w:lang w:val="en-US"/>
-        </w:rPr>
-        <w:t xml:space="preserve">    httpsClient.print("Content-Length: ");</w:t>
-      </w:r>
-    </w:p>
-    <w:p>
-      <w:pPr>
-        <w:shd w:val="clear" w:color="auto" w:fill="F2F2F2" w:themeFill="background1" w:themeFillShade="F2"/>
-        <w:spacing w:after="0" w:line="240" w:lineRule="auto"/>
-        <w:jc w:val="both"/>
-        <w:rPr>
-          <w:rFonts w:ascii="Consolas" w:hAnsi="Consolas"/>
-          <w:sz w:val="21"/>
-          <w:lang w:val="en-US"/>
-        </w:rPr>
-      </w:pPr>
-      <w:r>
-        <w:rPr>
-          <w:rFonts w:ascii="Consolas" w:hAnsi="Consolas"/>
-          <w:sz w:val="21"/>
-          <w:lang w:val="en-US"/>
-        </w:rPr>
-        <w:t xml:space="preserve">    httpsClient.println(data.length());</w:t>
-      </w:r>
-    </w:p>
-    <w:p>
-      <w:pPr>
-        <w:shd w:val="clear" w:color="auto" w:fill="F2F2F2" w:themeFill="background1" w:themeFillShade="F2"/>
-        <w:spacing w:after="0" w:line="240" w:lineRule="auto"/>
-        <w:jc w:val="both"/>
-        <w:rPr>
-          <w:rFonts w:ascii="Consolas" w:hAnsi="Consolas"/>
-          <w:sz w:val="21"/>
-          <w:lang w:val="en-US"/>
-        </w:rPr>
-      </w:pPr>
-      <w:r>
-        <w:rPr>
-          <w:rFonts w:ascii="Consolas" w:hAnsi="Consolas"/>
-          <w:sz w:val="21"/>
-          <w:lang w:val="en-US"/>
-        </w:rPr>
-        <w:t xml:space="preserve">    httpsClient.println();</w:t>
-      </w:r>
-    </w:p>
-    <w:p>
-      <w:pPr>
-        <w:shd w:val="clear" w:color="auto" w:fill="F2F2F2" w:themeFill="background1" w:themeFillShade="F2"/>
-        <w:spacing w:after="0" w:line="240" w:lineRule="auto"/>
-        <w:jc w:val="both"/>
-        <w:rPr>
-          <w:rFonts w:ascii="Consolas" w:hAnsi="Consolas"/>
-          <w:sz w:val="21"/>
-          <w:lang w:val="en-US"/>
-        </w:rPr>
-      </w:pPr>
-      <w:r>
-        <w:rPr>
-          <w:rFonts w:ascii="Consolas" w:hAnsi="Consolas"/>
-          <w:sz w:val="21"/>
-          <w:lang w:val="en-US"/>
-        </w:rPr>
-        <w:t xml:space="preserve">    httpsClient.println(data);</w:t>
-      </w:r>
-    </w:p>
-    <w:p>
-      <w:pPr>
-        <w:shd w:val="clear" w:color="auto" w:fill="F2F2F2" w:themeFill="background1" w:themeFillShade="F2"/>
-        <w:spacing w:after="0" w:line="240" w:lineRule="auto"/>
-        <w:jc w:val="both"/>
-        <w:rPr>
-          <w:rFonts w:ascii="Consolas" w:hAnsi="Consolas"/>
-          <w:sz w:val="21"/>
-          <w:lang w:val="en-US"/>
-        </w:rPr>
-      </w:pPr>
-      <w:r>
-        <w:rPr>
-          <w:rFonts w:ascii="Consolas" w:hAnsi="Consolas"/>
-          <w:sz w:val="21"/>
-          <w:lang w:val="en-US"/>
-        </w:rPr>
-        <w:t xml:space="preserve">    delay(10);</w:t>
-      </w:r>
-    </w:p>
-    <w:p>
-      <w:pPr>
-        <w:shd w:val="clear" w:color="auto" w:fill="F2F2F2" w:themeFill="background1" w:themeFillShade="F2"/>
-        <w:spacing w:after="0" w:line="240" w:lineRule="auto"/>
-        <w:jc w:val="both"/>
-        <w:rPr>
-          <w:rFonts w:ascii="Consolas" w:hAnsi="Consolas"/>
-          <w:sz w:val="21"/>
-          <w:lang w:val="en-US"/>
-        </w:rPr>
-      </w:pPr>
-      <w:r>
-        <w:rPr>
-          <w:rFonts w:ascii="Consolas" w:hAnsi="Consolas"/>
-          <w:sz w:val="21"/>
-          <w:lang w:val="en-US"/>
-        </w:rPr>
-        <w:t xml:space="preserve">    </w:t>
-      </w:r>
-    </w:p>
-    <w:p>
-      <w:pPr>
-        <w:shd w:val="clear" w:color="auto" w:fill="F2F2F2" w:themeFill="background1" w:themeFillShade="F2"/>
-        <w:spacing w:after="0" w:line="240" w:lineRule="auto"/>
-        <w:jc w:val="both"/>
-        <w:rPr>
-          <w:rFonts w:ascii="Consolas" w:hAnsi="Consolas"/>
-          <w:sz w:val="21"/>
-          <w:lang w:val="en-US"/>
-        </w:rPr>
-      </w:pPr>
-      <w:r>
-        <w:rPr>
-          <w:rFonts w:ascii="Consolas" w:hAnsi="Consolas"/>
-          <w:sz w:val="21"/>
-          <w:lang w:val="en-US"/>
-        </w:rPr>
-        <w:t xml:space="preserve">    String response = httpsClient.readString();</w:t>
-      </w:r>
-    </w:p>
-    <w:p>
-      <w:pPr>
-        <w:shd w:val="clear" w:color="auto" w:fill="F2F2F2" w:themeFill="background1" w:themeFillShade="F2"/>
-        <w:spacing w:after="0" w:line="240" w:lineRule="auto"/>
-        <w:jc w:val="both"/>
-        <w:rPr>
-          <w:rFonts w:ascii="Consolas" w:hAnsi="Consolas"/>
-          <w:sz w:val="21"/>
-          <w:lang w:val="en-US"/>
-        </w:rPr>
-      </w:pPr>
-      <w:r>
-        <w:rPr>
-          <w:rFonts w:ascii="Consolas" w:hAnsi="Consolas"/>
-          <w:sz w:val="21"/>
-          <w:lang w:val="en-US"/>
-        </w:rPr>
         <w:t xml:space="preserve">    int bodypos =  response.indexOf("\r\n\r\n") + 4;    </w:t>
       </w:r>
     </w:p>
@@ -1343,93 +1434,6 @@
           <w:b/>
           <w:lang w:val="en-US"/>
         </w:rPr>
-        <w:t xml:space="preserve">@ NRF24L01 </w:t>
-      </w:r>
-      <w:r>
-        <w:rPr>
-          <w:b/>
-          <w:lang w:val="en-US"/>
-        </w:rPr>
-        <w:t>T</w:t>
-      </w:r>
-      <w:r>
-        <w:rPr>
-          <w:b/>
-          <w:lang w:val="en-US"/>
-        </w:rPr>
-        <w:t>ransceiver</w:t>
-      </w:r>
-    </w:p>
-    <w:p>
-      <w:pPr>
-        <w:jc w:val="both"/>
-        <w:rPr>
-          <w:lang w:val="en-US"/>
-        </w:rPr>
-      </w:pPr>
-      <w:r>
-        <w:rPr>
-          <w:lang w:val="en-US"/>
-        </w:rPr>
-        <w:t xml:space="preserve">Có 2.4 GHz band, </w:t>
-      </w:r>
-      <w:r>
-        <w:rPr>
-          <w:lang w:val="en-US"/>
-        </w:rPr>
-        <w:t xml:space="preserve">1.9 - 3.6V, </w:t>
-      </w:r>
-      <w:r>
-        <w:rPr>
-          <w:lang w:val="en-US"/>
-        </w:rPr>
-        <w:t xml:space="preserve">có thể giao tiếp tối đa 6 NRF2401 khác, khoảng cách là 100m. </w:t>
-      </w:r>
-    </w:p>
-    <w:p>
-      <w:pPr>
-        <w:jc w:val="both"/>
-        <w:rPr>
-          <w:lang w:val="en-US"/>
-        </w:rPr>
-      </w:pPr>
-      <w:r>
-        <w:t xml:space="preserve">Tutorial: </w:t>
-      </w:r>
-      <w:r>
-        <w:t>https://www.youtube.com/watch?v=7rcVeFFHcFM</w:t>
-      </w:r>
-    </w:p>
-    <w:p>
-      <w:pPr>
-        <w:jc w:val="both"/>
-        <w:rPr>
-          <w:lang w:val="en-US"/>
-        </w:rPr>
-      </w:pPr>
-    </w:p>
-    <w:p>
-      <w:pPr>
-        <w:pBdr>
-          <w:top w:val="single" w:sz="4" w:space="1" w:color="auto"/>
-        </w:pBdr>
-        <w:jc w:val="both"/>
-        <w:rPr>
-          <w:b/>
-          <w:lang w:val="en-US"/>
-        </w:rPr>
-      </w:pPr>
-      <w:r>
-        <w:rPr>
-          <w:lang w:val="en-US"/>
-        </w:rPr>
-        <w:t xml:space="preserve"> </w:t>
-      </w:r>
-      <w:r>
-        <w:rPr>
-          <w:b/>
-          <w:lang w:val="en-US"/>
-        </w:rPr>
         <w:t># Arduino Serial</w:t>
       </w:r>
     </w:p>
@@ -1474,7 +1478,6 @@
         <w:rPr>
           <w:lang w:val="en-US"/>
         </w:rPr>
-        <w:lastRenderedPageBreak/>
         <w:t>Khi dùng serial để giao tiếp giữa 2 Arduino, ta phải đảm bảo 2 arduino này sử dụng chung 1 nguồn điện (ví dụ như được lấy từ cùng một máy tính…), nếu không thì Serial không hoạt động.</w:t>
       </w:r>
     </w:p>
@@ -1717,10 +1720,6 @@
     <w:p>
       <w:pPr>
         <w:jc w:val="both"/>
-        <w:rPr>
-          <w:b/>
-          <w:lang w:val="en-US"/>
-        </w:rPr>
       </w:pPr>
       <w:r>
         <w:t xml:space="preserve">Tutorial: </w:t>
@@ -1740,13 +1739,23 @@
         <w:rPr>
           <w:lang w:val="en-US"/>
         </w:rPr>
+        <w:lastRenderedPageBreak/>
         <w:t>Serial.flush bắt buộc arduino phải đợi quá trình transmit dữ liệu thực hiện xong rồi mới đi đến dòng lệnh tiếp theo. Nếu không có Serial.flush, quá trình transmit sẽ diễn ra ở background, arduino thực hiện tiếp câu lệnh tiếp theo. Dữ liệu sẽ được đưa vào buffer và transmit ở background.</w:t>
       </w:r>
     </w:p>
     <w:p>
       <w:pPr>
         <w:jc w:val="both"/>
-        <w:rPr>
+      </w:pPr>
+      <w:r>
+        <w:t>Serial.flush sẽ dequeue toàn bộ bytes có trong Buffer và transmit từng byte, đồng thời buộc arduino phải đợi quá trình này thực hiện xong.</w:t>
+      </w:r>
+    </w:p>
+    <w:p>
+      <w:pPr>
+        <w:jc w:val="both"/>
+        <w:rPr>
+          <w:b/>
           <w:lang w:val="en-US"/>
         </w:rPr>
       </w:pPr>
@@ -1806,7 +1815,31 @@
         <w:rPr>
           <w:lang w:val="en-US"/>
         </w:rPr>
-        <w:t>Đối với Transmit arduino (TX pin): Khi hàm Serial.write("value") được gọi, value đó sẽ được chuyển vào buffer, arduino sẽ thực hiện dòng lện tiếp theo; trong lúc đó, Serial sẽ transmit dần từng byte của value trong buffer ở background. Nếu muốn arduino chờ quá trình transmit thì dùng Serial.flush (đọc ở dưới).</w:t>
+        <w:t xml:space="preserve">Đối với Transmit arduino (TX pin): Khi hàm Serial.write("value") được gọi, </w:t>
+      </w:r>
+      <w:r>
+        <w:rPr>
+          <w:lang w:val="en-US"/>
+        </w:rPr>
+        <w:t>từng byte của value</w:t>
+      </w:r>
+      <w:r>
+        <w:rPr>
+          <w:lang w:val="en-US"/>
+        </w:rPr>
+        <w:t xml:space="preserve"> đó sẽ được </w:t>
+      </w:r>
+      <w:r>
+        <w:rPr>
+          <w:lang w:val="en-US"/>
+        </w:rPr>
+        <w:t xml:space="preserve">enqueue </w:t>
+      </w:r>
+      <w:r>
+        <w:rPr>
+          <w:lang w:val="en-US"/>
+        </w:rPr>
+        <w:t>vào buffer, arduino sẽ thực hiện dòng lện tiếp theo; trong lúc đó, Serial sẽ transmit dần từng byte của value trong buffer ở background. Nếu muốn arduino chờ quá trình transmit thì dùng Serial.flush (đọc ở dưới).</w:t>
       </w:r>
     </w:p>
     <w:p>
@@ -1851,21 +1884,88 @@
     </w:p>
     <w:p>
       <w:pPr>
-        <w:jc w:val="both"/>
-        <w:rPr>
-          <w:lang w:val="en-US"/>
-        </w:rPr>
-      </w:pPr>
-    </w:p>
-    <w:p>
-      <w:pPr>
-        <w:jc w:val="both"/>
-        <w:rPr>
-          <w:lang w:val="en-US"/>
-        </w:rPr>
-      </w:pPr>
-      <w:bookmarkStart w:id="0" w:name="_GoBack"/>
-      <w:bookmarkEnd w:id="0"/>
+        <w:pBdr>
+          <w:top w:val="single" w:sz="4" w:space="1" w:color="auto"/>
+        </w:pBdr>
+        <w:jc w:val="both"/>
+        <w:rPr>
+          <w:b/>
+          <w:lang w:val="en-US"/>
+        </w:rPr>
+      </w:pPr>
+      <w:r>
+        <w:rPr>
+          <w:b/>
+          <w:lang w:val="en-US"/>
+        </w:rPr>
+        <w:t>@ NRF24L01 Transceiver</w:t>
+      </w:r>
+    </w:p>
+    <w:p>
+      <w:pPr>
+        <w:jc w:val="both"/>
+        <w:rPr>
+          <w:lang w:val="en-US"/>
+        </w:rPr>
+      </w:pPr>
+      <w:r>
+        <w:rPr>
+          <w:lang w:val="en-US"/>
+        </w:rPr>
+        <w:t xml:space="preserve">Có 2.4 GHz band, 1.9 - 3.6V, có thể giao tiếp tối đa 6 NRF2401 </w:t>
+      </w:r>
+      <w:r>
+        <w:rPr>
+          <w:lang w:val="en-US"/>
+        </w:rPr>
+        <w:t>cùng lúc</w:t>
+      </w:r>
+      <w:r>
+        <w:rPr>
+          <w:lang w:val="en-US"/>
+        </w:rPr>
+        <w:t xml:space="preserve"> (6 pipes)</w:t>
+      </w:r>
+      <w:r>
+        <w:rPr>
+          <w:lang w:val="en-US"/>
+        </w:rPr>
+        <w:t xml:space="preserve">, khoảng cách là 100m. </w:t>
+      </w:r>
+    </w:p>
+    <w:p>
+      <w:pPr>
+        <w:rPr>
+          <w:lang w:val="en-US"/>
+        </w:rPr>
+      </w:pPr>
+      <w:r>
+        <w:t>https://howtomechatronics.com/tutorials/arduino/arduino-wireless-communication-nrf24l01-tutorial/</w:t>
+      </w:r>
+    </w:p>
+    <w:p>
+      <w:pPr>
+        <w:jc w:val="both"/>
+        <w:rPr>
+          <w:lang w:val="en-US"/>
+        </w:rPr>
+      </w:pPr>
+    </w:p>
+    <w:p>
+      <w:pPr>
+        <w:jc w:val="both"/>
+        <w:rPr>
+          <w:lang w:val="en-US"/>
+        </w:rPr>
+      </w:pPr>
+    </w:p>
+    <w:p>
+      <w:pPr>
+        <w:jc w:val="both"/>
+        <w:rPr>
+          <w:lang w:val="en-US"/>
+        </w:rPr>
+      </w:pPr>
     </w:p>
     <w:p>
       <w:pPr>

</xml_diff>

<commit_message>
added other arduino code
</commit_message>
<xml_diff>
--- a/Note.docx
+++ b/Note.docx
@@ -110,107 +110,453 @@
         </w:rPr>
         <w:t>0</w:t>
       </w:r>
+      <w:r>
+        <w:rPr>
+          <w:lang w:val="en-US"/>
+        </w:rPr>
+        <w:t>s</w:t>
+      </w:r>
+    </w:p>
+    <w:p>
+      <w:pPr>
+        <w:jc w:val="both"/>
+        <w:rPr>
+          <w:lang w:val="en-US"/>
+        </w:rPr>
+      </w:pPr>
+    </w:p>
+    <w:p>
+      <w:pPr>
+        <w:jc w:val="both"/>
+        <w:rPr>
+          <w:b/>
+          <w:lang w:val="en-US"/>
+        </w:rPr>
+      </w:pPr>
+      <w:r>
+        <w:rPr>
+          <w:b/>
+          <w:lang w:val="en-US"/>
+        </w:rPr>
+        <w:t>ArduinoAir</w:t>
+      </w:r>
+    </w:p>
+    <w:p>
+      <w:pPr>
+        <w:jc w:val="both"/>
+        <w:rPr>
+          <w:lang w:val="en-US"/>
+        </w:rPr>
+      </w:pPr>
+      <w:r>
+        <w:rPr>
+          <w:lang w:val="en-US"/>
+        </w:rPr>
+        <w:t>Timeout</w:t>
+      </w:r>
+      <w:r>
+        <w:rPr>
+          <w:lang w:val="en-US"/>
+        </w:rPr>
+        <w:t>: 10s</w:t>
+      </w:r>
+    </w:p>
+    <w:p>
+      <w:pPr>
+        <w:jc w:val="both"/>
+        <w:rPr>
+          <w:lang w:val="en-US"/>
+        </w:rPr>
+      </w:pPr>
+    </w:p>
+    <w:p>
+      <w:pPr>
+        <w:jc w:val="both"/>
+        <w:rPr>
+          <w:b/>
+          <w:lang w:val="en-US"/>
+        </w:rPr>
+      </w:pPr>
+      <w:r>
+        <w:rPr>
+          <w:b/>
+          <w:lang w:val="en-US"/>
+        </w:rPr>
+        <w:t>ArduinoPIR</w:t>
+      </w:r>
+    </w:p>
+    <w:p>
+      <w:pPr>
+        <w:jc w:val="both"/>
+        <w:rPr>
+          <w:lang w:val="en-US"/>
+        </w:rPr>
+      </w:pPr>
+      <w:r>
+        <w:rPr>
+          <w:lang w:val="en-US"/>
+        </w:rPr>
+        <w:t>Timeout</w:t>
+      </w:r>
+      <w:r>
+        <w:rPr>
+          <w:lang w:val="en-US"/>
+        </w:rPr>
+        <w:t>: 10s</w:t>
+      </w:r>
+    </w:p>
+    <w:p>
+      <w:pPr>
+        <w:jc w:val="both"/>
+        <w:rPr>
+          <w:lang w:val="en-US"/>
+        </w:rPr>
+      </w:pPr>
+    </w:p>
+    <w:p>
+      <w:pPr>
+        <w:jc w:val="both"/>
+        <w:rPr>
+          <w:b/>
+          <w:lang w:val="en-US"/>
+        </w:rPr>
+      </w:pPr>
+      <w:r>
+        <w:rPr>
+          <w:b/>
+          <w:lang w:val="en-US"/>
+        </w:rPr>
+        <w:t>ArduinoRoute</w:t>
+      </w:r>
+    </w:p>
+    <w:p>
+      <w:pPr>
+        <w:jc w:val="both"/>
+        <w:rPr>
+          <w:lang w:val="en-US"/>
+        </w:rPr>
+      </w:pPr>
+      <w:r>
+        <w:rPr>
+          <w:lang w:val="en-US"/>
+        </w:rPr>
+        <w:t>Dùng queue ở ArduinoRoute để tránh việc tràn buffer bên NodeMCU, arduinoRoute chỉ gửi tiếp serial signal sang nodeMCU khi mà nodeMCU gửi signal cho phép ngược về.</w:t>
+      </w:r>
+    </w:p>
+    <w:p>
+      <w:pPr>
+        <w:jc w:val="both"/>
+        <w:rPr>
+          <w:lang w:val="en-US"/>
+        </w:rPr>
+      </w:pPr>
+    </w:p>
+    <w:p>
+      <w:pPr>
+        <w:jc w:val="both"/>
+        <w:rPr>
+          <w:lang w:val="en-US"/>
+        </w:rPr>
+      </w:pPr>
+    </w:p>
+    <w:p>
+      <w:pPr>
+        <w:pBdr>
+          <w:top w:val="single" w:sz="4" w:space="0" w:color="auto"/>
+        </w:pBdr>
+        <w:jc w:val="both"/>
+        <w:rPr>
+          <w:b/>
+          <w:lang w:val="en-US"/>
+        </w:rPr>
+      </w:pPr>
+      <w:r>
+        <w:rPr>
+          <w:b/>
+          <w:lang w:val="en-US"/>
+        </w:rPr>
+        <w:t>@ SofwareSerial</w:t>
+      </w:r>
+      <w:r>
+        <w:rPr>
+          <w:b/>
+          <w:lang w:val="en-US"/>
+        </w:rPr>
+        <w:t xml:space="preserve"> (Lựa chọn cuối cùng)</w:t>
+      </w:r>
+    </w:p>
+    <w:p>
+      <w:pPr>
+        <w:jc w:val="both"/>
+        <w:rPr>
+          <w:lang w:val="en-US"/>
+        </w:rPr>
+      </w:pPr>
+      <w:r>
+        <w:rPr>
+          <w:lang w:val="en-US"/>
+        </w:rPr>
+        <w:t>SoftwareSerial có buffer 64 bytes.</w:t>
+      </w:r>
+    </w:p>
+    <w:p>
+      <w:pPr>
+        <w:jc w:val="both"/>
+        <w:rPr>
+          <w:lang w:val="en-US"/>
+        </w:rPr>
+      </w:pPr>
+      <w:r>
+        <w:rPr>
+          <w:lang w:val="en-US"/>
+        </w:rPr>
+        <w:t>Baud rate tối đa 57600.</w:t>
+      </w:r>
+    </w:p>
+    <w:p>
+      <w:pPr>
+        <w:jc w:val="both"/>
+        <w:rPr>
+          <w:lang w:val="en-US"/>
+        </w:rPr>
+      </w:pPr>
+      <w:r>
+        <w:rPr>
+          <w:lang w:val="en-US"/>
+        </w:rPr>
+        <w:t>Hỗ trợ tạo nhiều cổ</w:t>
+      </w:r>
+      <w:r>
+        <w:rPr>
+          <w:lang w:val="en-US"/>
+        </w:rPr>
+        <w:t>ng serial, nhưng chỉ 1 cổng active tại 1 thời điểm.</w:t>
+      </w:r>
+    </w:p>
+    <w:p>
+      <w:pPr>
+        <w:jc w:val="both"/>
+        <w:rPr>
+          <w:lang w:val="en-US"/>
+        </w:rPr>
+      </w:pPr>
+      <w:r>
+        <w:rPr>
+          <w:lang w:val="en-US"/>
+        </w:rPr>
+        <w:t>Không thể vừa transmit và receive cùng một lúc.</w:t>
+      </w:r>
+    </w:p>
+    <w:p>
+      <w:pPr>
+        <w:jc w:val="both"/>
+        <w:rPr>
+          <w:lang w:val="en-US"/>
+        </w:rPr>
+      </w:pPr>
+    </w:p>
+    <w:p>
+      <w:pPr>
+        <w:pBdr>
+          <w:top w:val="single" w:sz="4" w:space="0" w:color="auto"/>
+        </w:pBdr>
+        <w:jc w:val="both"/>
+        <w:rPr>
+          <w:b/>
+          <w:lang w:val="en-US"/>
+        </w:rPr>
+      </w:pPr>
+      <w:r>
+        <w:rPr>
+          <w:b/>
+          <w:lang w:val="en-US"/>
+        </w:rPr>
+        <w:t xml:space="preserve">@ </w:t>
+      </w:r>
+      <w:r>
+        <w:rPr>
+          <w:b/>
+          <w:lang w:val="en-US"/>
+        </w:rPr>
+        <w:t>AltSoftSerial</w:t>
+      </w:r>
+    </w:p>
+    <w:p>
+      <w:pPr>
+        <w:jc w:val="both"/>
+        <w:rPr>
+          <w:lang w:val="en-US"/>
+        </w:rPr>
+      </w:pPr>
+      <w:r>
+        <w:rPr>
+          <w:lang w:val="en-US"/>
+        </w:rPr>
+        <w:t>Buffer size: ?</w:t>
+      </w:r>
+    </w:p>
+    <w:p>
+      <w:pPr>
+        <w:jc w:val="both"/>
+        <w:rPr>
+          <w:lang w:val="en-US"/>
+        </w:rPr>
+      </w:pPr>
+      <w:r>
+        <w:rPr>
+          <w:lang w:val="en-US"/>
+        </w:rPr>
+        <w:t>Baud rate tối đa 57600.</w:t>
+      </w:r>
+    </w:p>
+    <w:p>
+      <w:pPr>
+        <w:jc w:val="both"/>
+        <w:rPr>
+          <w:lang w:val="en-US"/>
+        </w:rPr>
+      </w:pPr>
+      <w:r>
+        <w:rPr>
+          <w:lang w:val="en-US"/>
+        </w:rPr>
+        <w:t>Chỉ hỗ trợ 1 cổng serial duy nhất</w:t>
+      </w:r>
+      <w:r>
+        <w:rPr>
+          <w:lang w:val="en-US"/>
+        </w:rPr>
+        <w:t>, v</w:t>
+      </w:r>
+      <w:r>
+        <w:rPr>
+          <w:lang w:val="en-US"/>
+        </w:rPr>
+        <w:t>ới Arduino Uno: Tx (pin 9), Rx (pin 8).</w:t>
+      </w:r>
+    </w:p>
+    <w:p>
+      <w:pPr>
+        <w:jc w:val="both"/>
+        <w:rPr>
+          <w:lang w:val="en-US"/>
+        </w:rPr>
+      </w:pPr>
+      <w:r>
+        <w:rPr>
+          <w:lang w:val="en-US"/>
+        </w:rPr>
+        <w:t>Có thể transmit và receive cùng một lúc.</w:t>
+      </w:r>
+    </w:p>
+    <w:p>
+      <w:pPr>
+        <w:jc w:val="both"/>
+        <w:rPr>
+          <w:lang w:val="en-US"/>
+        </w:rPr>
+      </w:pPr>
       <w:bookmarkStart w:id="0" w:name="_GoBack"/>
       <w:bookmarkEnd w:id="0"/>
-      <w:r>
-        <w:rPr>
-          <w:lang w:val="en-US"/>
-        </w:rPr>
-        <w:t>s</w:t>
-      </w:r>
-    </w:p>
-    <w:p>
-      <w:pPr>
-        <w:jc w:val="both"/>
-        <w:rPr>
-          <w:lang w:val="en-US"/>
-        </w:rPr>
-      </w:pPr>
-    </w:p>
-    <w:p>
-      <w:pPr>
-        <w:jc w:val="both"/>
-        <w:rPr>
-          <w:b/>
-          <w:lang w:val="en-US"/>
-        </w:rPr>
-      </w:pPr>
-      <w:r>
-        <w:rPr>
-          <w:b/>
-          <w:lang w:val="en-US"/>
-        </w:rPr>
-        <w:t>ArduinoAir</w:t>
-      </w:r>
-    </w:p>
-    <w:p>
-      <w:pPr>
-        <w:jc w:val="both"/>
-        <w:rPr>
-          <w:lang w:val="en-US"/>
-        </w:rPr>
-      </w:pPr>
-      <w:r>
-        <w:rPr>
-          <w:lang w:val="en-US"/>
-        </w:rPr>
-        <w:t>Timeout</w:t>
-      </w:r>
-      <w:r>
-        <w:rPr>
-          <w:lang w:val="en-US"/>
-        </w:rPr>
-        <w:t>: 10s</w:t>
-      </w:r>
-    </w:p>
-    <w:p>
-      <w:pPr>
-        <w:jc w:val="both"/>
-        <w:rPr>
-          <w:lang w:val="en-US"/>
-        </w:rPr>
-      </w:pPr>
-    </w:p>
-    <w:p>
-      <w:pPr>
-        <w:jc w:val="both"/>
-        <w:rPr>
-          <w:b/>
-          <w:lang w:val="en-US"/>
-        </w:rPr>
-      </w:pPr>
-      <w:r>
-        <w:rPr>
-          <w:b/>
-          <w:lang w:val="en-US"/>
-        </w:rPr>
-        <w:t>ArduinoPIR</w:t>
-      </w:r>
-    </w:p>
-    <w:p>
-      <w:pPr>
-        <w:jc w:val="both"/>
-        <w:rPr>
-          <w:lang w:val="en-US"/>
-        </w:rPr>
-      </w:pPr>
-      <w:r>
-        <w:rPr>
-          <w:lang w:val="en-US"/>
-        </w:rPr>
-        <w:t>Timeout</w:t>
-      </w:r>
-      <w:r>
-        <w:rPr>
-          <w:lang w:val="en-US"/>
-        </w:rPr>
-        <w:t>: 10s</w:t>
-      </w:r>
-    </w:p>
-    <w:p>
-      <w:pPr>
-        <w:jc w:val="both"/>
-        <w:rPr>
+    </w:p>
+    <w:p>
+      <w:pPr>
+        <w:jc w:val="both"/>
+        <w:rPr>
+          <w:lang w:val="en-US"/>
+        </w:rPr>
+      </w:pPr>
+    </w:p>
+    <w:p>
+      <w:pPr>
+        <w:pBdr>
+          <w:top w:val="single" w:sz="4" w:space="0" w:color="auto"/>
+        </w:pBdr>
+        <w:jc w:val="both"/>
+        <w:rPr>
+          <w:b/>
+          <w:lang w:val="en-US"/>
+        </w:rPr>
+      </w:pPr>
+      <w:r>
+        <w:rPr>
+          <w:b/>
+          <w:lang w:val="en-US"/>
+        </w:rPr>
+        <w:t>@ Kiểm tra kết nối thiết bị</w:t>
+      </w:r>
+    </w:p>
+    <w:p>
+      <w:pPr>
+        <w:jc w:val="both"/>
+        <w:rPr>
+          <w:lang w:val="en-US"/>
+        </w:rPr>
+      </w:pPr>
+      <w:r>
+        <w:rPr>
+          <w:lang w:val="en-US"/>
+        </w:rPr>
+        <w:t xml:space="preserve">Trong đồ án 2 tôi đã lạm dụng Serial.print() để truyền tín hiệu liên tục giữa các arduino, điều này đã gây tràn buffer của cổng TX. </w:t>
+      </w:r>
+    </w:p>
+    <w:p>
+      <w:pPr>
+        <w:jc w:val="both"/>
+        <w:rPr>
+          <w:lang w:val="en-US"/>
+        </w:rPr>
+      </w:pPr>
+      <w:r>
+        <w:rPr>
+          <w:lang w:val="en-US"/>
+        </w:rPr>
+        <w:t>Sang đồ án 3 này, tôi đã định sử dụng một dây nối riêng (ngoài dây Serial) chỉ để đảm nhận việc cho biết arduino có kết nối hay không. Tuy nhiên, việc này không đảm bảo được trạng thái của tất cả thiết bị sẽ được cập nhập khi mà esp8266 bị ngắt điện.</w:t>
+      </w:r>
+    </w:p>
+    <w:p>
+      <w:pPr>
+        <w:jc w:val="both"/>
+        <w:rPr>
+          <w:lang w:val="en-US"/>
+        </w:rPr>
+      </w:pPr>
+      <w:r>
+        <w:rPr>
+          <w:lang w:val="en-US"/>
+        </w:rPr>
+        <w:t xml:space="preserve">Tôi quyết định để </w:t>
+      </w:r>
+      <w:r>
+        <w:rPr>
+          <w:lang w:val="en-US"/>
+        </w:rPr>
+        <w:t>timeout</w:t>
+      </w:r>
+      <w:r>
+        <w:rPr>
+          <w:lang w:val="en-US"/>
+        </w:rPr>
+        <w:t xml:space="preserve"> cho các signal của từng arduino, nếu sau khoảng </w:t>
+      </w:r>
+      <w:r>
+        <w:rPr>
+          <w:lang w:val="en-US"/>
+        </w:rPr>
+        <w:t xml:space="preserve">timeout </w:t>
+      </w:r>
+      <w:r>
+        <w:rPr>
+          <w:lang w:val="en-US"/>
+        </w:rPr>
+        <w:t>đó mà không có signal mới thì xem như arduino đó đã mất kết nối.</w:t>
+      </w:r>
+    </w:p>
+    <w:p>
+      <w:pPr>
+        <w:jc w:val="both"/>
+        <w:rPr>
+          <w:b/>
           <w:lang w:val="en-US"/>
         </w:rPr>
       </w:pPr>
@@ -231,100 +577,6 @@
           <w:b/>
           <w:lang w:val="en-US"/>
         </w:rPr>
-        <w:t>@ Kiểm tra kết nối thiết bị</w:t>
-      </w:r>
-    </w:p>
-    <w:p>
-      <w:pPr>
-        <w:jc w:val="both"/>
-        <w:rPr>
-          <w:lang w:val="en-US"/>
-        </w:rPr>
-      </w:pPr>
-      <w:r>
-        <w:rPr>
-          <w:lang w:val="en-US"/>
-        </w:rPr>
-        <w:t xml:space="preserve">Trong đồ án 2 tôi đã lạm dụng Serial.print() để truyền tín hiệu liên tục giữa các arduino, điều này đã gây tràn buffer của cổng TX. </w:t>
-      </w:r>
-    </w:p>
-    <w:p>
-      <w:pPr>
-        <w:jc w:val="both"/>
-        <w:rPr>
-          <w:lang w:val="en-US"/>
-        </w:rPr>
-      </w:pPr>
-      <w:r>
-        <w:rPr>
-          <w:lang w:val="en-US"/>
-        </w:rPr>
-        <w:t>Sang đồ án 3 này, tôi đã định sử dụng một dây nối riêng (ngoài dây Serial) chỉ để đảm nhận việc cho biết arduino có kết nối hay không. Tuy nhiên, việc này không đảm bảo được trạng thái của tất cả thiết bị sẽ được cập nhập khi mà esp8266 bị ngắt điện.</w:t>
-      </w:r>
-    </w:p>
-    <w:p>
-      <w:pPr>
-        <w:jc w:val="both"/>
-        <w:rPr>
-          <w:lang w:val="en-US"/>
-        </w:rPr>
-      </w:pPr>
-      <w:r>
-        <w:rPr>
-          <w:lang w:val="en-US"/>
-        </w:rPr>
-        <w:t xml:space="preserve">Tôi quyết định để </w:t>
-      </w:r>
-      <w:r>
-        <w:rPr>
-          <w:lang w:val="en-US"/>
-        </w:rPr>
-        <w:t>timeout</w:t>
-      </w:r>
-      <w:r>
-        <w:rPr>
-          <w:lang w:val="en-US"/>
-        </w:rPr>
-        <w:t xml:space="preserve"> cho các signal của từng arduino, nếu sau khoảng </w:t>
-      </w:r>
-      <w:r>
-        <w:rPr>
-          <w:lang w:val="en-US"/>
-        </w:rPr>
-        <w:t xml:space="preserve">timeout </w:t>
-      </w:r>
-      <w:r>
-        <w:rPr>
-          <w:lang w:val="en-US"/>
-        </w:rPr>
-        <w:t>đó mà không có signal mới thì xem như arduino đó đã mất kết nối.</w:t>
-      </w:r>
-    </w:p>
-    <w:p>
-      <w:pPr>
-        <w:jc w:val="both"/>
-        <w:rPr>
-          <w:b/>
-          <w:lang w:val="en-US"/>
-        </w:rPr>
-      </w:pPr>
-    </w:p>
-    <w:p>
-      <w:pPr>
-        <w:pBdr>
-          <w:top w:val="single" w:sz="4" w:space="1" w:color="auto"/>
-        </w:pBdr>
-        <w:jc w:val="both"/>
-        <w:rPr>
-          <w:b/>
-          <w:lang w:val="en-US"/>
-        </w:rPr>
-      </w:pPr>
-      <w:r>
-        <w:rPr>
-          <w:b/>
-          <w:lang w:val="en-US"/>
-        </w:rPr>
         <w:t>@ Https connection với ESP8266</w:t>
       </w:r>
     </w:p>
@@ -588,7 +840,6 @@
         <w:rPr>
           <w:lang w:val="en-US"/>
         </w:rPr>
-        <w:lastRenderedPageBreak/>
         <w:t xml:space="preserve">Tuy nhiên, </w:t>
       </w:r>
       <w:r>
@@ -640,6 +891,7 @@
           <w:noProof/>
           <w:lang w:val="en-US" w:eastAsia="en-US"/>
         </w:rPr>
+        <w:lastRenderedPageBreak/>
         <w:drawing>
           <wp:inline distT="0" distB="0" distL="0" distR="0" wp14:anchorId="2A36CE2B" wp14:editId="75C823E1">
             <wp:extent cx="5667555" cy="4640290"/>
@@ -1297,47 +1549,47 @@
           <w:sz w:val="21"/>
           <w:lang w:val="en-US"/>
         </w:rPr>
+        <w:t xml:space="preserve">    </w:t>
+      </w:r>
+    </w:p>
+    <w:p>
+      <w:pPr>
+        <w:shd w:val="clear" w:color="auto" w:fill="F2F2F2" w:themeFill="background1" w:themeFillShade="F2"/>
+        <w:spacing w:after="0" w:line="240" w:lineRule="auto"/>
+        <w:jc w:val="both"/>
+        <w:rPr>
+          <w:rFonts w:ascii="Consolas" w:hAnsi="Consolas"/>
+          <w:sz w:val="21"/>
+          <w:lang w:val="en-US"/>
+        </w:rPr>
+      </w:pPr>
+      <w:r>
+        <w:rPr>
+          <w:rFonts w:ascii="Consolas" w:hAnsi="Consolas"/>
+          <w:sz w:val="21"/>
+          <w:lang w:val="en-US"/>
+        </w:rPr>
+        <w:t xml:space="preserve">    String response = httpsClient.readString();</w:t>
+      </w:r>
+    </w:p>
+    <w:p>
+      <w:pPr>
+        <w:shd w:val="clear" w:color="auto" w:fill="F2F2F2" w:themeFill="background1" w:themeFillShade="F2"/>
+        <w:spacing w:after="0" w:line="240" w:lineRule="auto"/>
+        <w:jc w:val="both"/>
+        <w:rPr>
+          <w:rFonts w:ascii="Consolas" w:hAnsi="Consolas"/>
+          <w:sz w:val="21"/>
+          <w:lang w:val="en-US"/>
+        </w:rPr>
+      </w:pPr>
+      <w:r>
+        <w:rPr>
+          <w:rFonts w:ascii="Consolas" w:hAnsi="Consolas"/>
+          <w:sz w:val="21"/>
+          <w:lang w:val="en-US"/>
+        </w:rPr>
         <w:lastRenderedPageBreak/>
-        <w:t xml:space="preserve">    </w:t>
-      </w:r>
-    </w:p>
-    <w:p>
-      <w:pPr>
-        <w:shd w:val="clear" w:color="auto" w:fill="F2F2F2" w:themeFill="background1" w:themeFillShade="F2"/>
-        <w:spacing w:after="0" w:line="240" w:lineRule="auto"/>
-        <w:jc w:val="both"/>
-        <w:rPr>
-          <w:rFonts w:ascii="Consolas" w:hAnsi="Consolas"/>
-          <w:sz w:val="21"/>
-          <w:lang w:val="en-US"/>
-        </w:rPr>
-      </w:pPr>
-      <w:r>
-        <w:rPr>
-          <w:rFonts w:ascii="Consolas" w:hAnsi="Consolas"/>
-          <w:sz w:val="21"/>
-          <w:lang w:val="en-US"/>
-        </w:rPr>
-        <w:t xml:space="preserve">    String response = httpsClient.readString();</w:t>
-      </w:r>
-    </w:p>
-    <w:p>
-      <w:pPr>
-        <w:shd w:val="clear" w:color="auto" w:fill="F2F2F2" w:themeFill="background1" w:themeFillShade="F2"/>
-        <w:spacing w:after="0" w:line="240" w:lineRule="auto"/>
-        <w:jc w:val="both"/>
-        <w:rPr>
-          <w:rFonts w:ascii="Consolas" w:hAnsi="Consolas"/>
-          <w:sz w:val="21"/>
-          <w:lang w:val="en-US"/>
-        </w:rPr>
-      </w:pPr>
-      <w:r>
-        <w:rPr>
-          <w:rFonts w:ascii="Consolas" w:hAnsi="Consolas"/>
-          <w:sz w:val="21"/>
-          <w:lang w:val="en-US"/>
-        </w:rPr>
         <w:t xml:space="preserve">    int bodypos =  response.indexOf("\r\n\r\n") + 4;    </w:t>
       </w:r>
     </w:p>
@@ -1931,23 +2183,23 @@
         <w:rPr>
           <w:lang w:val="en-US"/>
         </w:rPr>
-        <w:t xml:space="preserve">. Arduino không thể đồng thời nhận 2 Serial signals từ 2 cổng khác nhau (Đây chỉ </w:t>
-      </w:r>
+        <w:t>. Arduino không thể đồng thời nhận 2 Serial signals từ 2 cổng khác nhau (Đây chỉ là phỏng đoán, vì trong đồ án 2 tôi nhận thấy có tình trạng arduino giữ lại serial signal mà không hề xóa hết các signal chưa được read, nhưng giữ lại trong bao lâu thì tôi không tìm được tài liệu).</w:t>
+      </w:r>
+    </w:p>
+    <w:p>
+      <w:pPr>
+        <w:jc w:val="both"/>
+        <w:rPr>
+          <w:lang w:val="en-US"/>
+        </w:rPr>
+      </w:pPr>
       <w:r>
         <w:rPr>
           <w:lang w:val="en-US"/>
         </w:rPr>
         <w:lastRenderedPageBreak/>
-        <w:t>là phỏng đoán, vì trong đồ án 2 tôi nhận thấy có tình trạng arduino giữ lại serial signal mà không hề xóa hết các signal chưa được read, nhưng giữ lại trong bao lâu thì tôi không tìm được tài liệu).</w:t>
-      </w:r>
-    </w:p>
-    <w:p>
-      <w:pPr>
-        <w:jc w:val="both"/>
-        <w:rPr>
-          <w:lang w:val="en-US"/>
-        </w:rPr>
-      </w:pPr>
+        <w:t>Serial có buffer 64 bytes.</w:t>
+      </w:r>
     </w:p>
     <w:p>
       <w:pPr>

</xml_diff>

<commit_message>
add code for nodemcu
</commit_message>
<xml_diff>
--- a/Note.docx
+++ b/Note.docx
@@ -1,6 +1,6 @@
 
 <file path=word/document.xml><?xml version="1.0" encoding="utf-8"?>
-<w:document xmlns:wpc="http://schemas.microsoft.com/office/word/2010/wordprocessingCanvas" xmlns:mc="http://schemas.openxmlformats.org/markup-compatibility/2006" xmlns:o="urn:schemas-microsoft-com:office:office" xmlns:r="http://schemas.openxmlformats.org/officeDocument/2006/relationships" xmlns:m="http://schemas.openxmlformats.org/officeDocument/2006/math" xmlns:v="urn:schemas-microsoft-com:vml" xmlns:wp14="http://schemas.microsoft.com/office/word/2010/wordprocessingDrawing" xmlns:wp="http://schemas.openxmlformats.org/drawingml/2006/wordprocessingDrawing" xmlns:w10="urn:schemas-microsoft-com:office:word" xmlns:w="http://schemas.openxmlformats.org/wordprocessingml/2006/main" xmlns:w14="http://schemas.microsoft.com/office/word/2010/wordml" xmlns:w15="http://schemas.microsoft.com/office/word/2012/wordml" xmlns:wpg="http://schemas.microsoft.com/office/word/2010/wordprocessingGroup" xmlns:wpi="http://schemas.microsoft.com/office/word/2010/wordprocessingInk" xmlns:wne="http://schemas.microsoft.com/office/word/2006/wordml" xmlns:wps="http://schemas.microsoft.com/office/word/2010/wordprocessingShape" mc:Ignorable="w14 w15 wp14">
+<w:document xmlns:wpc="http://schemas.microsoft.com/office/word/2010/wordprocessingCanvas" xmlns:cx="http://schemas.microsoft.com/office/drawing/2014/chartex" xmlns:mc="http://schemas.openxmlformats.org/markup-compatibility/2006" xmlns:o="urn:schemas-microsoft-com:office:office" xmlns:r="http://schemas.openxmlformats.org/officeDocument/2006/relationships" xmlns:m="http://schemas.openxmlformats.org/officeDocument/2006/math" xmlns:v="urn:schemas-microsoft-com:vml" xmlns:wp14="http://schemas.microsoft.com/office/word/2010/wordprocessingDrawing" xmlns:wp="http://schemas.openxmlformats.org/drawingml/2006/wordprocessingDrawing" xmlns:w10="urn:schemas-microsoft-com:office:word" xmlns:w="http://schemas.openxmlformats.org/wordprocessingml/2006/main" xmlns:w14="http://schemas.microsoft.com/office/word/2010/wordml" xmlns:w15="http://schemas.microsoft.com/office/word/2012/wordml" xmlns:w16se="http://schemas.microsoft.com/office/word/2015/wordml/symex" xmlns:wpg="http://schemas.microsoft.com/office/word/2010/wordprocessingGroup" xmlns:wpi="http://schemas.microsoft.com/office/word/2010/wordprocessingInk" xmlns:wne="http://schemas.microsoft.com/office/word/2006/wordml" xmlns:wps="http://schemas.microsoft.com/office/word/2010/wordprocessingShape" mc:Ignorable="w14 w15 w16se wp14">
   <w:body>
     <w:p>
       <w:pPr>
@@ -332,6 +332,14 @@
         </w:rPr>
         <w:t>ng serial, nhưng chỉ 1 cổng active tại 1 thời điểm.</w:t>
       </w:r>
+      <w:r>
+        <w:rPr>
+          <w:lang w:val="en-US"/>
+        </w:rPr>
+        <w:t xml:space="preserve"> Thay đổi cổng bằng lệnh listen().</w:t>
+      </w:r>
+      <w:bookmarkStart w:id="0" w:name="_GoBack"/>
+      <w:bookmarkEnd w:id="0"/>
     </w:p>
     <w:p>
       <w:pPr>
@@ -426,13 +434,7 @@
         <w:rPr>
           <w:lang w:val="en-US"/>
         </w:rPr>
-        <w:t>, v</w:t>
-      </w:r>
-      <w:r>
-        <w:rPr>
-          <w:lang w:val="en-US"/>
-        </w:rPr>
-        <w:t>ới Arduino Uno: Tx (pin 9), Rx (pin 8).</w:t>
+        <w:t>, với Arduino Uno: Tx (pin 9), Rx (pin 8).</w:t>
       </w:r>
     </w:p>
     <w:p>
@@ -456,8 +458,6 @@
           <w:lang w:val="en-US"/>
         </w:rPr>
       </w:pPr>
-      <w:bookmarkStart w:id="0" w:name="_GoBack"/>
-      <w:bookmarkEnd w:id="0"/>
     </w:p>
     <w:p>
       <w:pPr>
@@ -889,7 +889,6 @@
       <w:r>
         <w:rPr>
           <w:noProof/>
-          <w:lang w:val="en-US" w:eastAsia="en-US"/>
         </w:rPr>
         <w:lastRenderedPageBreak/>
         <w:drawing>
@@ -2427,7 +2426,7 @@
 </file>
 
 <file path=word/styles.xml><?xml version="1.0" encoding="utf-8"?>
-<w:styles xmlns:mc="http://schemas.openxmlformats.org/markup-compatibility/2006" xmlns:r="http://schemas.openxmlformats.org/officeDocument/2006/relationships" xmlns:w="http://schemas.openxmlformats.org/wordprocessingml/2006/main" xmlns:w14="http://schemas.microsoft.com/office/word/2010/wordml" xmlns:w15="http://schemas.microsoft.com/office/word/2012/wordml" mc:Ignorable="w14 w15">
+<w:styles xmlns:mc="http://schemas.openxmlformats.org/markup-compatibility/2006" xmlns:r="http://schemas.openxmlformats.org/officeDocument/2006/relationships" xmlns:w="http://schemas.openxmlformats.org/wordprocessingml/2006/main" xmlns:w14="http://schemas.microsoft.com/office/word/2010/wordml" xmlns:w15="http://schemas.microsoft.com/office/word/2012/wordml" xmlns:w16se="http://schemas.microsoft.com/office/word/2015/wordml/symex" mc:Ignorable="w14 w15 w16se">
   <w:docDefaults>
     <w:rPrDefault>
       <w:rPr>

</xml_diff>

<commit_message>
added code for RF24
</commit_message>
<xml_diff>
--- a/Note.docx
+++ b/Note.docx
@@ -1,6 +1,6 @@
 
 <file path=word/document.xml><?xml version="1.0" encoding="utf-8"?>
-<w:document xmlns:wpc="http://schemas.microsoft.com/office/word/2010/wordprocessingCanvas" xmlns:mc="http://schemas.openxmlformats.org/markup-compatibility/2006" xmlns:o="urn:schemas-microsoft-com:office:office" xmlns:r="http://schemas.openxmlformats.org/officeDocument/2006/relationships" xmlns:m="http://schemas.openxmlformats.org/officeDocument/2006/math" xmlns:v="urn:schemas-microsoft-com:vml" xmlns:wp14="http://schemas.microsoft.com/office/word/2010/wordprocessingDrawing" xmlns:wp="http://schemas.openxmlformats.org/drawingml/2006/wordprocessingDrawing" xmlns:w10="urn:schemas-microsoft-com:office:word" xmlns:w="http://schemas.openxmlformats.org/wordprocessingml/2006/main" xmlns:w14="http://schemas.microsoft.com/office/word/2010/wordml" xmlns:w15="http://schemas.microsoft.com/office/word/2012/wordml" xmlns:wpg="http://schemas.microsoft.com/office/word/2010/wordprocessingGroup" xmlns:wpi="http://schemas.microsoft.com/office/word/2010/wordprocessingInk" xmlns:wne="http://schemas.microsoft.com/office/word/2006/wordml" xmlns:wps="http://schemas.microsoft.com/office/word/2010/wordprocessingShape" mc:Ignorable="w14 w15 wp14">
+<w:document xmlns:wpc="http://schemas.microsoft.com/office/word/2010/wordprocessingCanvas" xmlns:cx="http://schemas.microsoft.com/office/drawing/2014/chartex" xmlns:mc="http://schemas.openxmlformats.org/markup-compatibility/2006" xmlns:o="urn:schemas-microsoft-com:office:office" xmlns:r="http://schemas.openxmlformats.org/officeDocument/2006/relationships" xmlns:m="http://schemas.openxmlformats.org/officeDocument/2006/math" xmlns:v="urn:schemas-microsoft-com:vml" xmlns:wp14="http://schemas.microsoft.com/office/word/2010/wordprocessingDrawing" xmlns:wp="http://schemas.openxmlformats.org/drawingml/2006/wordprocessingDrawing" xmlns:w10="urn:schemas-microsoft-com:office:word" xmlns:w="http://schemas.openxmlformats.org/wordprocessingml/2006/main" xmlns:w14="http://schemas.microsoft.com/office/word/2010/wordml" xmlns:w15="http://schemas.microsoft.com/office/word/2012/wordml" xmlns:w16se="http://schemas.microsoft.com/office/word/2015/wordml/symex" xmlns:wpg="http://schemas.microsoft.com/office/word/2010/wordprocessingGroup" xmlns:wpi="http://schemas.microsoft.com/office/word/2010/wordprocessingInk" xmlns:wne="http://schemas.microsoft.com/office/word/2006/wordml" xmlns:wps="http://schemas.microsoft.com/office/word/2010/wordprocessingShape" mc:Ignorable="w14 w15 w16se wp14">
   <w:body>
     <w:p>
       <w:pPr>
@@ -386,6 +386,8 @@
           <w:lang w:val="en-US"/>
         </w:rPr>
       </w:pPr>
+      <w:bookmarkStart w:id="0" w:name="OLE_LINK1"/>
+      <w:bookmarkStart w:id="1" w:name="OLE_LINK2"/>
       <w:r>
         <w:rPr>
           <w:lang w:val="en-US"/>
@@ -441,6 +443,8 @@
         <w:t>Có thể transmit và receive cùng một lúc.</w:t>
       </w:r>
     </w:p>
+    <w:bookmarkEnd w:id="0"/>
+    <w:bookmarkEnd w:id="1"/>
     <w:p>
       <w:pPr>
         <w:jc w:val="both"/>
@@ -603,8 +607,6 @@
         </w:rPr>
         <w:t>Certificate của https website sẽ được reset sau 90 ngày.</w:t>
       </w:r>
-      <w:bookmarkStart w:id="0" w:name="_GoBack"/>
-      <w:bookmarkEnd w:id="0"/>
     </w:p>
     <w:p>
       <w:pPr>
@@ -901,7 +903,6 @@
       <w:r>
         <w:rPr>
           <w:noProof/>
-          <w:lang w:val="en-US" w:eastAsia="en-US"/>
         </w:rPr>
         <w:lastRenderedPageBreak/>
         <w:drawing>
@@ -1997,19 +1998,34 @@
         <w:rPr>
           <w:lang w:val="en-US"/>
         </w:rPr>
-        <w:t xml:space="preserve">Vì tốc độ loop của arduino nhanh hơn quá trình nhận Serial signal, nên khi ta truyền 1 string dài bằng Serial.write() từ Arduino 1 thì khi Arduino 2 nhận bằng Serial.read(), nó sẽ chỉ đọc được một </w:t>
-      </w:r>
-      <w:r>
-        <w:rPr>
+        <w:t xml:space="preserve">Vì tốc độ loop của arduino nhanh hơn quá trình nhận Serial signal, nên khi ta truyền 1 string dài bằng Serial.write() từ Arduino 1 thì khi Arduino 2 nhận bằng Serial.read(), </w:t>
+      </w:r>
+      <w:r>
+        <w:rPr>
+          <w:strike/>
+          <w:lang w:val="en-US"/>
+        </w:rPr>
+        <w:t xml:space="preserve">nó sẽ chỉ đọc được một </w:t>
+      </w:r>
+      <w:r>
+        <w:rPr>
+          <w:strike/>
           <w:lang w:val="en-US"/>
         </w:rPr>
         <w:t>1</w:t>
       </w:r>
       <w:r>
         <w:rPr>
-          <w:lang w:val="en-US"/>
-        </w:rPr>
-        <w:t xml:space="preserve"> char đầu rồi thực thi tiếp các dòng lệnh tiếp theo. Vì vậy, tôi sử dụng hàm while để chờ đến khi nào đọc hết Serial signal được gửi rồi mới cho phép Aruidno 2 được loop tiếp.</w:t>
+          <w:strike/>
+          <w:lang w:val="en-US"/>
+        </w:rPr>
+        <w:t xml:space="preserve"> char đầu rồi thực thi tiếp các dòng lệnh tiếp theo</w:t>
+      </w:r>
+      <w:r>
+        <w:rPr>
+          <w:lang w:val="en-US"/>
+        </w:rPr>
+        <w:t>. Vì vậy, tôi sử dụng hàm while để chờ đến khi nào đọc hết Serial signal được gửi rồi mới cho phép Aruidno 2 được loop tiếp.</w:t>
       </w:r>
     </w:p>
     <w:p>
@@ -2293,7 +2309,21 @@
         <w:rPr>
           <w:lang w:val="en-US"/>
         </w:rPr>
-        <w:t xml:space="preserve">Từ những tài liệu tôi đọc trên mạng, tôi có thể đưa dến kết luận rằng Serial có một nơi chứa dữ liệu gọi lại </w:t>
+        <w:t xml:space="preserve">Từ những tài liệu tôi đọc trên mạng, tôi có thể đưa </w:t>
+      </w:r>
+      <w:r>
+        <w:rPr>
+          <w:lang w:val="en-US"/>
+        </w:rPr>
+        <w:t>đ</w:t>
+      </w:r>
+      <w:bookmarkStart w:id="2" w:name="_GoBack"/>
+      <w:bookmarkEnd w:id="2"/>
+      <w:r>
+        <w:rPr>
+          <w:lang w:val="en-US"/>
+        </w:rPr>
+        <w:t xml:space="preserve">ến kết luận rằng Serial có một nơi chứa dữ liệu gọi lại </w:t>
       </w:r>
       <w:r>
         <w:rPr>
@@ -2439,7 +2469,7 @@
 </file>
 
 <file path=word/styles.xml><?xml version="1.0" encoding="utf-8"?>
-<w:styles xmlns:mc="http://schemas.openxmlformats.org/markup-compatibility/2006" xmlns:r="http://schemas.openxmlformats.org/officeDocument/2006/relationships" xmlns:w="http://schemas.openxmlformats.org/wordprocessingml/2006/main" xmlns:w14="http://schemas.microsoft.com/office/word/2010/wordml" xmlns:w15="http://schemas.microsoft.com/office/word/2012/wordml" mc:Ignorable="w14 w15">
+<w:styles xmlns:mc="http://schemas.openxmlformats.org/markup-compatibility/2006" xmlns:r="http://schemas.openxmlformats.org/officeDocument/2006/relationships" xmlns:w="http://schemas.openxmlformats.org/wordprocessingml/2006/main" xmlns:w14="http://schemas.microsoft.com/office/word/2010/wordml" xmlns:w15="http://schemas.microsoft.com/office/word/2012/wordml" xmlns:w16se="http://schemas.microsoft.com/office/word/2015/wordml/symex" mc:Ignorable="w14 w15 w16se">
   <w:docDefaults>
     <w:rPrDefault>
       <w:rPr>

</xml_diff>

<commit_message>
added rtc to arduino-route
</commit_message>
<xml_diff>
--- a/Note.docx
+++ b/Note.docx
@@ -305,8 +305,6 @@
         </w:rPr>
         <w:t xml:space="preserve"> by Makuna</w:t>
       </w:r>
-      <w:bookmarkStart w:id="0" w:name="_GoBack"/>
-      <w:bookmarkEnd w:id="0"/>
     </w:p>
     <w:p>
       <w:r>
@@ -341,6 +339,22 @@
           <w:lang w:val="en-US"/>
         </w:rPr>
       </w:pPr>
+      <w:r>
+        <w:rPr>
+          <w:lang w:val="en-US"/>
+        </w:rPr>
+        <w:t>Hết lỗi không đúng epoch time khi bỏ chân VCC.</w:t>
+      </w:r>
+    </w:p>
+    <w:p>
+      <w:pPr>
+        <w:jc w:val="both"/>
+        <w:rPr>
+          <w:lang w:val="en-US"/>
+        </w:rPr>
+      </w:pPr>
+      <w:bookmarkStart w:id="0" w:name="_GoBack"/>
+      <w:bookmarkEnd w:id="0"/>
     </w:p>
     <w:p>
       <w:pPr>
@@ -468,7 +482,6 @@
           <w:b/>
           <w:lang w:val="en-US"/>
         </w:rPr>
-        <w:lastRenderedPageBreak/>
         <w:t xml:space="preserve">@ </w:t>
       </w:r>
       <w:r>

</xml_diff>